<commit_message>
Auto stash before rebase of "origin/Rollback"
</commit_message>
<xml_diff>
--- a/Logboek kandidaat.docx
+++ b/Logboek kandidaat.docx
@@ -1,6 +1,6 @@
 
 <file path=word/document.xml><?xml version="1.0" encoding="utf-8"?>
-<w:document xmlns:wpc="http://schemas.microsoft.com/office/word/2010/wordprocessingCanvas" xmlns:mc="http://schemas.openxmlformats.org/markup-compatibility/2006" xmlns:o="urn:schemas-microsoft-com:office:office" xmlns:r="http://schemas.openxmlformats.org/officeDocument/2006/relationships" xmlns:m="http://schemas.openxmlformats.org/officeDocument/2006/math" xmlns:v="urn:schemas-microsoft-com:vml" xmlns:wp14="http://schemas.microsoft.com/office/word/2010/wordprocessingDrawing" xmlns:wp="http://schemas.openxmlformats.org/drawingml/2006/wordprocessingDrawing" xmlns:w10="urn:schemas-microsoft-com:office:word" xmlns:w="http://schemas.openxmlformats.org/wordprocessingml/2006/main" xmlns:w14="http://schemas.microsoft.com/office/word/2010/wordml" xmlns:wpg="http://schemas.microsoft.com/office/word/2010/wordprocessingGroup" xmlns:wpi="http://schemas.microsoft.com/office/word/2010/wordprocessingInk" xmlns:wne="http://schemas.microsoft.com/office/word/2006/wordml" xmlns:wps="http://schemas.microsoft.com/office/word/2010/wordprocessingShape" mc:Ignorable="w14 wp14">
+<w:document xmlns:wpc="http://schemas.microsoft.com/office/word/2010/wordprocessingCanvas" xmlns:cx="http://schemas.microsoft.com/office/drawing/2014/chartex" xmlns:cx1="http://schemas.microsoft.com/office/drawing/2015/9/8/chartex" xmlns:cx2="http://schemas.microsoft.com/office/drawing/2015/10/21/chartex" xmlns:cx3="http://schemas.microsoft.com/office/drawing/2016/5/9/chartex" xmlns:cx4="http://schemas.microsoft.com/office/drawing/2016/5/10/chartex" xmlns:cx5="http://schemas.microsoft.com/office/drawing/2016/5/11/chartex" xmlns:cx6="http://schemas.microsoft.com/office/drawing/2016/5/12/chartex" xmlns:cx7="http://schemas.microsoft.com/office/drawing/2016/5/13/chartex" xmlns:cx8="http://schemas.microsoft.com/office/drawing/2016/5/14/chartex" xmlns:mc="http://schemas.openxmlformats.org/markup-compatibility/2006" xmlns:aink="http://schemas.microsoft.com/office/drawing/2016/ink" xmlns:am3d="http://schemas.microsoft.com/office/drawing/2017/model3d" xmlns:o="urn:schemas-microsoft-com:office:office" xmlns:r="http://schemas.openxmlformats.org/officeDocument/2006/relationships" xmlns:m="http://schemas.openxmlformats.org/officeDocument/2006/math" xmlns:v="urn:schemas-microsoft-com:vml" xmlns:wp14="http://schemas.microsoft.com/office/word/2010/wordprocessingDrawing" xmlns:wp="http://schemas.openxmlformats.org/drawingml/2006/wordprocessingDrawing" xmlns:w10="urn:schemas-microsoft-com:office:word" xmlns:w="http://schemas.openxmlformats.org/wordprocessingml/2006/main" xmlns:w14="http://schemas.microsoft.com/office/word/2010/wordml" xmlns:w15="http://schemas.microsoft.com/office/word/2012/wordml" xmlns:w16cex="http://schemas.microsoft.com/office/word/2018/wordml/cex" xmlns:w16cid="http://schemas.microsoft.com/office/word/2016/wordml/cid" xmlns:w16="http://schemas.microsoft.com/office/word/2018/wordml" xmlns:w16sdtdh="http://schemas.microsoft.com/office/word/2020/wordml/sdtdatahash" xmlns:w16se="http://schemas.microsoft.com/office/word/2015/wordml/symex" xmlns:wpg="http://schemas.microsoft.com/office/word/2010/wordprocessingGroup" xmlns:wpi="http://schemas.microsoft.com/office/word/2010/wordprocessingInk" xmlns:wne="http://schemas.microsoft.com/office/word/2006/wordml" xmlns:wps="http://schemas.microsoft.com/office/word/2010/wordprocessingShape" mc:Ignorable="w14 w15 w16se w16cid w16 w16cex w16sdtdh wp14">
   <w:body>
     <w:p>
       <w:pPr>
@@ -27,7 +27,7 @@
                     <pic:cNvPicPr/>
                   </pic:nvPicPr>
                   <pic:blipFill>
-                    <a:blip r:embed="rId12">
+                    <a:blip r:embed="rId11">
                       <a:extLst>
                         <a:ext uri="{28A0092B-C50C-407E-A947-70E740481C1C}">
                           <a14:useLocalDpi xmlns:a14="http://schemas.microsoft.com/office/drawing/2010/main" val="0"/>
@@ -195,7 +195,7 @@
     </w:p>
     <w:tbl>
       <w:tblPr>
-        <w:tblStyle w:val="Tabelraster"/>
+        <w:tblStyle w:val="TableGrid"/>
         <w:tblW w:w="9180" w:type="dxa"/>
         <w:tblLayout w:type="fixed"/>
         <w:tblLook w:val="04A0" w:firstRow="1" w:lastRow="0" w:firstColumn="1" w:lastColumn="0" w:noHBand="0" w:noVBand="1"/>
@@ -369,9 +369,9 @@
     <w:p>
       <w:pPr>
         <w:sectPr>
-          <w:headerReference w:type="default" r:id="rId13"/>
-          <w:footerReference w:type="default" r:id="rId14"/>
-          <w:footerReference w:type="first" r:id="rId15"/>
+          <w:headerReference w:type="default" r:id="rId12"/>
+          <w:footerReference w:type="default" r:id="rId13"/>
+          <w:footerReference w:type="first" r:id="rId14"/>
           <w:pgSz w:w="11906" w:h="16838"/>
           <w:pgMar w:top="1417" w:right="1417" w:bottom="1417" w:left="1417" w:header="708" w:footer="708" w:gutter="0"/>
           <w:cols w:space="708"/>
@@ -383,7 +383,7 @@
     <w:p/>
     <w:tbl>
       <w:tblPr>
-        <w:tblStyle w:val="Tabelraster"/>
+        <w:tblStyle w:val="TableGrid"/>
         <w:tblW w:w="5000" w:type="pct"/>
         <w:tblLook w:val="04A0" w:firstRow="1" w:lastRow="0" w:firstColumn="1" w:lastColumn="0" w:noHBand="0" w:noVBand="1"/>
       </w:tblPr>
@@ -649,12 +649,7 @@
           </w:tcPr>
           <w:p>
             <w:r>
-              <w:t>B1-K1</w:t>
-            </w:r>
-            <w:bookmarkStart w:id="0" w:name="_GoBack"/>
-            <w:bookmarkEnd w:id="0"/>
-            <w:r>
-              <w:t>-W4</w:t>
+              <w:t>B1-K1-W4</w:t>
             </w:r>
           </w:p>
         </w:tc>
@@ -686,7 +681,7 @@
           </w:tcPr>
           <w:p>
             <w:r>
-              <w:t>Niet compleet af</w:t>
+              <w:t>Voldoende</w:t>
             </w:r>
           </w:p>
         </w:tc>
@@ -706,25 +701,51 @@
           <w:tcPr>
             <w:tcW w:w="2300" w:type="dxa"/>
           </w:tcPr>
-          <w:p/>
+          <w:p>
+            <w:r>
+              <w:t>29-04-2021 / 07-05-2021</w:t>
+            </w:r>
+          </w:p>
         </w:tc>
         <w:tc>
           <w:tcPr>
             <w:tcW w:w="7058" w:type="dxa"/>
           </w:tcPr>
-          <w:p/>
+          <w:p>
+            <w:pPr>
+              <w:rPr>
+                <w:rFonts w:cstheme="minorHAnsi"/>
+                <w:lang w:val="en-US" w:eastAsia="ja-JP"/>
+              </w:rPr>
+            </w:pPr>
+            <w:r>
+              <w:rPr>
+                <w:rFonts w:cstheme="minorHAnsi"/>
+                <w:lang w:val="en-US" w:eastAsia="ja-JP"/>
+              </w:rPr>
+              <w:t xml:space="preserve">Testcases gerealiseerd. </w:t>
+            </w:r>
+          </w:p>
         </w:tc>
         <w:tc>
           <w:tcPr>
             <w:tcW w:w="3313" w:type="dxa"/>
           </w:tcPr>
-          <w:p/>
+          <w:p>
+            <w:r>
+              <w:t>Voldoende</w:t>
+            </w:r>
+          </w:p>
         </w:tc>
         <w:tc>
           <w:tcPr>
             <w:tcW w:w="1547" w:type="dxa"/>
           </w:tcPr>
-          <w:p/>
+          <w:p>
+            <w:r>
+              <w:t>B1-K2-W2</w:t>
+            </w:r>
+          </w:p>
         </w:tc>
       </w:tr>
       <w:tr>
@@ -732,6 +753,57 @@
           <w:tcPr>
             <w:tcW w:w="2300" w:type="dxa"/>
           </w:tcPr>
+          <w:p>
+            <w:r>
+              <w:t>08–05-2021</w:t>
+            </w:r>
+            <w:r>
+              <w:t xml:space="preserve"> / </w:t>
+            </w:r>
+            <w:r>
+              <w:t>NU</w:t>
+            </w:r>
+          </w:p>
+        </w:tc>
+        <w:tc>
+          <w:tcPr>
+            <w:tcW w:w="7058" w:type="dxa"/>
+          </w:tcPr>
+          <w:p>
+            <w:r>
+              <w:t>Ticketbeheer geïntegreerd in kwaliteitshandboek</w:t>
+            </w:r>
+          </w:p>
+        </w:tc>
+        <w:tc>
+          <w:tcPr>
+            <w:tcW w:w="3313" w:type="dxa"/>
+          </w:tcPr>
+          <w:p>
+            <w:r>
+              <w:t>----------------</w:t>
+            </w:r>
+          </w:p>
+        </w:tc>
+        <w:tc>
+          <w:tcPr>
+            <w:tcW w:w="1547" w:type="dxa"/>
+          </w:tcPr>
+          <w:p>
+            <w:r>
+              <w:t>B1-K3-W</w:t>
+            </w:r>
+            <w:r>
+              <w:t>1</w:t>
+            </w:r>
+          </w:p>
+        </w:tc>
+      </w:tr>
+      <w:tr>
+        <w:tc>
+          <w:tcPr>
+            <w:tcW w:w="2300" w:type="dxa"/>
+          </w:tcPr>
           <w:p/>
         </w:tc>
         <w:tc>
@@ -750,7 +822,107 @@
           <w:tcPr>
             <w:tcW w:w="1547" w:type="dxa"/>
           </w:tcPr>
+          <w:p>
+            <w:r>
+              <w:t>B1-K3-W</w:t>
+            </w:r>
+            <w:r>
+              <w:t>2</w:t>
+            </w:r>
+          </w:p>
+        </w:tc>
+      </w:tr>
+      <w:tr>
+        <w:tc>
+          <w:tcPr>
+            <w:tcW w:w="2300" w:type="dxa"/>
+          </w:tcPr>
           <w:p/>
+        </w:tc>
+        <w:tc>
+          <w:tcPr>
+            <w:tcW w:w="7058" w:type="dxa"/>
+          </w:tcPr>
+          <w:p/>
+        </w:tc>
+        <w:tc>
+          <w:tcPr>
+            <w:tcW w:w="3313" w:type="dxa"/>
+          </w:tcPr>
+          <w:p/>
+        </w:tc>
+        <w:tc>
+          <w:tcPr>
+            <w:tcW w:w="1547" w:type="dxa"/>
+          </w:tcPr>
+          <w:p>
+            <w:r>
+              <w:t>B1-K3-W</w:t>
+            </w:r>
+            <w:r>
+              <w:t>3</w:t>
+            </w:r>
+          </w:p>
+        </w:tc>
+      </w:tr>
+      <w:tr>
+        <w:tc>
+          <w:tcPr>
+            <w:tcW w:w="2300" w:type="dxa"/>
+          </w:tcPr>
+          <w:p/>
+        </w:tc>
+        <w:tc>
+          <w:tcPr>
+            <w:tcW w:w="7058" w:type="dxa"/>
+          </w:tcPr>
+          <w:p/>
+        </w:tc>
+        <w:tc>
+          <w:tcPr>
+            <w:tcW w:w="3313" w:type="dxa"/>
+          </w:tcPr>
+          <w:p/>
+        </w:tc>
+        <w:tc>
+          <w:tcPr>
+            <w:tcW w:w="1547" w:type="dxa"/>
+          </w:tcPr>
+          <w:p>
+            <w:r>
+              <w:t>P1-K1-W1</w:t>
+            </w:r>
+          </w:p>
+        </w:tc>
+      </w:tr>
+      <w:tr>
+        <w:tc>
+          <w:tcPr>
+            <w:tcW w:w="2300" w:type="dxa"/>
+          </w:tcPr>
+          <w:p/>
+        </w:tc>
+        <w:tc>
+          <w:tcPr>
+            <w:tcW w:w="7058" w:type="dxa"/>
+          </w:tcPr>
+          <w:p/>
+        </w:tc>
+        <w:tc>
+          <w:tcPr>
+            <w:tcW w:w="3313" w:type="dxa"/>
+          </w:tcPr>
+          <w:p/>
+        </w:tc>
+        <w:tc>
+          <w:tcPr>
+            <w:tcW w:w="1547" w:type="dxa"/>
+          </w:tcPr>
+          <w:p>
+            <w:r>
+              <w:t>P1-K1-W2</w:t>
+            </w:r>
+          </w:p>
         </w:tc>
       </w:tr>
     </w:tbl>
@@ -758,7 +930,7 @@
     <w:p/>
     <w:tbl>
       <w:tblPr>
-        <w:tblStyle w:val="Tabelraster"/>
+        <w:tblStyle w:val="TableGrid"/>
         <w:tblW w:w="0" w:type="auto"/>
         <w:tblLook w:val="04A0" w:firstRow="1" w:lastRow="0" w:firstColumn="1" w:lastColumn="0" w:noHBand="0" w:noVBand="1"/>
       </w:tblPr>
@@ -865,6 +1037,9 @@
         </w:tc>
       </w:tr>
     </w:tbl>
+    <w:p/>
+    <w:p/>
+    <w:p/>
     <w:p/>
     <w:sectPr>
       <w:pgSz w:w="16838" w:h="11906" w:orient="landscape"/>
@@ -877,7 +1052,7 @@
 </file>
 
 <file path=word/endnotes.xml><?xml version="1.0" encoding="utf-8"?>
-<w:endnotes xmlns:wpc="http://schemas.microsoft.com/office/word/2010/wordprocessingCanvas" xmlns:mc="http://schemas.openxmlformats.org/markup-compatibility/2006" xmlns:o="urn:schemas-microsoft-com:office:office" xmlns:r="http://schemas.openxmlformats.org/officeDocument/2006/relationships" xmlns:m="http://schemas.openxmlformats.org/officeDocument/2006/math" xmlns:v="urn:schemas-microsoft-com:vml" xmlns:wp14="http://schemas.microsoft.com/office/word/2010/wordprocessingDrawing" xmlns:wp="http://schemas.openxmlformats.org/drawingml/2006/wordprocessingDrawing" xmlns:w10="urn:schemas-microsoft-com:office:word" xmlns:w="http://schemas.openxmlformats.org/wordprocessingml/2006/main" xmlns:w14="http://schemas.microsoft.com/office/word/2010/wordml" xmlns:wpg="http://schemas.microsoft.com/office/word/2010/wordprocessingGroup" xmlns:wpi="http://schemas.microsoft.com/office/word/2010/wordprocessingInk" xmlns:wne="http://schemas.microsoft.com/office/word/2006/wordml" xmlns:wps="http://schemas.microsoft.com/office/word/2010/wordprocessingShape" mc:Ignorable="w14 wp14">
+<w:endnotes xmlns:wpc="http://schemas.microsoft.com/office/word/2010/wordprocessingCanvas" xmlns:cx="http://schemas.microsoft.com/office/drawing/2014/chartex" xmlns:cx1="http://schemas.microsoft.com/office/drawing/2015/9/8/chartex" xmlns:cx2="http://schemas.microsoft.com/office/drawing/2015/10/21/chartex" xmlns:cx3="http://schemas.microsoft.com/office/drawing/2016/5/9/chartex" xmlns:cx4="http://schemas.microsoft.com/office/drawing/2016/5/10/chartex" xmlns:cx5="http://schemas.microsoft.com/office/drawing/2016/5/11/chartex" xmlns:cx6="http://schemas.microsoft.com/office/drawing/2016/5/12/chartex" xmlns:cx7="http://schemas.microsoft.com/office/drawing/2016/5/13/chartex" xmlns:cx8="http://schemas.microsoft.com/office/drawing/2016/5/14/chartex" xmlns:mc="http://schemas.openxmlformats.org/markup-compatibility/2006" xmlns:aink="http://schemas.microsoft.com/office/drawing/2016/ink" xmlns:am3d="http://schemas.microsoft.com/office/drawing/2017/model3d" xmlns:o="urn:schemas-microsoft-com:office:office" xmlns:r="http://schemas.openxmlformats.org/officeDocument/2006/relationships" xmlns:m="http://schemas.openxmlformats.org/officeDocument/2006/math" xmlns:v="urn:schemas-microsoft-com:vml" xmlns:wp14="http://schemas.microsoft.com/office/word/2010/wordprocessingDrawing" xmlns:wp="http://schemas.openxmlformats.org/drawingml/2006/wordprocessingDrawing" xmlns:w10="urn:schemas-microsoft-com:office:word" xmlns:w="http://schemas.openxmlformats.org/wordprocessingml/2006/main" xmlns:w14="http://schemas.microsoft.com/office/word/2010/wordml" xmlns:w15="http://schemas.microsoft.com/office/word/2012/wordml" xmlns:w16cex="http://schemas.microsoft.com/office/word/2018/wordml/cex" xmlns:w16cid="http://schemas.microsoft.com/office/word/2016/wordml/cid" xmlns:w16="http://schemas.microsoft.com/office/word/2018/wordml" xmlns:w16sdtdh="http://schemas.microsoft.com/office/word/2020/wordml/sdtdatahash" xmlns:w16se="http://schemas.microsoft.com/office/word/2015/wordml/symex" xmlns:wpg="http://schemas.microsoft.com/office/word/2010/wordprocessingGroup" xmlns:wpi="http://schemas.microsoft.com/office/word/2010/wordprocessingInk" xmlns:wne="http://schemas.microsoft.com/office/word/2006/wordml" xmlns:wps="http://schemas.microsoft.com/office/word/2010/wordprocessingShape" mc:Ignorable="w14 w15 w16se w16cid w16 w16cex w16sdtdh wp14">
   <w:endnote w:type="separator" w:id="-1">
     <w:p>
       <w:pPr>
@@ -902,7 +1077,7 @@
 </file>
 
 <file path=word/footer1.xml><?xml version="1.0" encoding="utf-8"?>
-<w:ftr xmlns:wpc="http://schemas.microsoft.com/office/word/2010/wordprocessingCanvas" xmlns:mc="http://schemas.openxmlformats.org/markup-compatibility/2006" xmlns:o="urn:schemas-microsoft-com:office:office" xmlns:r="http://schemas.openxmlformats.org/officeDocument/2006/relationships" xmlns:m="http://schemas.openxmlformats.org/officeDocument/2006/math" xmlns:v="urn:schemas-microsoft-com:vml" xmlns:wp14="http://schemas.microsoft.com/office/word/2010/wordprocessingDrawing" xmlns:wp="http://schemas.openxmlformats.org/drawingml/2006/wordprocessingDrawing" xmlns:w10="urn:schemas-microsoft-com:office:word" xmlns:w="http://schemas.openxmlformats.org/wordprocessingml/2006/main" xmlns:w14="http://schemas.microsoft.com/office/word/2010/wordml" xmlns:wpg="http://schemas.microsoft.com/office/word/2010/wordprocessingGroup" xmlns:wpi="http://schemas.microsoft.com/office/word/2010/wordprocessingInk" xmlns:wne="http://schemas.microsoft.com/office/word/2006/wordml" xmlns:wps="http://schemas.microsoft.com/office/word/2010/wordprocessingShape" mc:Ignorable="w14 wp14">
+<w:ftr xmlns:wpc="http://schemas.microsoft.com/office/word/2010/wordprocessingCanvas" xmlns:cx="http://schemas.microsoft.com/office/drawing/2014/chartex" xmlns:cx1="http://schemas.microsoft.com/office/drawing/2015/9/8/chartex" xmlns:cx2="http://schemas.microsoft.com/office/drawing/2015/10/21/chartex" xmlns:cx3="http://schemas.microsoft.com/office/drawing/2016/5/9/chartex" xmlns:cx4="http://schemas.microsoft.com/office/drawing/2016/5/10/chartex" xmlns:cx5="http://schemas.microsoft.com/office/drawing/2016/5/11/chartex" xmlns:cx6="http://schemas.microsoft.com/office/drawing/2016/5/12/chartex" xmlns:cx7="http://schemas.microsoft.com/office/drawing/2016/5/13/chartex" xmlns:cx8="http://schemas.microsoft.com/office/drawing/2016/5/14/chartex" xmlns:mc="http://schemas.openxmlformats.org/markup-compatibility/2006" xmlns:aink="http://schemas.microsoft.com/office/drawing/2016/ink" xmlns:am3d="http://schemas.microsoft.com/office/drawing/2017/model3d" xmlns:o="urn:schemas-microsoft-com:office:office" xmlns:r="http://schemas.openxmlformats.org/officeDocument/2006/relationships" xmlns:m="http://schemas.openxmlformats.org/officeDocument/2006/math" xmlns:v="urn:schemas-microsoft-com:vml" xmlns:wp14="http://schemas.microsoft.com/office/word/2010/wordprocessingDrawing" xmlns:wp="http://schemas.openxmlformats.org/drawingml/2006/wordprocessingDrawing" xmlns:w10="urn:schemas-microsoft-com:office:word" xmlns:w="http://schemas.openxmlformats.org/wordprocessingml/2006/main" xmlns:w14="http://schemas.microsoft.com/office/word/2010/wordml" xmlns:w15="http://schemas.microsoft.com/office/word/2012/wordml" xmlns:w16cex="http://schemas.microsoft.com/office/word/2018/wordml/cex" xmlns:w16cid="http://schemas.microsoft.com/office/word/2016/wordml/cid" xmlns:w16="http://schemas.microsoft.com/office/word/2018/wordml" xmlns:w16sdtdh="http://schemas.microsoft.com/office/word/2020/wordml/sdtdatahash" xmlns:w16se="http://schemas.microsoft.com/office/word/2015/wordml/symex" xmlns:wpg="http://schemas.microsoft.com/office/word/2010/wordprocessingGroup" xmlns:wpi="http://schemas.microsoft.com/office/word/2010/wordprocessingInk" xmlns:wne="http://schemas.microsoft.com/office/word/2006/wordml" xmlns:wps="http://schemas.microsoft.com/office/word/2010/wordprocessingShape" mc:Ignorable="w14 w15 w16se w16cid w16 w16cex w16sdtdh wp14">
   <w:sdt>
     <w:sdtPr>
       <w:rPr>
@@ -919,7 +1094,7 @@
     <w:sdtContent>
       <w:p>
         <w:pPr>
-          <w:pStyle w:val="Voettekst"/>
+          <w:pStyle w:val="Footer"/>
           <w:tabs>
             <w:tab w:val="clear" w:pos="4536"/>
             <w:tab w:val="clear" w:pos="9072"/>
@@ -1074,10 +1249,10 @@
 </file>
 
 <file path=word/footer2.xml><?xml version="1.0" encoding="utf-8"?>
-<w:ftr xmlns:wpc="http://schemas.microsoft.com/office/word/2010/wordprocessingCanvas" xmlns:mc="http://schemas.openxmlformats.org/markup-compatibility/2006" xmlns:o="urn:schemas-microsoft-com:office:office" xmlns:r="http://schemas.openxmlformats.org/officeDocument/2006/relationships" xmlns:m="http://schemas.openxmlformats.org/officeDocument/2006/math" xmlns:v="urn:schemas-microsoft-com:vml" xmlns:wp14="http://schemas.microsoft.com/office/word/2010/wordprocessingDrawing" xmlns:wp="http://schemas.openxmlformats.org/drawingml/2006/wordprocessingDrawing" xmlns:w10="urn:schemas-microsoft-com:office:word" xmlns:w="http://schemas.openxmlformats.org/wordprocessingml/2006/main" xmlns:w14="http://schemas.microsoft.com/office/word/2010/wordml" xmlns:wpg="http://schemas.microsoft.com/office/word/2010/wordprocessingGroup" xmlns:wpi="http://schemas.microsoft.com/office/word/2010/wordprocessingInk" xmlns:wne="http://schemas.microsoft.com/office/word/2006/wordml" xmlns:wps="http://schemas.microsoft.com/office/word/2010/wordprocessingShape" mc:Ignorable="w14 wp14">
+<w:ftr xmlns:wpc="http://schemas.microsoft.com/office/word/2010/wordprocessingCanvas" xmlns:cx="http://schemas.microsoft.com/office/drawing/2014/chartex" xmlns:cx1="http://schemas.microsoft.com/office/drawing/2015/9/8/chartex" xmlns:cx2="http://schemas.microsoft.com/office/drawing/2015/10/21/chartex" xmlns:cx3="http://schemas.microsoft.com/office/drawing/2016/5/9/chartex" xmlns:cx4="http://schemas.microsoft.com/office/drawing/2016/5/10/chartex" xmlns:cx5="http://schemas.microsoft.com/office/drawing/2016/5/11/chartex" xmlns:cx6="http://schemas.microsoft.com/office/drawing/2016/5/12/chartex" xmlns:cx7="http://schemas.microsoft.com/office/drawing/2016/5/13/chartex" xmlns:cx8="http://schemas.microsoft.com/office/drawing/2016/5/14/chartex" xmlns:mc="http://schemas.openxmlformats.org/markup-compatibility/2006" xmlns:aink="http://schemas.microsoft.com/office/drawing/2016/ink" xmlns:am3d="http://schemas.microsoft.com/office/drawing/2017/model3d" xmlns:o="urn:schemas-microsoft-com:office:office" xmlns:r="http://schemas.openxmlformats.org/officeDocument/2006/relationships" xmlns:m="http://schemas.openxmlformats.org/officeDocument/2006/math" xmlns:v="urn:schemas-microsoft-com:vml" xmlns:wp14="http://schemas.microsoft.com/office/word/2010/wordprocessingDrawing" xmlns:wp="http://schemas.openxmlformats.org/drawingml/2006/wordprocessingDrawing" xmlns:w10="urn:schemas-microsoft-com:office:word" xmlns:w="http://schemas.openxmlformats.org/wordprocessingml/2006/main" xmlns:w14="http://schemas.microsoft.com/office/word/2010/wordml" xmlns:w15="http://schemas.microsoft.com/office/word/2012/wordml" xmlns:w16cex="http://schemas.microsoft.com/office/word/2018/wordml/cex" xmlns:w16cid="http://schemas.microsoft.com/office/word/2016/wordml/cid" xmlns:w16="http://schemas.microsoft.com/office/word/2018/wordml" xmlns:w16sdtdh="http://schemas.microsoft.com/office/word/2020/wordml/sdtdatahash" xmlns:w16se="http://schemas.microsoft.com/office/word/2015/wordml/symex" xmlns:wpg="http://schemas.microsoft.com/office/word/2010/wordprocessingGroup" xmlns:wpi="http://schemas.microsoft.com/office/word/2010/wordprocessingInk" xmlns:wne="http://schemas.microsoft.com/office/word/2006/wordml" xmlns:wps="http://schemas.microsoft.com/office/word/2010/wordprocessingShape" mc:Ignorable="w14 w15 w16se w16cid w16 w16cex w16sdtdh wp14">
   <w:p>
     <w:pPr>
-      <w:pStyle w:val="Geenafstand"/>
+      <w:pStyle w:val="NoSpacing"/>
       <w:jc w:val="center"/>
       <w:rPr>
         <w:sz w:val="16"/>
@@ -1096,7 +1271,7 @@
 </file>
 
 <file path=word/footnotes.xml><?xml version="1.0" encoding="utf-8"?>
-<w:footnotes xmlns:wpc="http://schemas.microsoft.com/office/word/2010/wordprocessingCanvas" xmlns:mc="http://schemas.openxmlformats.org/markup-compatibility/2006" xmlns:o="urn:schemas-microsoft-com:office:office" xmlns:r="http://schemas.openxmlformats.org/officeDocument/2006/relationships" xmlns:m="http://schemas.openxmlformats.org/officeDocument/2006/math" xmlns:v="urn:schemas-microsoft-com:vml" xmlns:wp14="http://schemas.microsoft.com/office/word/2010/wordprocessingDrawing" xmlns:wp="http://schemas.openxmlformats.org/drawingml/2006/wordprocessingDrawing" xmlns:w10="urn:schemas-microsoft-com:office:word" xmlns:w="http://schemas.openxmlformats.org/wordprocessingml/2006/main" xmlns:w14="http://schemas.microsoft.com/office/word/2010/wordml" xmlns:wpg="http://schemas.microsoft.com/office/word/2010/wordprocessingGroup" xmlns:wpi="http://schemas.microsoft.com/office/word/2010/wordprocessingInk" xmlns:wne="http://schemas.microsoft.com/office/word/2006/wordml" xmlns:wps="http://schemas.microsoft.com/office/word/2010/wordprocessingShape" mc:Ignorable="w14 wp14">
+<w:footnotes xmlns:wpc="http://schemas.microsoft.com/office/word/2010/wordprocessingCanvas" xmlns:cx="http://schemas.microsoft.com/office/drawing/2014/chartex" xmlns:cx1="http://schemas.microsoft.com/office/drawing/2015/9/8/chartex" xmlns:cx2="http://schemas.microsoft.com/office/drawing/2015/10/21/chartex" xmlns:cx3="http://schemas.microsoft.com/office/drawing/2016/5/9/chartex" xmlns:cx4="http://schemas.microsoft.com/office/drawing/2016/5/10/chartex" xmlns:cx5="http://schemas.microsoft.com/office/drawing/2016/5/11/chartex" xmlns:cx6="http://schemas.microsoft.com/office/drawing/2016/5/12/chartex" xmlns:cx7="http://schemas.microsoft.com/office/drawing/2016/5/13/chartex" xmlns:cx8="http://schemas.microsoft.com/office/drawing/2016/5/14/chartex" xmlns:mc="http://schemas.openxmlformats.org/markup-compatibility/2006" xmlns:aink="http://schemas.microsoft.com/office/drawing/2016/ink" xmlns:am3d="http://schemas.microsoft.com/office/drawing/2017/model3d" xmlns:o="urn:schemas-microsoft-com:office:office" xmlns:r="http://schemas.openxmlformats.org/officeDocument/2006/relationships" xmlns:m="http://schemas.openxmlformats.org/officeDocument/2006/math" xmlns:v="urn:schemas-microsoft-com:vml" xmlns:wp14="http://schemas.microsoft.com/office/word/2010/wordprocessingDrawing" xmlns:wp="http://schemas.openxmlformats.org/drawingml/2006/wordprocessingDrawing" xmlns:w10="urn:schemas-microsoft-com:office:word" xmlns:w="http://schemas.openxmlformats.org/wordprocessingml/2006/main" xmlns:w14="http://schemas.microsoft.com/office/word/2010/wordml" xmlns:w15="http://schemas.microsoft.com/office/word/2012/wordml" xmlns:w16cex="http://schemas.microsoft.com/office/word/2018/wordml/cex" xmlns:w16cid="http://schemas.microsoft.com/office/word/2016/wordml/cid" xmlns:w16="http://schemas.microsoft.com/office/word/2018/wordml" xmlns:w16sdtdh="http://schemas.microsoft.com/office/word/2020/wordml/sdtdatahash" xmlns:w16se="http://schemas.microsoft.com/office/word/2015/wordml/symex" xmlns:wpg="http://schemas.microsoft.com/office/word/2010/wordprocessingGroup" xmlns:wpi="http://schemas.microsoft.com/office/word/2010/wordprocessingInk" xmlns:wne="http://schemas.microsoft.com/office/word/2006/wordml" xmlns:wps="http://schemas.microsoft.com/office/word/2010/wordprocessingShape" mc:Ignorable="w14 w15 w16se w16cid w16 w16cex w16sdtdh wp14">
   <w:footnote w:type="separator" w:id="-1">
     <w:p>
       <w:pPr>
@@ -1121,10 +1296,10 @@
 </file>
 
 <file path=word/header1.xml><?xml version="1.0" encoding="utf-8"?>
-<w:hdr xmlns:wpc="http://schemas.microsoft.com/office/word/2010/wordprocessingCanvas" xmlns:mc="http://schemas.openxmlformats.org/markup-compatibility/2006" xmlns:o="urn:schemas-microsoft-com:office:office" xmlns:r="http://schemas.openxmlformats.org/officeDocument/2006/relationships" xmlns:m="http://schemas.openxmlformats.org/officeDocument/2006/math" xmlns:v="urn:schemas-microsoft-com:vml" xmlns:wp14="http://schemas.microsoft.com/office/word/2010/wordprocessingDrawing" xmlns:wp="http://schemas.openxmlformats.org/drawingml/2006/wordprocessingDrawing" xmlns:w10="urn:schemas-microsoft-com:office:word" xmlns:w="http://schemas.openxmlformats.org/wordprocessingml/2006/main" xmlns:w14="http://schemas.microsoft.com/office/word/2010/wordml" xmlns:wpg="http://schemas.microsoft.com/office/word/2010/wordprocessingGroup" xmlns:wpi="http://schemas.microsoft.com/office/word/2010/wordprocessingInk" xmlns:wne="http://schemas.microsoft.com/office/word/2006/wordml" xmlns:wps="http://schemas.microsoft.com/office/word/2010/wordprocessingShape" mc:Ignorable="w14 wp14">
+<w:hdr xmlns:wpc="http://schemas.microsoft.com/office/word/2010/wordprocessingCanvas" xmlns:cx="http://schemas.microsoft.com/office/drawing/2014/chartex" xmlns:cx1="http://schemas.microsoft.com/office/drawing/2015/9/8/chartex" xmlns:cx2="http://schemas.microsoft.com/office/drawing/2015/10/21/chartex" xmlns:cx3="http://schemas.microsoft.com/office/drawing/2016/5/9/chartex" xmlns:cx4="http://schemas.microsoft.com/office/drawing/2016/5/10/chartex" xmlns:cx5="http://schemas.microsoft.com/office/drawing/2016/5/11/chartex" xmlns:cx6="http://schemas.microsoft.com/office/drawing/2016/5/12/chartex" xmlns:cx7="http://schemas.microsoft.com/office/drawing/2016/5/13/chartex" xmlns:cx8="http://schemas.microsoft.com/office/drawing/2016/5/14/chartex" xmlns:mc="http://schemas.openxmlformats.org/markup-compatibility/2006" xmlns:aink="http://schemas.microsoft.com/office/drawing/2016/ink" xmlns:am3d="http://schemas.microsoft.com/office/drawing/2017/model3d" xmlns:o="urn:schemas-microsoft-com:office:office" xmlns:r="http://schemas.openxmlformats.org/officeDocument/2006/relationships" xmlns:m="http://schemas.openxmlformats.org/officeDocument/2006/math" xmlns:v="urn:schemas-microsoft-com:vml" xmlns:wp14="http://schemas.microsoft.com/office/word/2010/wordprocessingDrawing" xmlns:wp="http://schemas.openxmlformats.org/drawingml/2006/wordprocessingDrawing" xmlns:w10="urn:schemas-microsoft-com:office:word" xmlns:w="http://schemas.openxmlformats.org/wordprocessingml/2006/main" xmlns:w14="http://schemas.microsoft.com/office/word/2010/wordml" xmlns:w15="http://schemas.microsoft.com/office/word/2012/wordml" xmlns:w16cex="http://schemas.microsoft.com/office/word/2018/wordml/cex" xmlns:w16cid="http://schemas.microsoft.com/office/word/2016/wordml/cid" xmlns:w16="http://schemas.microsoft.com/office/word/2018/wordml" xmlns:w16sdtdh="http://schemas.microsoft.com/office/word/2020/wordml/sdtdatahash" xmlns:w16se="http://schemas.microsoft.com/office/word/2015/wordml/symex" xmlns:wpg="http://schemas.microsoft.com/office/word/2010/wordprocessingGroup" xmlns:wpi="http://schemas.microsoft.com/office/word/2010/wordprocessingInk" xmlns:wne="http://schemas.microsoft.com/office/word/2006/wordml" xmlns:wps="http://schemas.microsoft.com/office/word/2010/wordprocessingShape" mc:Ignorable="w14 w15 w16se w16cid w16 w16cex w16sdtdh wp14">
   <w:p>
     <w:pPr>
-      <w:pStyle w:val="Koptekst"/>
+      <w:pStyle w:val="Header"/>
       <w:jc w:val="right"/>
     </w:pPr>
     <w:r>
@@ -1196,8 +1371,8 @@
 </file>
 
 <file path=word/numbering.xml><?xml version="1.0" encoding="utf-8"?>
-<w:numbering xmlns:wpc="http://schemas.microsoft.com/office/word/2010/wordprocessingCanvas" xmlns:mc="http://schemas.openxmlformats.org/markup-compatibility/2006" xmlns:o="urn:schemas-microsoft-com:office:office" xmlns:r="http://schemas.openxmlformats.org/officeDocument/2006/relationships" xmlns:m="http://schemas.openxmlformats.org/officeDocument/2006/math" xmlns:v="urn:schemas-microsoft-com:vml" xmlns:wp14="http://schemas.microsoft.com/office/word/2010/wordprocessingDrawing" xmlns:wp="http://schemas.openxmlformats.org/drawingml/2006/wordprocessingDrawing" xmlns:w10="urn:schemas-microsoft-com:office:word" xmlns:w="http://schemas.openxmlformats.org/wordprocessingml/2006/main" xmlns:w14="http://schemas.microsoft.com/office/word/2010/wordml" xmlns:wpg="http://schemas.microsoft.com/office/word/2010/wordprocessingGroup" xmlns:wpi="http://schemas.microsoft.com/office/word/2010/wordprocessingInk" xmlns:wne="http://schemas.microsoft.com/office/word/2006/wordml" xmlns:wps="http://schemas.microsoft.com/office/word/2010/wordprocessingShape" mc:Ignorable="w14 wp14">
-  <w:abstractNum w:abstractNumId="0">
+<w:numbering xmlns:wpc="http://schemas.microsoft.com/office/word/2010/wordprocessingCanvas" xmlns:cx="http://schemas.microsoft.com/office/drawing/2014/chartex" xmlns:cx1="http://schemas.microsoft.com/office/drawing/2015/9/8/chartex" xmlns:cx2="http://schemas.microsoft.com/office/drawing/2015/10/21/chartex" xmlns:cx3="http://schemas.microsoft.com/office/drawing/2016/5/9/chartex" xmlns:cx4="http://schemas.microsoft.com/office/drawing/2016/5/10/chartex" xmlns:cx5="http://schemas.microsoft.com/office/drawing/2016/5/11/chartex" xmlns:cx6="http://schemas.microsoft.com/office/drawing/2016/5/12/chartex" xmlns:cx7="http://schemas.microsoft.com/office/drawing/2016/5/13/chartex" xmlns:cx8="http://schemas.microsoft.com/office/drawing/2016/5/14/chartex" xmlns:mc="http://schemas.openxmlformats.org/markup-compatibility/2006" xmlns:aink="http://schemas.microsoft.com/office/drawing/2016/ink" xmlns:am3d="http://schemas.microsoft.com/office/drawing/2017/model3d" xmlns:o="urn:schemas-microsoft-com:office:office" xmlns:r="http://schemas.openxmlformats.org/officeDocument/2006/relationships" xmlns:m="http://schemas.openxmlformats.org/officeDocument/2006/math" xmlns:v="urn:schemas-microsoft-com:vml" xmlns:wp14="http://schemas.microsoft.com/office/word/2010/wordprocessingDrawing" xmlns:wp="http://schemas.openxmlformats.org/drawingml/2006/wordprocessingDrawing" xmlns:w10="urn:schemas-microsoft-com:office:word" xmlns:w="http://schemas.openxmlformats.org/wordprocessingml/2006/main" xmlns:w14="http://schemas.microsoft.com/office/word/2010/wordml" xmlns:w15="http://schemas.microsoft.com/office/word/2012/wordml" xmlns:w16cex="http://schemas.microsoft.com/office/word/2018/wordml/cex" xmlns:w16cid="http://schemas.microsoft.com/office/word/2016/wordml/cid" xmlns:w16="http://schemas.microsoft.com/office/word/2018/wordml" xmlns:w16sdtdh="http://schemas.microsoft.com/office/word/2020/wordml/sdtdatahash" xmlns:w16se="http://schemas.microsoft.com/office/word/2015/wordml/symex" xmlns:wpg="http://schemas.microsoft.com/office/word/2010/wordprocessingGroup" xmlns:wpi="http://schemas.microsoft.com/office/word/2010/wordprocessingInk" xmlns:wne="http://schemas.microsoft.com/office/word/2006/wordml" xmlns:wps="http://schemas.microsoft.com/office/word/2010/wordprocessingShape" mc:Ignorable="w14 w15 w16se w16cid w16 w16cex w16sdtdh wp14">
+  <w:abstractNum w:abstractNumId="0" w15:restartNumberingAfterBreak="0">
     <w:nsid w:val="020F17E3"/>
     <w:multiLevelType w:val="multilevel"/>
     <w:tmpl w:val="EF2AA75C"/>
@@ -1311,7 +1486,7 @@
       </w:rPr>
     </w:lvl>
   </w:abstractNum>
-  <w:abstractNum w:abstractNumId="1">
+  <w:abstractNum w:abstractNumId="1" w15:restartNumberingAfterBreak="0">
     <w:nsid w:val="1FCF0C81"/>
     <w:multiLevelType w:val="hybridMultilevel"/>
     <w:tmpl w:val="CC78AF3C"/>
@@ -1403,7 +1578,7 @@
       </w:pPr>
     </w:lvl>
   </w:abstractNum>
-  <w:abstractNum w:abstractNumId="2">
+  <w:abstractNum w:abstractNumId="2" w15:restartNumberingAfterBreak="0">
     <w:nsid w:val="56AB3633"/>
     <w:multiLevelType w:val="hybridMultilevel"/>
     <w:tmpl w:val="E4C4EBDC"/>
@@ -1516,7 +1691,7 @@
       </w:rPr>
     </w:lvl>
   </w:abstractNum>
-  <w:abstractNum w:abstractNumId="3">
+  <w:abstractNum w:abstractNumId="3" w15:restartNumberingAfterBreak="0">
     <w:nsid w:val="69484761"/>
     <w:multiLevelType w:val="hybridMultilevel"/>
     <w:tmpl w:val="23303066"/>
@@ -1602,7 +1777,7 @@
       </w:pPr>
     </w:lvl>
   </w:abstractNum>
-  <w:abstractNum w:abstractNumId="4">
+  <w:abstractNum w:abstractNumId="4" w15:restartNumberingAfterBreak="0">
     <w:nsid w:val="756753E5"/>
     <w:multiLevelType w:val="multilevel"/>
     <w:tmpl w:val="EF2AA75C"/>
@@ -1735,11 +1910,11 @@
 </file>
 
 <file path=word/styles.xml><?xml version="1.0" encoding="utf-8"?>
-<w:styles xmlns:mc="http://schemas.openxmlformats.org/markup-compatibility/2006" xmlns:r="http://schemas.openxmlformats.org/officeDocument/2006/relationships" xmlns:w="http://schemas.openxmlformats.org/wordprocessingml/2006/main" xmlns:w14="http://schemas.microsoft.com/office/word/2010/wordml" mc:Ignorable="w14">
+<w:styles xmlns:mc="http://schemas.openxmlformats.org/markup-compatibility/2006" xmlns:r="http://schemas.openxmlformats.org/officeDocument/2006/relationships" xmlns:w="http://schemas.openxmlformats.org/wordprocessingml/2006/main" xmlns:w14="http://schemas.microsoft.com/office/word/2010/wordml" xmlns:w15="http://schemas.microsoft.com/office/word/2012/wordml" xmlns:w16cex="http://schemas.microsoft.com/office/word/2018/wordml/cex" xmlns:w16cid="http://schemas.microsoft.com/office/word/2016/wordml/cid" xmlns:w16="http://schemas.microsoft.com/office/word/2018/wordml" xmlns:w16sdtdh="http://schemas.microsoft.com/office/word/2020/wordml/sdtdatahash" xmlns:w16se="http://schemas.microsoft.com/office/word/2015/wordml/symex" mc:Ignorable="w14 w15 w16se w16cid w16 w16cex w16sdtdh">
   <w:docDefaults>
     <w:rPrDefault>
       <w:rPr>
-        <w:rFonts w:asciiTheme="minorHAnsi" w:eastAsiaTheme="minorHAnsi" w:hAnsiTheme="minorHAnsi" w:cstheme="minorBidi"/>
+        <w:rFonts w:asciiTheme="minorHAnsi" w:eastAsia="MS Mincho" w:hAnsiTheme="minorHAnsi" w:cstheme="minorBidi"/>
         <w:sz w:val="22"/>
         <w:szCs w:val="22"/>
         <w:lang w:val="nl-NL" w:eastAsia="en-US" w:bidi="ar-SA"/>
@@ -1751,146 +1926,385 @@
       </w:pPr>
     </w:pPrDefault>
   </w:docDefaults>
-  <w:latentStyles w:defLockedState="0" w:defUIPriority="99" w:defSemiHidden="1" w:defUnhideWhenUsed="1" w:defQFormat="0" w:count="267">
-    <w:lsdException w:name="Normal" w:semiHidden="0" w:uiPriority="0" w:unhideWhenUsed="0" w:qFormat="1"/>
-    <w:lsdException w:name="heading 1" w:semiHidden="0" w:uiPriority="9" w:unhideWhenUsed="0" w:qFormat="1"/>
-    <w:lsdException w:name="heading 2" w:uiPriority="9" w:qFormat="1"/>
-    <w:lsdException w:name="heading 3" w:uiPriority="9" w:qFormat="1"/>
-    <w:lsdException w:name="heading 4" w:uiPriority="9" w:qFormat="1"/>
-    <w:lsdException w:name="heading 5" w:uiPriority="9" w:qFormat="1"/>
-    <w:lsdException w:name="heading 6" w:uiPriority="9" w:qFormat="1"/>
-    <w:lsdException w:name="heading 7" w:uiPriority="9" w:qFormat="1"/>
-    <w:lsdException w:name="heading 8" w:uiPriority="9" w:qFormat="1"/>
-    <w:lsdException w:name="heading 9" w:uiPriority="9" w:qFormat="1"/>
-    <w:lsdException w:name="toc 1" w:uiPriority="39"/>
-    <w:lsdException w:name="toc 2" w:uiPriority="39"/>
-    <w:lsdException w:name="toc 3" w:uiPriority="39"/>
-    <w:lsdException w:name="toc 4" w:uiPriority="39"/>
-    <w:lsdException w:name="toc 5" w:uiPriority="39"/>
-    <w:lsdException w:name="toc 6" w:uiPriority="39"/>
-    <w:lsdException w:name="toc 7" w:uiPriority="39"/>
-    <w:lsdException w:name="toc 8" w:uiPriority="39"/>
-    <w:lsdException w:name="toc 9" w:uiPriority="39"/>
-    <w:lsdException w:name="caption" w:uiPriority="35" w:qFormat="1"/>
-    <w:lsdException w:name="Title" w:semiHidden="0" w:uiPriority="10" w:unhideWhenUsed="0"/>
-    <w:lsdException w:name="Default Paragraph Font" w:uiPriority="1"/>
-    <w:lsdException w:name="Subtitle" w:semiHidden="0" w:uiPriority="11" w:unhideWhenUsed="0"/>
-    <w:lsdException w:name="Strong" w:semiHidden="0" w:uiPriority="22" w:unhideWhenUsed="0"/>
-    <w:lsdException w:name="Emphasis" w:semiHidden="0" w:uiPriority="20" w:unhideWhenUsed="0"/>
-    <w:lsdException w:name="Table Grid" w:semiHidden="0" w:uiPriority="39" w:unhideWhenUsed="0"/>
-    <w:lsdException w:name="Placeholder Text" w:unhideWhenUsed="0"/>
-    <w:lsdException w:name="No Spacing" w:semiHidden="0" w:uiPriority="1" w:unhideWhenUsed="0"/>
-    <w:lsdException w:name="Light Shading" w:semiHidden="0" w:uiPriority="60" w:unhideWhenUsed="0"/>
-    <w:lsdException w:name="Light List" w:semiHidden="0" w:uiPriority="61" w:unhideWhenUsed="0"/>
-    <w:lsdException w:name="Light Grid" w:semiHidden="0" w:uiPriority="62" w:unhideWhenUsed="0"/>
-    <w:lsdException w:name="Medium Shading 1" w:semiHidden="0" w:uiPriority="63" w:unhideWhenUsed="0"/>
-    <w:lsdException w:name="Medium Shading 2" w:semiHidden="0" w:uiPriority="64" w:unhideWhenUsed="0"/>
-    <w:lsdException w:name="Medium List 1" w:semiHidden="0" w:uiPriority="65" w:unhideWhenUsed="0"/>
-    <w:lsdException w:name="Medium List 2" w:semiHidden="0" w:uiPriority="66" w:unhideWhenUsed="0"/>
-    <w:lsdException w:name="Medium Grid 1" w:semiHidden="0" w:uiPriority="67" w:unhideWhenUsed="0"/>
-    <w:lsdException w:name="Medium Grid 2" w:semiHidden="0" w:uiPriority="68" w:unhideWhenUsed="0"/>
-    <w:lsdException w:name="Medium Grid 3" w:semiHidden="0" w:uiPriority="69" w:unhideWhenUsed="0"/>
-    <w:lsdException w:name="Dark List" w:semiHidden="0" w:uiPriority="70" w:unhideWhenUsed="0"/>
-    <w:lsdException w:name="Colorful Shading" w:semiHidden="0" w:uiPriority="71" w:unhideWhenUsed="0"/>
-    <w:lsdException w:name="Colorful List" w:semiHidden="0" w:uiPriority="72" w:unhideWhenUsed="0"/>
-    <w:lsdException w:name="Colorful Grid" w:semiHidden="0" w:uiPriority="73" w:unhideWhenUsed="0"/>
-    <w:lsdException w:name="Light Shading Accent 1" w:semiHidden="0" w:uiPriority="60" w:unhideWhenUsed="0"/>
-    <w:lsdException w:name="Light List Accent 1" w:semiHidden="0" w:uiPriority="61" w:unhideWhenUsed="0"/>
-    <w:lsdException w:name="Light Grid Accent 1" w:semiHidden="0" w:uiPriority="62" w:unhideWhenUsed="0"/>
-    <w:lsdException w:name="Medium Shading 1 Accent 1" w:semiHidden="0" w:uiPriority="63" w:unhideWhenUsed="0"/>
-    <w:lsdException w:name="Medium Shading 2 Accent 1" w:semiHidden="0" w:uiPriority="64" w:unhideWhenUsed="0"/>
-    <w:lsdException w:name="Medium List 1 Accent 1" w:semiHidden="0" w:uiPriority="65" w:unhideWhenUsed="0"/>
-    <w:lsdException w:name="Revision" w:unhideWhenUsed="0"/>
-    <w:lsdException w:name="List Paragraph" w:semiHidden="0" w:uiPriority="34" w:unhideWhenUsed="0"/>
-    <w:lsdException w:name="Quote" w:semiHidden="0" w:uiPriority="29" w:unhideWhenUsed="0"/>
-    <w:lsdException w:name="Intense Quote" w:semiHidden="0" w:uiPriority="30" w:unhideWhenUsed="0"/>
-    <w:lsdException w:name="Medium List 2 Accent 1" w:semiHidden="0" w:uiPriority="66" w:unhideWhenUsed="0"/>
-    <w:lsdException w:name="Medium Grid 1 Accent 1" w:semiHidden="0" w:uiPriority="67" w:unhideWhenUsed="0"/>
-    <w:lsdException w:name="Medium Grid 2 Accent 1" w:semiHidden="0" w:uiPriority="68" w:unhideWhenUsed="0"/>
-    <w:lsdException w:name="Medium Grid 3 Accent 1" w:semiHidden="0" w:uiPriority="69" w:unhideWhenUsed="0"/>
-    <w:lsdException w:name="Dark List Accent 1" w:semiHidden="0" w:uiPriority="70" w:unhideWhenUsed="0"/>
-    <w:lsdException w:name="Colorful Shading Accent 1" w:semiHidden="0" w:uiPriority="71" w:unhideWhenUsed="0"/>
-    <w:lsdException w:name="Colorful List Accent 1" w:semiHidden="0" w:uiPriority="72" w:unhideWhenUsed="0"/>
-    <w:lsdException w:name="Colorful Grid Accent 1" w:semiHidden="0" w:uiPriority="73" w:unhideWhenUsed="0"/>
-    <w:lsdException w:name="Light Shading Accent 2" w:semiHidden="0" w:uiPriority="60" w:unhideWhenUsed="0"/>
-    <w:lsdException w:name="Light List Accent 2" w:semiHidden="0" w:uiPriority="61" w:unhideWhenUsed="0"/>
-    <w:lsdException w:name="Light Grid Accent 2" w:semiHidden="0" w:uiPriority="62" w:unhideWhenUsed="0"/>
-    <w:lsdException w:name="Medium Shading 1 Accent 2" w:semiHidden="0" w:uiPriority="63" w:unhideWhenUsed="0"/>
-    <w:lsdException w:name="Medium Shading 2 Accent 2" w:semiHidden="0" w:uiPriority="64" w:unhideWhenUsed="0"/>
-    <w:lsdException w:name="Medium List 1 Accent 2" w:semiHidden="0" w:uiPriority="65" w:unhideWhenUsed="0"/>
-    <w:lsdException w:name="Medium List 2 Accent 2" w:semiHidden="0" w:uiPriority="66" w:unhideWhenUsed="0"/>
-    <w:lsdException w:name="Medium Grid 1 Accent 2" w:semiHidden="0" w:uiPriority="67" w:unhideWhenUsed="0"/>
-    <w:lsdException w:name="Medium Grid 2 Accent 2" w:semiHidden="0" w:uiPriority="68" w:unhideWhenUsed="0"/>
-    <w:lsdException w:name="Medium Grid 3 Accent 2" w:semiHidden="0" w:uiPriority="69" w:unhideWhenUsed="0"/>
-    <w:lsdException w:name="Dark List Accent 2" w:semiHidden="0" w:uiPriority="70" w:unhideWhenUsed="0"/>
-    <w:lsdException w:name="Colorful Shading Accent 2" w:semiHidden="0" w:uiPriority="71" w:unhideWhenUsed="0"/>
-    <w:lsdException w:name="Colorful List Accent 2" w:semiHidden="0" w:uiPriority="72" w:unhideWhenUsed="0"/>
-    <w:lsdException w:name="Colorful Grid Accent 2" w:semiHidden="0" w:uiPriority="73" w:unhideWhenUsed="0"/>
-    <w:lsdException w:name="Light Shading Accent 3" w:semiHidden="0" w:uiPriority="60" w:unhideWhenUsed="0"/>
-    <w:lsdException w:name="Light List Accent 3" w:semiHidden="0" w:uiPriority="61" w:unhideWhenUsed="0"/>
-    <w:lsdException w:name="Light Grid Accent 3" w:semiHidden="0" w:uiPriority="62" w:unhideWhenUsed="0"/>
-    <w:lsdException w:name="Medium Shading 1 Accent 3" w:semiHidden="0" w:uiPriority="63" w:unhideWhenUsed="0"/>
-    <w:lsdException w:name="Medium Shading 2 Accent 3" w:semiHidden="0" w:uiPriority="64" w:unhideWhenUsed="0"/>
-    <w:lsdException w:name="Medium List 1 Accent 3" w:semiHidden="0" w:uiPriority="65" w:unhideWhenUsed="0"/>
-    <w:lsdException w:name="Medium List 2 Accent 3" w:semiHidden="0" w:uiPriority="66" w:unhideWhenUsed="0"/>
-    <w:lsdException w:name="Medium Grid 1 Accent 3" w:semiHidden="0" w:uiPriority="67" w:unhideWhenUsed="0"/>
-    <w:lsdException w:name="Medium Grid 2 Accent 3" w:semiHidden="0" w:uiPriority="68" w:unhideWhenUsed="0"/>
-    <w:lsdException w:name="Medium Grid 3 Accent 3" w:semiHidden="0" w:uiPriority="69" w:unhideWhenUsed="0"/>
-    <w:lsdException w:name="Dark List Accent 3" w:semiHidden="0" w:uiPriority="70" w:unhideWhenUsed="0"/>
-    <w:lsdException w:name="Colorful Shading Accent 3" w:semiHidden="0" w:uiPriority="71" w:unhideWhenUsed="0"/>
-    <w:lsdException w:name="Colorful List Accent 3" w:semiHidden="0" w:uiPriority="72" w:unhideWhenUsed="0"/>
-    <w:lsdException w:name="Colorful Grid Accent 3" w:semiHidden="0" w:uiPriority="73" w:unhideWhenUsed="0"/>
-    <w:lsdException w:name="Light Shading Accent 4" w:semiHidden="0" w:uiPriority="60" w:unhideWhenUsed="0"/>
-    <w:lsdException w:name="Light List Accent 4" w:semiHidden="0" w:uiPriority="61" w:unhideWhenUsed="0"/>
-    <w:lsdException w:name="Light Grid Accent 4" w:semiHidden="0" w:uiPriority="62" w:unhideWhenUsed="0"/>
-    <w:lsdException w:name="Medium Shading 1 Accent 4" w:semiHidden="0" w:uiPriority="63" w:unhideWhenUsed="0"/>
-    <w:lsdException w:name="Medium Shading 2 Accent 4" w:semiHidden="0" w:uiPriority="64" w:unhideWhenUsed="0"/>
-    <w:lsdException w:name="Medium List 1 Accent 4" w:semiHidden="0" w:uiPriority="65" w:unhideWhenUsed="0"/>
-    <w:lsdException w:name="Medium List 2 Accent 4" w:semiHidden="0" w:uiPriority="66" w:unhideWhenUsed="0"/>
-    <w:lsdException w:name="Medium Grid 1 Accent 4" w:semiHidden="0" w:uiPriority="67" w:unhideWhenUsed="0"/>
-    <w:lsdException w:name="Medium Grid 2 Accent 4" w:semiHidden="0" w:uiPriority="68" w:unhideWhenUsed="0"/>
-    <w:lsdException w:name="Medium Grid 3 Accent 4" w:semiHidden="0" w:uiPriority="69" w:unhideWhenUsed="0"/>
-    <w:lsdException w:name="Dark List Accent 4" w:semiHidden="0" w:uiPriority="70" w:unhideWhenUsed="0"/>
-    <w:lsdException w:name="Colorful Shading Accent 4" w:semiHidden="0" w:uiPriority="71" w:unhideWhenUsed="0"/>
-    <w:lsdException w:name="Colorful List Accent 4" w:semiHidden="0" w:uiPriority="72" w:unhideWhenUsed="0"/>
-    <w:lsdException w:name="Colorful Grid Accent 4" w:semiHidden="0" w:uiPriority="73" w:unhideWhenUsed="0"/>
-    <w:lsdException w:name="Light Shading Accent 5" w:semiHidden="0" w:uiPriority="60" w:unhideWhenUsed="0"/>
-    <w:lsdException w:name="Light List Accent 5" w:semiHidden="0" w:uiPriority="61" w:unhideWhenUsed="0"/>
-    <w:lsdException w:name="Light Grid Accent 5" w:semiHidden="0" w:uiPriority="62" w:unhideWhenUsed="0"/>
-    <w:lsdException w:name="Medium Shading 1 Accent 5" w:semiHidden="0" w:uiPriority="63" w:unhideWhenUsed="0"/>
-    <w:lsdException w:name="Medium Shading 2 Accent 5" w:semiHidden="0" w:uiPriority="64" w:unhideWhenUsed="0"/>
-    <w:lsdException w:name="Medium List 1 Accent 5" w:semiHidden="0" w:uiPriority="65" w:unhideWhenUsed="0"/>
-    <w:lsdException w:name="Medium List 2 Accent 5" w:semiHidden="0" w:uiPriority="66" w:unhideWhenUsed="0"/>
-    <w:lsdException w:name="Medium Grid 1 Accent 5" w:semiHidden="0" w:uiPriority="67" w:unhideWhenUsed="0"/>
-    <w:lsdException w:name="Medium Grid 2 Accent 5" w:semiHidden="0" w:uiPriority="68" w:unhideWhenUsed="0"/>
-    <w:lsdException w:name="Medium Grid 3 Accent 5" w:semiHidden="0" w:uiPriority="69" w:unhideWhenUsed="0"/>
-    <w:lsdException w:name="Dark List Accent 5" w:semiHidden="0" w:uiPriority="70" w:unhideWhenUsed="0"/>
-    <w:lsdException w:name="Colorful Shading Accent 5" w:semiHidden="0" w:uiPriority="71" w:unhideWhenUsed="0"/>
-    <w:lsdException w:name="Colorful List Accent 5" w:semiHidden="0" w:uiPriority="72" w:unhideWhenUsed="0"/>
-    <w:lsdException w:name="Colorful Grid Accent 5" w:semiHidden="0" w:uiPriority="73" w:unhideWhenUsed="0"/>
-    <w:lsdException w:name="Light Shading Accent 6" w:semiHidden="0" w:uiPriority="60" w:unhideWhenUsed="0"/>
-    <w:lsdException w:name="Light List Accent 6" w:semiHidden="0" w:uiPriority="61" w:unhideWhenUsed="0"/>
-    <w:lsdException w:name="Light Grid Accent 6" w:semiHidden="0" w:uiPriority="62" w:unhideWhenUsed="0"/>
-    <w:lsdException w:name="Medium Shading 1 Accent 6" w:semiHidden="0" w:uiPriority="63" w:unhideWhenUsed="0"/>
-    <w:lsdException w:name="Medium Shading 2 Accent 6" w:semiHidden="0" w:uiPriority="64" w:unhideWhenUsed="0"/>
-    <w:lsdException w:name="Medium List 1 Accent 6" w:semiHidden="0" w:uiPriority="65" w:unhideWhenUsed="0"/>
-    <w:lsdException w:name="Medium List 2 Accent 6" w:semiHidden="0" w:uiPriority="66" w:unhideWhenUsed="0"/>
-    <w:lsdException w:name="Medium Grid 1 Accent 6" w:semiHidden="0" w:uiPriority="67" w:unhideWhenUsed="0"/>
-    <w:lsdException w:name="Medium Grid 2 Accent 6" w:semiHidden="0" w:uiPriority="68" w:unhideWhenUsed="0"/>
-    <w:lsdException w:name="Medium Grid 3 Accent 6" w:semiHidden="0" w:uiPriority="69" w:unhideWhenUsed="0"/>
-    <w:lsdException w:name="Dark List Accent 6" w:semiHidden="0" w:uiPriority="70" w:unhideWhenUsed="0"/>
-    <w:lsdException w:name="Colorful Shading Accent 6" w:semiHidden="0" w:uiPriority="71" w:unhideWhenUsed="0"/>
-    <w:lsdException w:name="Colorful List Accent 6" w:semiHidden="0" w:uiPriority="72" w:unhideWhenUsed="0"/>
-    <w:lsdException w:name="Colorful Grid Accent 6" w:semiHidden="0" w:uiPriority="73" w:unhideWhenUsed="0"/>
-    <w:lsdException w:name="Subtle Emphasis" w:semiHidden="0" w:uiPriority="19" w:unhideWhenUsed="0"/>
-    <w:lsdException w:name="Intense Emphasis" w:semiHidden="0" w:uiPriority="21" w:unhideWhenUsed="0"/>
-    <w:lsdException w:name="Subtle Reference" w:semiHidden="0" w:uiPriority="31" w:unhideWhenUsed="0"/>
-    <w:lsdException w:name="Intense Reference" w:semiHidden="0" w:uiPriority="32" w:unhideWhenUsed="0"/>
-    <w:lsdException w:name="Book Title" w:semiHidden="0" w:uiPriority="33" w:unhideWhenUsed="0"/>
-    <w:lsdException w:name="Bibliography" w:uiPriority="37"/>
-    <w:lsdException w:name="TOC Heading" w:uiPriority="39" w:qFormat="1"/>
+  <w:latentStyles w:defLockedState="0" w:defUIPriority="99" w:defSemiHidden="0" w:defUnhideWhenUsed="0" w:defQFormat="0" w:count="376">
+    <w:lsdException w:name="Normal" w:uiPriority="0" w:qFormat="1"/>
+    <w:lsdException w:name="heading 1" w:uiPriority="9" w:qFormat="1"/>
+    <w:lsdException w:name="heading 2" w:semiHidden="1" w:uiPriority="9" w:unhideWhenUsed="1" w:qFormat="1"/>
+    <w:lsdException w:name="heading 3" w:semiHidden="1" w:uiPriority="9" w:unhideWhenUsed="1" w:qFormat="1"/>
+    <w:lsdException w:name="heading 4" w:semiHidden="1" w:uiPriority="9" w:unhideWhenUsed="1" w:qFormat="1"/>
+    <w:lsdException w:name="heading 5" w:semiHidden="1" w:uiPriority="9" w:unhideWhenUsed="1" w:qFormat="1"/>
+    <w:lsdException w:name="heading 6" w:semiHidden="1" w:uiPriority="9" w:unhideWhenUsed="1" w:qFormat="1"/>
+    <w:lsdException w:name="heading 7" w:semiHidden="1" w:uiPriority="9" w:unhideWhenUsed="1" w:qFormat="1"/>
+    <w:lsdException w:name="heading 8" w:semiHidden="1" w:uiPriority="9" w:unhideWhenUsed="1" w:qFormat="1"/>
+    <w:lsdException w:name="heading 9" w:semiHidden="1" w:uiPriority="9" w:unhideWhenUsed="1" w:qFormat="1"/>
+    <w:lsdException w:name="index 1" w:semiHidden="1" w:unhideWhenUsed="1"/>
+    <w:lsdException w:name="index 2" w:semiHidden="1" w:unhideWhenUsed="1"/>
+    <w:lsdException w:name="index 3" w:semiHidden="1" w:unhideWhenUsed="1"/>
+    <w:lsdException w:name="index 4" w:semiHidden="1" w:unhideWhenUsed="1"/>
+    <w:lsdException w:name="index 5" w:semiHidden="1" w:unhideWhenUsed="1"/>
+    <w:lsdException w:name="index 6" w:semiHidden="1" w:unhideWhenUsed="1"/>
+    <w:lsdException w:name="index 7" w:semiHidden="1" w:unhideWhenUsed="1"/>
+    <w:lsdException w:name="index 8" w:semiHidden="1" w:unhideWhenUsed="1"/>
+    <w:lsdException w:name="index 9" w:semiHidden="1" w:unhideWhenUsed="1"/>
+    <w:lsdException w:name="toc 1" w:semiHidden="1" w:uiPriority="39" w:unhideWhenUsed="1"/>
+    <w:lsdException w:name="toc 2" w:semiHidden="1" w:uiPriority="39" w:unhideWhenUsed="1"/>
+    <w:lsdException w:name="toc 3" w:semiHidden="1" w:uiPriority="39" w:unhideWhenUsed="1"/>
+    <w:lsdException w:name="toc 4" w:semiHidden="1" w:uiPriority="39" w:unhideWhenUsed="1"/>
+    <w:lsdException w:name="toc 5" w:semiHidden="1" w:uiPriority="39" w:unhideWhenUsed="1"/>
+    <w:lsdException w:name="toc 6" w:semiHidden="1" w:uiPriority="39" w:unhideWhenUsed="1"/>
+    <w:lsdException w:name="toc 7" w:semiHidden="1" w:uiPriority="39" w:unhideWhenUsed="1"/>
+    <w:lsdException w:name="toc 8" w:semiHidden="1" w:uiPriority="39" w:unhideWhenUsed="1"/>
+    <w:lsdException w:name="toc 9" w:semiHidden="1" w:uiPriority="39" w:unhideWhenUsed="1"/>
+    <w:lsdException w:name="Normal Indent" w:semiHidden="1" w:unhideWhenUsed="1"/>
+    <w:lsdException w:name="footnote text" w:semiHidden="1" w:unhideWhenUsed="1"/>
+    <w:lsdException w:name="annotation text" w:semiHidden="1" w:unhideWhenUsed="1"/>
+    <w:lsdException w:name="header" w:semiHidden="1" w:unhideWhenUsed="1"/>
+    <w:lsdException w:name="footer" w:semiHidden="1" w:unhideWhenUsed="1"/>
+    <w:lsdException w:name="index heading" w:semiHidden="1" w:unhideWhenUsed="1"/>
+    <w:lsdException w:name="caption" w:semiHidden="1" w:uiPriority="35" w:unhideWhenUsed="1" w:qFormat="1"/>
+    <w:lsdException w:name="table of figures" w:semiHidden="1" w:unhideWhenUsed="1"/>
+    <w:lsdException w:name="envelope address" w:semiHidden="1" w:unhideWhenUsed="1"/>
+    <w:lsdException w:name="envelope return" w:semiHidden="1" w:unhideWhenUsed="1"/>
+    <w:lsdException w:name="footnote reference" w:semiHidden="1" w:unhideWhenUsed="1"/>
+    <w:lsdException w:name="annotation reference" w:semiHidden="1" w:unhideWhenUsed="1"/>
+    <w:lsdException w:name="line number" w:semiHidden="1" w:unhideWhenUsed="1"/>
+    <w:lsdException w:name="page number" w:semiHidden="1" w:unhideWhenUsed="1"/>
+    <w:lsdException w:name="endnote reference" w:semiHidden="1" w:unhideWhenUsed="1"/>
+    <w:lsdException w:name="endnote text" w:semiHidden="1" w:unhideWhenUsed="1"/>
+    <w:lsdException w:name="table of authorities" w:semiHidden="1" w:unhideWhenUsed="1"/>
+    <w:lsdException w:name="macro" w:semiHidden="1" w:unhideWhenUsed="1"/>
+    <w:lsdException w:name="toa heading" w:semiHidden="1" w:unhideWhenUsed="1"/>
+    <w:lsdException w:name="List" w:semiHidden="1" w:unhideWhenUsed="1"/>
+    <w:lsdException w:name="List Bullet" w:semiHidden="1" w:unhideWhenUsed="1"/>
+    <w:lsdException w:name="List Number" w:semiHidden="1" w:unhideWhenUsed="1"/>
+    <w:lsdException w:name="List 2" w:semiHidden="1" w:unhideWhenUsed="1"/>
+    <w:lsdException w:name="List 3" w:semiHidden="1" w:unhideWhenUsed="1"/>
+    <w:lsdException w:name="List 4" w:semiHidden="1" w:unhideWhenUsed="1"/>
+    <w:lsdException w:name="List 5" w:semiHidden="1" w:unhideWhenUsed="1"/>
+    <w:lsdException w:name="List Bullet 2" w:semiHidden="1" w:unhideWhenUsed="1"/>
+    <w:lsdException w:name="List Bullet 3" w:semiHidden="1" w:unhideWhenUsed="1"/>
+    <w:lsdException w:name="List Bullet 4" w:semiHidden="1" w:unhideWhenUsed="1"/>
+    <w:lsdException w:name="List Bullet 5" w:semiHidden="1" w:unhideWhenUsed="1"/>
+    <w:lsdException w:name="List Number 2" w:semiHidden="1" w:unhideWhenUsed="1"/>
+    <w:lsdException w:name="List Number 3" w:semiHidden="1" w:unhideWhenUsed="1"/>
+    <w:lsdException w:name="List Number 4" w:semiHidden="1" w:unhideWhenUsed="1"/>
+    <w:lsdException w:name="List Number 5" w:semiHidden="1" w:unhideWhenUsed="1"/>
+    <w:lsdException w:name="Title" w:uiPriority="10"/>
+    <w:lsdException w:name="Closing" w:semiHidden="1" w:unhideWhenUsed="1"/>
+    <w:lsdException w:name="Signature" w:semiHidden="1" w:unhideWhenUsed="1"/>
+    <w:lsdException w:name="Default Paragraph Font" w:semiHidden="1" w:uiPriority="1" w:unhideWhenUsed="1"/>
+    <w:lsdException w:name="Body Text" w:semiHidden="1" w:unhideWhenUsed="1"/>
+    <w:lsdException w:name="Body Text Indent" w:semiHidden="1" w:unhideWhenUsed="1"/>
+    <w:lsdException w:name="List Continue" w:semiHidden="1" w:unhideWhenUsed="1"/>
+    <w:lsdException w:name="List Continue 2" w:semiHidden="1" w:unhideWhenUsed="1"/>
+    <w:lsdException w:name="List Continue 3" w:semiHidden="1" w:unhideWhenUsed="1"/>
+    <w:lsdException w:name="List Continue 4" w:semiHidden="1" w:unhideWhenUsed="1"/>
+    <w:lsdException w:name="List Continue 5" w:semiHidden="1" w:unhideWhenUsed="1"/>
+    <w:lsdException w:name="Message Header" w:semiHidden="1" w:unhideWhenUsed="1"/>
+    <w:lsdException w:name="Subtitle" w:uiPriority="11"/>
+    <w:lsdException w:name="Salutation" w:semiHidden="1" w:unhideWhenUsed="1"/>
+    <w:lsdException w:name="Date" w:semiHidden="1" w:unhideWhenUsed="1"/>
+    <w:lsdException w:name="Body Text First Indent" w:semiHidden="1" w:unhideWhenUsed="1"/>
+    <w:lsdException w:name="Body Text First Indent 2" w:semiHidden="1" w:unhideWhenUsed="1"/>
+    <w:lsdException w:name="Note Heading" w:semiHidden="1" w:unhideWhenUsed="1"/>
+    <w:lsdException w:name="Body Text 2" w:semiHidden="1" w:unhideWhenUsed="1"/>
+    <w:lsdException w:name="Body Text 3" w:semiHidden="1" w:unhideWhenUsed="1"/>
+    <w:lsdException w:name="Body Text Indent 2" w:semiHidden="1" w:unhideWhenUsed="1"/>
+    <w:lsdException w:name="Body Text Indent 3" w:semiHidden="1" w:unhideWhenUsed="1"/>
+    <w:lsdException w:name="Block Text" w:semiHidden="1" w:unhideWhenUsed="1"/>
+    <w:lsdException w:name="Hyperlink" w:semiHidden="1" w:unhideWhenUsed="1"/>
+    <w:lsdException w:name="FollowedHyperlink" w:semiHidden="1" w:unhideWhenUsed="1"/>
+    <w:lsdException w:name="Strong" w:uiPriority="22"/>
+    <w:lsdException w:name="Emphasis" w:uiPriority="20"/>
+    <w:lsdException w:name="Document Map" w:semiHidden="1" w:unhideWhenUsed="1"/>
+    <w:lsdException w:name="Plain Text" w:semiHidden="1" w:unhideWhenUsed="1"/>
+    <w:lsdException w:name="E-mail Signature" w:semiHidden="1" w:unhideWhenUsed="1"/>
+    <w:lsdException w:name="HTML Top of Form" w:semiHidden="1" w:unhideWhenUsed="1"/>
+    <w:lsdException w:name="HTML Bottom of Form" w:semiHidden="1" w:unhideWhenUsed="1"/>
+    <w:lsdException w:name="Normal (Web)" w:semiHidden="1" w:unhideWhenUsed="1"/>
+    <w:lsdException w:name="HTML Acronym" w:semiHidden="1" w:unhideWhenUsed="1"/>
+    <w:lsdException w:name="HTML Address" w:semiHidden="1" w:unhideWhenUsed="1"/>
+    <w:lsdException w:name="HTML Cite" w:semiHidden="1" w:unhideWhenUsed="1"/>
+    <w:lsdException w:name="HTML Code" w:semiHidden="1" w:unhideWhenUsed="1"/>
+    <w:lsdException w:name="HTML Definition" w:semiHidden="1" w:unhideWhenUsed="1"/>
+    <w:lsdException w:name="HTML Keyboard" w:semiHidden="1" w:unhideWhenUsed="1"/>
+    <w:lsdException w:name="HTML Preformatted" w:semiHidden="1" w:unhideWhenUsed="1"/>
+    <w:lsdException w:name="HTML Sample" w:semiHidden="1" w:unhideWhenUsed="1"/>
+    <w:lsdException w:name="HTML Typewriter" w:semiHidden="1" w:unhideWhenUsed="1"/>
+    <w:lsdException w:name="HTML Variable" w:semiHidden="1" w:unhideWhenUsed="1"/>
+    <w:lsdException w:name="Normal Table" w:semiHidden="1" w:unhideWhenUsed="1"/>
+    <w:lsdException w:name="annotation subject" w:semiHidden="1" w:unhideWhenUsed="1"/>
+    <w:lsdException w:name="No List" w:semiHidden="1" w:unhideWhenUsed="1"/>
+    <w:lsdException w:name="Outline List 1" w:semiHidden="1" w:unhideWhenUsed="1"/>
+    <w:lsdException w:name="Outline List 2" w:semiHidden="1" w:unhideWhenUsed="1"/>
+    <w:lsdException w:name="Outline List 3" w:semiHidden="1" w:unhideWhenUsed="1"/>
+    <w:lsdException w:name="Table Simple 1" w:semiHidden="1" w:unhideWhenUsed="1"/>
+    <w:lsdException w:name="Table Simple 2" w:semiHidden="1" w:unhideWhenUsed="1"/>
+    <w:lsdException w:name="Table Simple 3" w:semiHidden="1" w:unhideWhenUsed="1"/>
+    <w:lsdException w:name="Table Classic 1" w:semiHidden="1" w:unhideWhenUsed="1"/>
+    <w:lsdException w:name="Table Classic 2" w:semiHidden="1" w:unhideWhenUsed="1"/>
+    <w:lsdException w:name="Table Classic 3" w:semiHidden="1" w:unhideWhenUsed="1"/>
+    <w:lsdException w:name="Table Classic 4" w:semiHidden="1" w:unhideWhenUsed="1"/>
+    <w:lsdException w:name="Table Colorful 1" w:semiHidden="1" w:unhideWhenUsed="1"/>
+    <w:lsdException w:name="Table Colorful 2" w:semiHidden="1" w:unhideWhenUsed="1"/>
+    <w:lsdException w:name="Table Colorful 3" w:semiHidden="1" w:unhideWhenUsed="1"/>
+    <w:lsdException w:name="Table Columns 1" w:semiHidden="1" w:unhideWhenUsed="1"/>
+    <w:lsdException w:name="Table Columns 2" w:semiHidden="1" w:unhideWhenUsed="1"/>
+    <w:lsdException w:name="Table Columns 3" w:semiHidden="1" w:unhideWhenUsed="1"/>
+    <w:lsdException w:name="Table Columns 4" w:semiHidden="1" w:unhideWhenUsed="1"/>
+    <w:lsdException w:name="Table Columns 5" w:semiHidden="1" w:unhideWhenUsed="1"/>
+    <w:lsdException w:name="Table Grid 1" w:semiHidden="1" w:unhideWhenUsed="1"/>
+    <w:lsdException w:name="Table Grid 2" w:semiHidden="1" w:unhideWhenUsed="1"/>
+    <w:lsdException w:name="Table Grid 3" w:semiHidden="1" w:unhideWhenUsed="1"/>
+    <w:lsdException w:name="Table Grid 4" w:semiHidden="1" w:unhideWhenUsed="1"/>
+    <w:lsdException w:name="Table Grid 5" w:semiHidden="1" w:unhideWhenUsed="1"/>
+    <w:lsdException w:name="Table Grid 6" w:semiHidden="1" w:unhideWhenUsed="1"/>
+    <w:lsdException w:name="Table Grid 7" w:semiHidden="1" w:unhideWhenUsed="1"/>
+    <w:lsdException w:name="Table Grid 8" w:semiHidden="1" w:unhideWhenUsed="1"/>
+    <w:lsdException w:name="Table List 1" w:semiHidden="1" w:unhideWhenUsed="1"/>
+    <w:lsdException w:name="Table List 2" w:semiHidden="1" w:unhideWhenUsed="1"/>
+    <w:lsdException w:name="Table List 3" w:semiHidden="1" w:unhideWhenUsed="1"/>
+    <w:lsdException w:name="Table List 4" w:semiHidden="1" w:unhideWhenUsed="1"/>
+    <w:lsdException w:name="Table List 5" w:semiHidden="1" w:unhideWhenUsed="1"/>
+    <w:lsdException w:name="Table List 6" w:semiHidden="1" w:unhideWhenUsed="1"/>
+    <w:lsdException w:name="Table List 7" w:semiHidden="1" w:unhideWhenUsed="1"/>
+    <w:lsdException w:name="Table List 8" w:semiHidden="1" w:unhideWhenUsed="1"/>
+    <w:lsdException w:name="Table 3D effects 1" w:semiHidden="1" w:unhideWhenUsed="1"/>
+    <w:lsdException w:name="Table 3D effects 2" w:semiHidden="1" w:unhideWhenUsed="1"/>
+    <w:lsdException w:name="Table 3D effects 3" w:semiHidden="1" w:unhideWhenUsed="1"/>
+    <w:lsdException w:name="Table Contemporary" w:semiHidden="1" w:unhideWhenUsed="1"/>
+    <w:lsdException w:name="Table Elegant" w:semiHidden="1" w:unhideWhenUsed="1"/>
+    <w:lsdException w:name="Table Professional" w:semiHidden="1" w:unhideWhenUsed="1"/>
+    <w:lsdException w:name="Table Subtle 1" w:semiHidden="1" w:unhideWhenUsed="1"/>
+    <w:lsdException w:name="Table Subtle 2" w:semiHidden="1" w:unhideWhenUsed="1"/>
+    <w:lsdException w:name="Table Web 1" w:semiHidden="1" w:unhideWhenUsed="1"/>
+    <w:lsdException w:name="Table Web 2" w:semiHidden="1" w:unhideWhenUsed="1"/>
+    <w:lsdException w:name="Table Web 3" w:semiHidden="1" w:unhideWhenUsed="1"/>
+    <w:lsdException w:name="Balloon Text" w:semiHidden="1" w:unhideWhenUsed="1"/>
+    <w:lsdException w:name="Table Grid" w:uiPriority="39"/>
+    <w:lsdException w:name="Table Theme" w:semiHidden="1" w:unhideWhenUsed="1"/>
+    <w:lsdException w:name="Placeholder Text" w:semiHidden="1"/>
+    <w:lsdException w:name="No Spacing" w:uiPriority="1"/>
+    <w:lsdException w:name="Light Shading" w:uiPriority="60"/>
+    <w:lsdException w:name="Light List" w:uiPriority="61"/>
+    <w:lsdException w:name="Light Grid" w:uiPriority="62"/>
+    <w:lsdException w:name="Medium Shading 1" w:uiPriority="63"/>
+    <w:lsdException w:name="Medium Shading 2" w:uiPriority="64"/>
+    <w:lsdException w:name="Medium List 1" w:uiPriority="65"/>
+    <w:lsdException w:name="Medium List 2" w:uiPriority="66"/>
+    <w:lsdException w:name="Medium Grid 1" w:uiPriority="67"/>
+    <w:lsdException w:name="Medium Grid 2" w:uiPriority="68"/>
+    <w:lsdException w:name="Medium Grid 3" w:uiPriority="69"/>
+    <w:lsdException w:name="Dark List" w:uiPriority="70"/>
+    <w:lsdException w:name="Colorful Shading" w:uiPriority="71"/>
+    <w:lsdException w:name="Colorful List" w:uiPriority="72"/>
+    <w:lsdException w:name="Colorful Grid" w:uiPriority="73"/>
+    <w:lsdException w:name="Light Shading Accent 1" w:uiPriority="60"/>
+    <w:lsdException w:name="Light List Accent 1" w:uiPriority="61"/>
+    <w:lsdException w:name="Light Grid Accent 1" w:uiPriority="62"/>
+    <w:lsdException w:name="Medium Shading 1 Accent 1" w:uiPriority="63"/>
+    <w:lsdException w:name="Medium Shading 2 Accent 1" w:uiPriority="64"/>
+    <w:lsdException w:name="Medium List 1 Accent 1" w:uiPriority="65"/>
+    <w:lsdException w:name="Revision" w:semiHidden="1"/>
+    <w:lsdException w:name="List Paragraph" w:uiPriority="34"/>
+    <w:lsdException w:name="Quote" w:uiPriority="29"/>
+    <w:lsdException w:name="Intense Quote" w:uiPriority="30"/>
+    <w:lsdException w:name="Medium List 2 Accent 1" w:uiPriority="66"/>
+    <w:lsdException w:name="Medium Grid 1 Accent 1" w:uiPriority="67"/>
+    <w:lsdException w:name="Medium Grid 2 Accent 1" w:uiPriority="68"/>
+    <w:lsdException w:name="Medium Grid 3 Accent 1" w:uiPriority="69"/>
+    <w:lsdException w:name="Dark List Accent 1" w:uiPriority="70"/>
+    <w:lsdException w:name="Colorful Shading Accent 1" w:uiPriority="71"/>
+    <w:lsdException w:name="Colorful List Accent 1" w:uiPriority="72"/>
+    <w:lsdException w:name="Colorful Grid Accent 1" w:uiPriority="73"/>
+    <w:lsdException w:name="Light Shading Accent 2" w:uiPriority="60"/>
+    <w:lsdException w:name="Light List Accent 2" w:uiPriority="61"/>
+    <w:lsdException w:name="Light Grid Accent 2" w:uiPriority="62"/>
+    <w:lsdException w:name="Medium Shading 1 Accent 2" w:uiPriority="63"/>
+    <w:lsdException w:name="Medium Shading 2 Accent 2" w:uiPriority="64"/>
+    <w:lsdException w:name="Medium List 1 Accent 2" w:uiPriority="65"/>
+    <w:lsdException w:name="Medium List 2 Accent 2" w:uiPriority="66"/>
+    <w:lsdException w:name="Medium Grid 1 Accent 2" w:uiPriority="67"/>
+    <w:lsdException w:name="Medium Grid 2 Accent 2" w:uiPriority="68"/>
+    <w:lsdException w:name="Medium Grid 3 Accent 2" w:uiPriority="69"/>
+    <w:lsdException w:name="Dark List Accent 2" w:uiPriority="70"/>
+    <w:lsdException w:name="Colorful Shading Accent 2" w:uiPriority="71"/>
+    <w:lsdException w:name="Colorful List Accent 2" w:uiPriority="72"/>
+    <w:lsdException w:name="Colorful Grid Accent 2" w:uiPriority="73"/>
+    <w:lsdException w:name="Light Shading Accent 3" w:uiPriority="60"/>
+    <w:lsdException w:name="Light List Accent 3" w:uiPriority="61"/>
+    <w:lsdException w:name="Light Grid Accent 3" w:uiPriority="62"/>
+    <w:lsdException w:name="Medium Shading 1 Accent 3" w:uiPriority="63"/>
+    <w:lsdException w:name="Medium Shading 2 Accent 3" w:uiPriority="64"/>
+    <w:lsdException w:name="Medium List 1 Accent 3" w:uiPriority="65"/>
+    <w:lsdException w:name="Medium List 2 Accent 3" w:uiPriority="66"/>
+    <w:lsdException w:name="Medium Grid 1 Accent 3" w:uiPriority="67"/>
+    <w:lsdException w:name="Medium Grid 2 Accent 3" w:uiPriority="68"/>
+    <w:lsdException w:name="Medium Grid 3 Accent 3" w:uiPriority="69"/>
+    <w:lsdException w:name="Dark List Accent 3" w:uiPriority="70"/>
+    <w:lsdException w:name="Colorful Shading Accent 3" w:uiPriority="71"/>
+    <w:lsdException w:name="Colorful List Accent 3" w:uiPriority="72"/>
+    <w:lsdException w:name="Colorful Grid Accent 3" w:uiPriority="73"/>
+    <w:lsdException w:name="Light Shading Accent 4" w:uiPriority="60"/>
+    <w:lsdException w:name="Light List Accent 4" w:uiPriority="61"/>
+    <w:lsdException w:name="Light Grid Accent 4" w:uiPriority="62"/>
+    <w:lsdException w:name="Medium Shading 1 Accent 4" w:uiPriority="63"/>
+    <w:lsdException w:name="Medium Shading 2 Accent 4" w:uiPriority="64"/>
+    <w:lsdException w:name="Medium List 1 Accent 4" w:uiPriority="65"/>
+    <w:lsdException w:name="Medium List 2 Accent 4" w:uiPriority="66"/>
+    <w:lsdException w:name="Medium Grid 1 Accent 4" w:uiPriority="67"/>
+    <w:lsdException w:name="Medium Grid 2 Accent 4" w:uiPriority="68"/>
+    <w:lsdException w:name="Medium Grid 3 Accent 4" w:uiPriority="69"/>
+    <w:lsdException w:name="Dark List Accent 4" w:uiPriority="70"/>
+    <w:lsdException w:name="Colorful Shading Accent 4" w:uiPriority="71"/>
+    <w:lsdException w:name="Colorful List Accent 4" w:uiPriority="72"/>
+    <w:lsdException w:name="Colorful Grid Accent 4" w:uiPriority="73"/>
+    <w:lsdException w:name="Light Shading Accent 5" w:uiPriority="60"/>
+    <w:lsdException w:name="Light List Accent 5" w:uiPriority="61"/>
+    <w:lsdException w:name="Light Grid Accent 5" w:uiPriority="62"/>
+    <w:lsdException w:name="Medium Shading 1 Accent 5" w:uiPriority="63"/>
+    <w:lsdException w:name="Medium Shading 2 Accent 5" w:uiPriority="64"/>
+    <w:lsdException w:name="Medium List 1 Accent 5" w:uiPriority="65"/>
+    <w:lsdException w:name="Medium List 2 Accent 5" w:uiPriority="66"/>
+    <w:lsdException w:name="Medium Grid 1 Accent 5" w:uiPriority="67"/>
+    <w:lsdException w:name="Medium Grid 2 Accent 5" w:uiPriority="68"/>
+    <w:lsdException w:name="Medium Grid 3 Accent 5" w:uiPriority="69"/>
+    <w:lsdException w:name="Dark List Accent 5" w:uiPriority="70"/>
+    <w:lsdException w:name="Colorful Shading Accent 5" w:uiPriority="71"/>
+    <w:lsdException w:name="Colorful List Accent 5" w:uiPriority="72"/>
+    <w:lsdException w:name="Colorful Grid Accent 5" w:uiPriority="73"/>
+    <w:lsdException w:name="Light Shading Accent 6" w:uiPriority="60"/>
+    <w:lsdException w:name="Light List Accent 6" w:uiPriority="61"/>
+    <w:lsdException w:name="Light Grid Accent 6" w:uiPriority="62"/>
+    <w:lsdException w:name="Medium Shading 1 Accent 6" w:uiPriority="63"/>
+    <w:lsdException w:name="Medium Shading 2 Accent 6" w:uiPriority="64"/>
+    <w:lsdException w:name="Medium List 1 Accent 6" w:uiPriority="65"/>
+    <w:lsdException w:name="Medium List 2 Accent 6" w:uiPriority="66"/>
+    <w:lsdException w:name="Medium Grid 1 Accent 6" w:uiPriority="67"/>
+    <w:lsdException w:name="Medium Grid 2 Accent 6" w:uiPriority="68"/>
+    <w:lsdException w:name="Medium Grid 3 Accent 6" w:uiPriority="69"/>
+    <w:lsdException w:name="Dark List Accent 6" w:uiPriority="70"/>
+    <w:lsdException w:name="Colorful Shading Accent 6" w:uiPriority="71"/>
+    <w:lsdException w:name="Colorful List Accent 6" w:uiPriority="72"/>
+    <w:lsdException w:name="Colorful Grid Accent 6" w:uiPriority="73"/>
+    <w:lsdException w:name="Subtle Emphasis" w:uiPriority="19"/>
+    <w:lsdException w:name="Intense Emphasis" w:uiPriority="21"/>
+    <w:lsdException w:name="Subtle Reference" w:uiPriority="31"/>
+    <w:lsdException w:name="Intense Reference" w:uiPriority="32"/>
+    <w:lsdException w:name="Book Title" w:uiPriority="33"/>
+    <w:lsdException w:name="Bibliography" w:semiHidden="1" w:uiPriority="37" w:unhideWhenUsed="1"/>
+    <w:lsdException w:name="TOC Heading" w:semiHidden="1" w:uiPriority="39" w:unhideWhenUsed="1" w:qFormat="1"/>
+    <w:lsdException w:name="Plain Table 1" w:uiPriority="41"/>
+    <w:lsdException w:name="Plain Table 2" w:uiPriority="42"/>
+    <w:lsdException w:name="Plain Table 3" w:uiPriority="43"/>
+    <w:lsdException w:name="Plain Table 4" w:uiPriority="44"/>
+    <w:lsdException w:name="Plain Table 5" w:uiPriority="45"/>
+    <w:lsdException w:name="Grid Table Light" w:uiPriority="40"/>
+    <w:lsdException w:name="Grid Table 1 Light" w:uiPriority="46"/>
+    <w:lsdException w:name="Grid Table 2" w:uiPriority="47"/>
+    <w:lsdException w:name="Grid Table 3" w:uiPriority="48"/>
+    <w:lsdException w:name="Grid Table 4" w:uiPriority="49"/>
+    <w:lsdException w:name="Grid Table 5 Dark" w:uiPriority="50"/>
+    <w:lsdException w:name="Grid Table 6 Colorful" w:uiPriority="51"/>
+    <w:lsdException w:name="Grid Table 7 Colorful" w:uiPriority="52"/>
+    <w:lsdException w:name="Grid Table 1 Light Accent 1" w:uiPriority="46"/>
+    <w:lsdException w:name="Grid Table 2 Accent 1" w:uiPriority="47"/>
+    <w:lsdException w:name="Grid Table 3 Accent 1" w:uiPriority="48"/>
+    <w:lsdException w:name="Grid Table 4 Accent 1" w:uiPriority="49"/>
+    <w:lsdException w:name="Grid Table 5 Dark Accent 1" w:uiPriority="50"/>
+    <w:lsdException w:name="Grid Table 6 Colorful Accent 1" w:uiPriority="51"/>
+    <w:lsdException w:name="Grid Table 7 Colorful Accent 1" w:uiPriority="52"/>
+    <w:lsdException w:name="Grid Table 1 Light Accent 2" w:uiPriority="46"/>
+    <w:lsdException w:name="Grid Table 2 Accent 2" w:uiPriority="47"/>
+    <w:lsdException w:name="Grid Table 3 Accent 2" w:uiPriority="48"/>
+    <w:lsdException w:name="Grid Table 4 Accent 2" w:uiPriority="49"/>
+    <w:lsdException w:name="Grid Table 5 Dark Accent 2" w:uiPriority="50"/>
+    <w:lsdException w:name="Grid Table 6 Colorful Accent 2" w:uiPriority="51"/>
+    <w:lsdException w:name="Grid Table 7 Colorful Accent 2" w:uiPriority="52"/>
+    <w:lsdException w:name="Grid Table 1 Light Accent 3" w:uiPriority="46"/>
+    <w:lsdException w:name="Grid Table 2 Accent 3" w:uiPriority="47"/>
+    <w:lsdException w:name="Grid Table 3 Accent 3" w:uiPriority="48"/>
+    <w:lsdException w:name="Grid Table 4 Accent 3" w:uiPriority="49"/>
+    <w:lsdException w:name="Grid Table 5 Dark Accent 3" w:uiPriority="50"/>
+    <w:lsdException w:name="Grid Table 6 Colorful Accent 3" w:uiPriority="51"/>
+    <w:lsdException w:name="Grid Table 7 Colorful Accent 3" w:uiPriority="52"/>
+    <w:lsdException w:name="Grid Table 1 Light Accent 4" w:uiPriority="46"/>
+    <w:lsdException w:name="Grid Table 2 Accent 4" w:uiPriority="47"/>
+    <w:lsdException w:name="Grid Table 3 Accent 4" w:uiPriority="48"/>
+    <w:lsdException w:name="Grid Table 4 Accent 4" w:uiPriority="49"/>
+    <w:lsdException w:name="Grid Table 5 Dark Accent 4" w:uiPriority="50"/>
+    <w:lsdException w:name="Grid Table 6 Colorful Accent 4" w:uiPriority="51"/>
+    <w:lsdException w:name="Grid Table 7 Colorful Accent 4" w:uiPriority="52"/>
+    <w:lsdException w:name="Grid Table 1 Light Accent 5" w:uiPriority="46"/>
+    <w:lsdException w:name="Grid Table 2 Accent 5" w:uiPriority="47"/>
+    <w:lsdException w:name="Grid Table 3 Accent 5" w:uiPriority="48"/>
+    <w:lsdException w:name="Grid Table 4 Accent 5" w:uiPriority="49"/>
+    <w:lsdException w:name="Grid Table 5 Dark Accent 5" w:uiPriority="50"/>
+    <w:lsdException w:name="Grid Table 6 Colorful Accent 5" w:uiPriority="51"/>
+    <w:lsdException w:name="Grid Table 7 Colorful Accent 5" w:uiPriority="52"/>
+    <w:lsdException w:name="Grid Table 1 Light Accent 6" w:uiPriority="46"/>
+    <w:lsdException w:name="Grid Table 2 Accent 6" w:uiPriority="47"/>
+    <w:lsdException w:name="Grid Table 3 Accent 6" w:uiPriority="48"/>
+    <w:lsdException w:name="Grid Table 4 Accent 6" w:uiPriority="49"/>
+    <w:lsdException w:name="Grid Table 5 Dark Accent 6" w:uiPriority="50"/>
+    <w:lsdException w:name="Grid Table 6 Colorful Accent 6" w:uiPriority="51"/>
+    <w:lsdException w:name="Grid Table 7 Colorful Accent 6" w:uiPriority="52"/>
+    <w:lsdException w:name="List Table 1 Light" w:uiPriority="46"/>
+    <w:lsdException w:name="List Table 2" w:uiPriority="47"/>
+    <w:lsdException w:name="List Table 3" w:uiPriority="48"/>
+    <w:lsdException w:name="List Table 4" w:uiPriority="49"/>
+    <w:lsdException w:name="List Table 5 Dark" w:uiPriority="50"/>
+    <w:lsdException w:name="List Table 6 Colorful" w:uiPriority="51"/>
+    <w:lsdException w:name="List Table 7 Colorful" w:uiPriority="52"/>
+    <w:lsdException w:name="List Table 1 Light Accent 1" w:uiPriority="46"/>
+    <w:lsdException w:name="List Table 2 Accent 1" w:uiPriority="47"/>
+    <w:lsdException w:name="List Table 3 Accent 1" w:uiPriority="48"/>
+    <w:lsdException w:name="List Table 4 Accent 1" w:uiPriority="49"/>
+    <w:lsdException w:name="List Table 5 Dark Accent 1" w:uiPriority="50"/>
+    <w:lsdException w:name="List Table 6 Colorful Accent 1" w:uiPriority="51"/>
+    <w:lsdException w:name="List Table 7 Colorful Accent 1" w:uiPriority="52"/>
+    <w:lsdException w:name="List Table 1 Light Accent 2" w:uiPriority="46"/>
+    <w:lsdException w:name="List Table 2 Accent 2" w:uiPriority="47"/>
+    <w:lsdException w:name="List Table 3 Accent 2" w:uiPriority="48"/>
+    <w:lsdException w:name="List Table 4 Accent 2" w:uiPriority="49"/>
+    <w:lsdException w:name="List Table 5 Dark Accent 2" w:uiPriority="50"/>
+    <w:lsdException w:name="List Table 6 Colorful Accent 2" w:uiPriority="51"/>
+    <w:lsdException w:name="List Table 7 Colorful Accent 2" w:uiPriority="52"/>
+    <w:lsdException w:name="List Table 1 Light Accent 3" w:uiPriority="46"/>
+    <w:lsdException w:name="List Table 2 Accent 3" w:uiPriority="47"/>
+    <w:lsdException w:name="List Table 3 Accent 3" w:uiPriority="48"/>
+    <w:lsdException w:name="List Table 4 Accent 3" w:uiPriority="49"/>
+    <w:lsdException w:name="List Table 5 Dark Accent 3" w:uiPriority="50"/>
+    <w:lsdException w:name="List Table 6 Colorful Accent 3" w:uiPriority="51"/>
+    <w:lsdException w:name="List Table 7 Colorful Accent 3" w:uiPriority="52"/>
+    <w:lsdException w:name="List Table 1 Light Accent 4" w:uiPriority="46"/>
+    <w:lsdException w:name="List Table 2 Accent 4" w:uiPriority="47"/>
+    <w:lsdException w:name="List Table 3 Accent 4" w:uiPriority="48"/>
+    <w:lsdException w:name="List Table 4 Accent 4" w:uiPriority="49"/>
+    <w:lsdException w:name="List Table 5 Dark Accent 4" w:uiPriority="50"/>
+    <w:lsdException w:name="List Table 6 Colorful Accent 4" w:uiPriority="51"/>
+    <w:lsdException w:name="List Table 7 Colorful Accent 4" w:uiPriority="52"/>
+    <w:lsdException w:name="List Table 1 Light Accent 5" w:uiPriority="46"/>
+    <w:lsdException w:name="List Table 2 Accent 5" w:uiPriority="47"/>
+    <w:lsdException w:name="List Table 3 Accent 5" w:uiPriority="48"/>
+    <w:lsdException w:name="List Table 4 Accent 5" w:uiPriority="49"/>
+    <w:lsdException w:name="List Table 5 Dark Accent 5" w:uiPriority="50"/>
+    <w:lsdException w:name="List Table 6 Colorful Accent 5" w:uiPriority="51"/>
+    <w:lsdException w:name="List Table 7 Colorful Accent 5" w:uiPriority="52"/>
+    <w:lsdException w:name="List Table 1 Light Accent 6" w:uiPriority="46"/>
+    <w:lsdException w:name="List Table 2 Accent 6" w:uiPriority="47"/>
+    <w:lsdException w:name="List Table 3 Accent 6" w:uiPriority="48"/>
+    <w:lsdException w:name="List Table 4 Accent 6" w:uiPriority="49"/>
+    <w:lsdException w:name="List Table 5 Dark Accent 6" w:uiPriority="50"/>
+    <w:lsdException w:name="List Table 6 Colorful Accent 6" w:uiPriority="51"/>
+    <w:lsdException w:name="List Table 7 Colorful Accent 6" w:uiPriority="52"/>
+    <w:lsdException w:name="Mention" w:semiHidden="1" w:unhideWhenUsed="1"/>
+    <w:lsdException w:name="Smart Hyperlink" w:semiHidden="1" w:unhideWhenUsed="1"/>
+    <w:lsdException w:name="Hashtag" w:semiHidden="1" w:unhideWhenUsed="1"/>
+    <w:lsdException w:name="Unresolved Mention" w:semiHidden="1" w:unhideWhenUsed="1"/>
+    <w:lsdException w:name="Smart Link" w:semiHidden="1" w:unhideWhenUsed="1"/>
   </w:latentStyles>
-  <w:style w:type="paragraph" w:default="1" w:styleId="Standaard">
+  <w:style w:type="paragraph" w:default="1" w:styleId="Normal">
     <w:name w:val="Normal"/>
     <w:qFormat/>
     <w:rsid w:val="00007634"/>
@@ -1898,11 +2312,11 @@
       <w:spacing w:after="0" w:line="276" w:lineRule="auto"/>
     </w:pPr>
   </w:style>
-  <w:style w:type="paragraph" w:styleId="Kop1">
+  <w:style w:type="paragraph" w:styleId="Heading1">
     <w:name w:val="heading 1"/>
-    <w:basedOn w:val="Standaard"/>
-    <w:next w:val="Standaard"/>
-    <w:link w:val="Kop1Char"/>
+    <w:basedOn w:val="Normal"/>
+    <w:next w:val="Normal"/>
+    <w:link w:val="Heading1Char"/>
     <w:uiPriority w:val="9"/>
     <w:qFormat/>
     <w:rsid w:val="0054245A"/>
@@ -1919,11 +2333,11 @@
       <w:szCs w:val="32"/>
     </w:rPr>
   </w:style>
-  <w:style w:type="paragraph" w:styleId="Kop2">
+  <w:style w:type="paragraph" w:styleId="Heading2">
     <w:name w:val="heading 2"/>
-    <w:basedOn w:val="Standaard"/>
-    <w:next w:val="Standaard"/>
-    <w:link w:val="Kop2Char"/>
+    <w:basedOn w:val="Normal"/>
+    <w:next w:val="Normal"/>
+    <w:link w:val="Heading2Char"/>
     <w:uiPriority w:val="9"/>
     <w:unhideWhenUsed/>
     <w:qFormat/>
@@ -1941,11 +2355,11 @@
       <w:szCs w:val="26"/>
     </w:rPr>
   </w:style>
-  <w:style w:type="paragraph" w:styleId="Kop3">
+  <w:style w:type="paragraph" w:styleId="Heading3">
     <w:name w:val="heading 3"/>
-    <w:basedOn w:val="Standaard"/>
-    <w:next w:val="Standaard"/>
-    <w:link w:val="Kop3Char"/>
+    <w:basedOn w:val="Normal"/>
+    <w:next w:val="Normal"/>
+    <w:link w:val="Heading3Char"/>
     <w:uiPriority w:val="9"/>
     <w:unhideWhenUsed/>
     <w:qFormat/>
@@ -1962,11 +2376,11 @@
       <w:szCs w:val="24"/>
     </w:rPr>
   </w:style>
-  <w:style w:type="paragraph" w:styleId="Kop4">
+  <w:style w:type="paragraph" w:styleId="Heading4">
     <w:name w:val="heading 4"/>
-    <w:basedOn w:val="Standaard"/>
-    <w:next w:val="Standaard"/>
-    <w:link w:val="Kop4Char"/>
+    <w:basedOn w:val="Normal"/>
+    <w:next w:val="Normal"/>
+    <w:link w:val="Heading4Char"/>
     <w:uiPriority w:val="9"/>
     <w:semiHidden/>
     <w:unhideWhenUsed/>
@@ -1984,13 +2398,13 @@
       <w:color w:val="000000" w:themeColor="text1"/>
     </w:rPr>
   </w:style>
-  <w:style w:type="character" w:default="1" w:styleId="Standaardalinea-lettertype">
+  <w:style w:type="character" w:default="1" w:styleId="DefaultParagraphFont">
     <w:name w:val="Default Paragraph Font"/>
     <w:uiPriority w:val="1"/>
     <w:semiHidden/>
     <w:unhideWhenUsed/>
   </w:style>
-  <w:style w:type="table" w:default="1" w:styleId="Standaardtabel">
+  <w:style w:type="table" w:default="1" w:styleId="TableNormal">
     <w:name w:val="Normal Table"/>
     <w:uiPriority w:val="99"/>
     <w:semiHidden/>
@@ -2005,16 +2419,16 @@
       </w:tblCellMar>
     </w:tblPr>
   </w:style>
-  <w:style w:type="numbering" w:default="1" w:styleId="Geenlijst">
+  <w:style w:type="numbering" w:default="1" w:styleId="NoList">
     <w:name w:val="No List"/>
     <w:uiPriority w:val="99"/>
     <w:semiHidden/>
     <w:unhideWhenUsed/>
   </w:style>
-  <w:style w:type="paragraph" w:styleId="Koptekst">
+  <w:style w:type="paragraph" w:styleId="Header">
     <w:name w:val="header"/>
-    <w:basedOn w:val="Standaard"/>
-    <w:link w:val="KoptekstChar"/>
+    <w:basedOn w:val="Normal"/>
+    <w:link w:val="HeaderChar"/>
     <w:uiPriority w:val="99"/>
     <w:unhideWhenUsed/>
     <w:rsid w:val="0001646D"/>
@@ -2026,17 +2440,17 @@
       <w:spacing w:line="240" w:lineRule="auto"/>
     </w:pPr>
   </w:style>
-  <w:style w:type="character" w:customStyle="1" w:styleId="KoptekstChar">
-    <w:name w:val="Koptekst Char"/>
-    <w:basedOn w:val="Standaardalinea-lettertype"/>
-    <w:link w:val="Koptekst"/>
+  <w:style w:type="character" w:customStyle="1" w:styleId="HeaderChar">
+    <w:name w:val="Header Char"/>
+    <w:basedOn w:val="DefaultParagraphFont"/>
+    <w:link w:val="Header"/>
     <w:uiPriority w:val="99"/>
     <w:rsid w:val="0001646D"/>
   </w:style>
-  <w:style w:type="paragraph" w:styleId="Voettekst">
+  <w:style w:type="paragraph" w:styleId="Footer">
     <w:name w:val="footer"/>
-    <w:basedOn w:val="Standaard"/>
-    <w:link w:val="VoettekstChar"/>
+    <w:basedOn w:val="Normal"/>
+    <w:link w:val="FooterChar"/>
     <w:uiPriority w:val="99"/>
     <w:unhideWhenUsed/>
     <w:rsid w:val="0001646D"/>
@@ -2048,17 +2462,17 @@
       <w:spacing w:line="240" w:lineRule="auto"/>
     </w:pPr>
   </w:style>
-  <w:style w:type="character" w:customStyle="1" w:styleId="VoettekstChar">
-    <w:name w:val="Voettekst Char"/>
-    <w:basedOn w:val="Standaardalinea-lettertype"/>
-    <w:link w:val="Voettekst"/>
+  <w:style w:type="character" w:customStyle="1" w:styleId="FooterChar">
+    <w:name w:val="Footer Char"/>
+    <w:basedOn w:val="DefaultParagraphFont"/>
+    <w:link w:val="Footer"/>
     <w:uiPriority w:val="99"/>
     <w:rsid w:val="0001646D"/>
   </w:style>
-  <w:style w:type="character" w:customStyle="1" w:styleId="Kop1Char">
-    <w:name w:val="Kop 1 Char"/>
-    <w:basedOn w:val="Standaardalinea-lettertype"/>
-    <w:link w:val="Kop1"/>
+  <w:style w:type="character" w:customStyle="1" w:styleId="Heading1Char">
+    <w:name w:val="Heading 1 Char"/>
+    <w:basedOn w:val="DefaultParagraphFont"/>
+    <w:link w:val="Heading1"/>
     <w:uiPriority w:val="9"/>
     <w:rsid w:val="0054245A"/>
     <w:rPr>
@@ -2068,10 +2482,10 @@
       <w:szCs w:val="32"/>
     </w:rPr>
   </w:style>
-  <w:style w:type="character" w:customStyle="1" w:styleId="Kop2Char">
-    <w:name w:val="Kop 2 Char"/>
-    <w:basedOn w:val="Standaardalinea-lettertype"/>
-    <w:link w:val="Kop2"/>
+  <w:style w:type="character" w:customStyle="1" w:styleId="Heading2Char">
+    <w:name w:val="Heading 2 Char"/>
+    <w:basedOn w:val="DefaultParagraphFont"/>
+    <w:link w:val="Heading2"/>
     <w:uiPriority w:val="9"/>
     <w:rsid w:val="0054245A"/>
     <w:rPr>
@@ -2081,10 +2495,10 @@
       <w:szCs w:val="26"/>
     </w:rPr>
   </w:style>
-  <w:style w:type="character" w:customStyle="1" w:styleId="Kop3Char">
-    <w:name w:val="Kop 3 Char"/>
-    <w:basedOn w:val="Standaardalinea-lettertype"/>
-    <w:link w:val="Kop3"/>
+  <w:style w:type="character" w:customStyle="1" w:styleId="Heading3Char">
+    <w:name w:val="Heading 3 Char"/>
+    <w:basedOn w:val="DefaultParagraphFont"/>
+    <w:link w:val="Heading3"/>
     <w:uiPriority w:val="9"/>
     <w:rsid w:val="00007634"/>
     <w:rPr>
@@ -2094,10 +2508,10 @@
       <w:szCs w:val="24"/>
     </w:rPr>
   </w:style>
-  <w:style w:type="character" w:customStyle="1" w:styleId="Kop4Char">
-    <w:name w:val="Kop 4 Char"/>
-    <w:basedOn w:val="Standaardalinea-lettertype"/>
-    <w:link w:val="Kop4"/>
+  <w:style w:type="character" w:customStyle="1" w:styleId="Heading4Char">
+    <w:name w:val="Heading 4 Char"/>
+    <w:basedOn w:val="DefaultParagraphFont"/>
+    <w:link w:val="Heading4"/>
     <w:uiPriority w:val="9"/>
     <w:semiHidden/>
     <w:rsid w:val="00007634"/>
@@ -2108,10 +2522,10 @@
       <w:color w:val="000000" w:themeColor="text1"/>
     </w:rPr>
   </w:style>
-  <w:style w:type="paragraph" w:styleId="Ballontekst">
+  <w:style w:type="paragraph" w:styleId="BalloonText">
     <w:name w:val="Balloon Text"/>
-    <w:basedOn w:val="Standaard"/>
-    <w:link w:val="BallontekstChar"/>
+    <w:basedOn w:val="Normal"/>
+    <w:link w:val="BalloonTextChar"/>
     <w:uiPriority w:val="99"/>
     <w:semiHidden/>
     <w:unhideWhenUsed/>
@@ -2125,10 +2539,10 @@
       <w:szCs w:val="16"/>
     </w:rPr>
   </w:style>
-  <w:style w:type="character" w:customStyle="1" w:styleId="BallontekstChar">
-    <w:name w:val="Ballontekst Char"/>
-    <w:basedOn w:val="Standaardalinea-lettertype"/>
-    <w:link w:val="Ballontekst"/>
+  <w:style w:type="character" w:customStyle="1" w:styleId="BalloonTextChar">
+    <w:name w:val="Balloon Text Char"/>
+    <w:basedOn w:val="DefaultParagraphFont"/>
+    <w:link w:val="BalloonText"/>
     <w:uiPriority w:val="99"/>
     <w:semiHidden/>
     <w:rsid w:val="00FB7C34"/>
@@ -2138,9 +2552,9 @@
       <w:szCs w:val="16"/>
     </w:rPr>
   </w:style>
-  <w:style w:type="table" w:styleId="Tabelraster">
+  <w:style w:type="table" w:styleId="TableGrid">
     <w:name w:val="Table Grid"/>
-    <w:basedOn w:val="Standaardtabel"/>
+    <w:basedOn w:val="TableNormal"/>
     <w:uiPriority w:val="39"/>
     <w:rsid w:val="00FC17A1"/>
     <w:pPr>
@@ -2157,7 +2571,7 @@
       </w:tblBorders>
     </w:tblPr>
   </w:style>
-  <w:style w:type="paragraph" w:styleId="Geenafstand">
+  <w:style w:type="paragraph" w:styleId="NoSpacing">
     <w:name w:val="No Spacing"/>
     <w:uiPriority w:val="1"/>
     <w:rsid w:val="001F4602"/>
@@ -2165,9 +2579,9 @@
       <w:spacing w:after="0" w:line="240" w:lineRule="auto"/>
     </w:pPr>
   </w:style>
-  <w:style w:type="paragraph" w:styleId="Lijstalinea">
+  <w:style w:type="paragraph" w:styleId="ListParagraph">
     <w:name w:val="List Paragraph"/>
-    <w:basedOn w:val="Standaard"/>
+    <w:basedOn w:val="Normal"/>
     <w:uiPriority w:val="34"/>
     <w:rsid w:val="000E5A80"/>
     <w:pPr>
@@ -2175,9 +2589,9 @@
       <w:contextualSpacing/>
     </w:pPr>
   </w:style>
-  <w:style w:type="character" w:styleId="Verwijzingopmerking">
+  <w:style w:type="character" w:styleId="CommentReference">
     <w:name w:val="annotation reference"/>
-    <w:basedOn w:val="Standaardalinea-lettertype"/>
+    <w:basedOn w:val="DefaultParagraphFont"/>
     <w:uiPriority w:val="99"/>
     <w:semiHidden/>
     <w:unhideWhenUsed/>
@@ -2187,10 +2601,10 @@
       <w:szCs w:val="16"/>
     </w:rPr>
   </w:style>
-  <w:style w:type="paragraph" w:styleId="Tekstopmerking">
+  <w:style w:type="paragraph" w:styleId="CommentText">
     <w:name w:val="annotation text"/>
-    <w:basedOn w:val="Standaard"/>
-    <w:link w:val="TekstopmerkingChar"/>
+    <w:basedOn w:val="Normal"/>
+    <w:link w:val="CommentTextChar"/>
     <w:uiPriority w:val="99"/>
     <w:semiHidden/>
     <w:unhideWhenUsed/>
@@ -2203,10 +2617,10 @@
       <w:szCs w:val="20"/>
     </w:rPr>
   </w:style>
-  <w:style w:type="character" w:customStyle="1" w:styleId="TekstopmerkingChar">
-    <w:name w:val="Tekst opmerking Char"/>
-    <w:basedOn w:val="Standaardalinea-lettertype"/>
-    <w:link w:val="Tekstopmerking"/>
+  <w:style w:type="character" w:customStyle="1" w:styleId="CommentTextChar">
+    <w:name w:val="Comment Text Char"/>
+    <w:basedOn w:val="DefaultParagraphFont"/>
+    <w:link w:val="CommentText"/>
     <w:uiPriority w:val="99"/>
     <w:semiHidden/>
     <w:rsid w:val="004B373D"/>
@@ -2215,11 +2629,11 @@
       <w:szCs w:val="20"/>
     </w:rPr>
   </w:style>
-  <w:style w:type="paragraph" w:styleId="Onderwerpvanopmerking">
+  <w:style w:type="paragraph" w:styleId="CommentSubject">
     <w:name w:val="annotation subject"/>
-    <w:basedOn w:val="Tekstopmerking"/>
-    <w:next w:val="Tekstopmerking"/>
-    <w:link w:val="OnderwerpvanopmerkingChar"/>
+    <w:basedOn w:val="CommentText"/>
+    <w:next w:val="CommentText"/>
+    <w:link w:val="CommentSubjectChar"/>
     <w:uiPriority w:val="99"/>
     <w:semiHidden/>
     <w:unhideWhenUsed/>
@@ -2229,10 +2643,10 @@
       <w:bCs/>
     </w:rPr>
   </w:style>
-  <w:style w:type="character" w:customStyle="1" w:styleId="OnderwerpvanopmerkingChar">
-    <w:name w:val="Onderwerp van opmerking Char"/>
-    <w:basedOn w:val="TekstopmerkingChar"/>
-    <w:link w:val="Onderwerpvanopmerking"/>
+  <w:style w:type="character" w:customStyle="1" w:styleId="CommentSubjectChar">
+    <w:name w:val="Comment Subject Char"/>
+    <w:basedOn w:val="CommentTextChar"/>
+    <w:link w:val="CommentSubject"/>
     <w:uiPriority w:val="99"/>
     <w:semiHidden/>
     <w:rsid w:val="004B373D"/>
@@ -2244,1001 +2658,6 @@
     </w:rPr>
   </w:style>
 </w:styles>
-</file>
-
-<file path=word/stylesWithEffects.xml><?xml version="1.0" encoding="utf-8"?>
-<w:styles xmlns:wpc="http://schemas.microsoft.com/office/word/2010/wordprocessingCanvas" xmlns:mc="http://schemas.openxmlformats.org/markup-compatibility/2006" xmlns:o="urn:schemas-microsoft-com:office:office" xmlns:r="http://schemas.openxmlformats.org/officeDocument/2006/relationships" xmlns:m="http://schemas.openxmlformats.org/officeDocument/2006/math" xmlns:v="urn:schemas-microsoft-com:vml" xmlns:wp14="http://schemas.microsoft.com/office/word/2010/wordprocessingDrawing" xmlns:wp="http://schemas.openxmlformats.org/drawingml/2006/wordprocessingDrawing" xmlns:w10="urn:schemas-microsoft-com:office:word" xmlns:w="http://schemas.openxmlformats.org/wordprocessingml/2006/main" xmlns:w14="http://schemas.microsoft.com/office/word/2010/wordml" xmlns:wpg="http://schemas.microsoft.com/office/word/2010/wordprocessingGroup" xmlns:wpi="http://schemas.microsoft.com/office/word/2010/wordprocessingInk" xmlns:wne="http://schemas.microsoft.com/office/word/2006/wordml" xmlns:wps="http://schemas.microsoft.com/office/word/2010/wordprocessingShape" mc:Ignorable="w14 wp14">
-  <w:docDefaults>
-    <w:rPrDefault>
-      <w:rPr>
-        <w:rFonts w:asciiTheme="minorHAnsi" w:eastAsiaTheme="minorHAnsi" w:hAnsiTheme="minorHAnsi" w:cstheme="minorBidi"/>
-        <w:sz w:val="22"/>
-        <w:szCs w:val="22"/>
-        <w:lang w:val="nl-NL" w:eastAsia="en-US" w:bidi="ar-SA"/>
-      </w:rPr>
-    </w:rPrDefault>
-    <w:pPrDefault>
-      <w:pPr>
-        <w:spacing w:after="160" w:line="259" w:lineRule="auto"/>
-      </w:pPr>
-    </w:pPrDefault>
-  </w:docDefaults>
-  <w:latentStyles w:defLockedState="0" w:defUIPriority="99" w:defSemiHidden="1" w:defUnhideWhenUsed="1" w:defQFormat="0" w:count="267">
-    <w:lsdException w:name="Normal" w:semiHidden="0" w:uiPriority="0" w:unhideWhenUsed="0" w:qFormat="1"/>
-    <w:lsdException w:name="heading 1" w:semiHidden="0" w:uiPriority="9" w:unhideWhenUsed="0" w:qFormat="1"/>
-    <w:lsdException w:name="heading 2" w:uiPriority="9" w:qFormat="1"/>
-    <w:lsdException w:name="heading 3" w:uiPriority="9" w:qFormat="1"/>
-    <w:lsdException w:name="heading 4" w:uiPriority="9" w:qFormat="1"/>
-    <w:lsdException w:name="heading 5" w:uiPriority="9" w:qFormat="1"/>
-    <w:lsdException w:name="heading 6" w:uiPriority="9" w:qFormat="1"/>
-    <w:lsdException w:name="heading 7" w:uiPriority="9" w:qFormat="1"/>
-    <w:lsdException w:name="heading 8" w:uiPriority="9" w:qFormat="1"/>
-    <w:lsdException w:name="heading 9" w:uiPriority="9" w:qFormat="1"/>
-    <w:lsdException w:name="toc 1" w:uiPriority="39"/>
-    <w:lsdException w:name="toc 2" w:uiPriority="39"/>
-    <w:lsdException w:name="toc 3" w:uiPriority="39"/>
-    <w:lsdException w:name="toc 4" w:uiPriority="39"/>
-    <w:lsdException w:name="toc 5" w:uiPriority="39"/>
-    <w:lsdException w:name="toc 6" w:uiPriority="39"/>
-    <w:lsdException w:name="toc 7" w:uiPriority="39"/>
-    <w:lsdException w:name="toc 8" w:uiPriority="39"/>
-    <w:lsdException w:name="toc 9" w:uiPriority="39"/>
-    <w:lsdException w:name="caption" w:uiPriority="35" w:qFormat="1"/>
-    <w:lsdException w:name="Title" w:semiHidden="0" w:uiPriority="10" w:unhideWhenUsed="0"/>
-    <w:lsdException w:name="Default Paragraph Font" w:uiPriority="1"/>
-    <w:lsdException w:name="Subtitle" w:semiHidden="0" w:uiPriority="11" w:unhideWhenUsed="0"/>
-    <w:lsdException w:name="Strong" w:semiHidden="0" w:uiPriority="22" w:unhideWhenUsed="0"/>
-    <w:lsdException w:name="Emphasis" w:semiHidden="0" w:uiPriority="20" w:unhideWhenUsed="0"/>
-    <w:lsdException w:name="Table Grid" w:semiHidden="0" w:uiPriority="39" w:unhideWhenUsed="0"/>
-    <w:lsdException w:name="Placeholder Text" w:unhideWhenUsed="0"/>
-    <w:lsdException w:name="No Spacing" w:semiHidden="0" w:uiPriority="1" w:unhideWhenUsed="0"/>
-    <w:lsdException w:name="Light Shading" w:semiHidden="0" w:uiPriority="60" w:unhideWhenUsed="0"/>
-    <w:lsdException w:name="Light List" w:semiHidden="0" w:uiPriority="61" w:unhideWhenUsed="0"/>
-    <w:lsdException w:name="Light Grid" w:semiHidden="0" w:uiPriority="62" w:unhideWhenUsed="0"/>
-    <w:lsdException w:name="Medium Shading 1" w:semiHidden="0" w:uiPriority="63" w:unhideWhenUsed="0"/>
-    <w:lsdException w:name="Medium Shading 2" w:semiHidden="0" w:uiPriority="64" w:unhideWhenUsed="0"/>
-    <w:lsdException w:name="Medium List 1" w:semiHidden="0" w:uiPriority="65" w:unhideWhenUsed="0"/>
-    <w:lsdException w:name="Medium List 2" w:semiHidden="0" w:uiPriority="66" w:unhideWhenUsed="0"/>
-    <w:lsdException w:name="Medium Grid 1" w:semiHidden="0" w:uiPriority="67" w:unhideWhenUsed="0"/>
-    <w:lsdException w:name="Medium Grid 2" w:semiHidden="0" w:uiPriority="68" w:unhideWhenUsed="0"/>
-    <w:lsdException w:name="Medium Grid 3" w:semiHidden="0" w:uiPriority="69" w:unhideWhenUsed="0"/>
-    <w:lsdException w:name="Dark List" w:semiHidden="0" w:uiPriority="70" w:unhideWhenUsed="0"/>
-    <w:lsdException w:name="Colorful Shading" w:semiHidden="0" w:uiPriority="71" w:unhideWhenUsed="0"/>
-    <w:lsdException w:name="Colorful List" w:semiHidden="0" w:uiPriority="72" w:unhideWhenUsed="0"/>
-    <w:lsdException w:name="Colorful Grid" w:semiHidden="0" w:uiPriority="73" w:unhideWhenUsed="0"/>
-    <w:lsdException w:name="Light Shading Accent 1" w:semiHidden="0" w:uiPriority="60" w:unhideWhenUsed="0"/>
-    <w:lsdException w:name="Light List Accent 1" w:semiHidden="0" w:uiPriority="61" w:unhideWhenUsed="0"/>
-    <w:lsdException w:name="Light Grid Accent 1" w:semiHidden="0" w:uiPriority="62" w:unhideWhenUsed="0"/>
-    <w:lsdException w:name="Medium Shading 1 Accent 1" w:semiHidden="0" w:uiPriority="63" w:unhideWhenUsed="0"/>
-    <w:lsdException w:name="Medium Shading 2 Accent 1" w:semiHidden="0" w:uiPriority="64" w:unhideWhenUsed="0"/>
-    <w:lsdException w:name="Medium List 1 Accent 1" w:semiHidden="0" w:uiPriority="65" w:unhideWhenUsed="0"/>
-    <w:lsdException w:name="Revision" w:unhideWhenUsed="0"/>
-    <w:lsdException w:name="List Paragraph" w:semiHidden="0" w:uiPriority="34" w:unhideWhenUsed="0"/>
-    <w:lsdException w:name="Quote" w:semiHidden="0" w:uiPriority="29" w:unhideWhenUsed="0"/>
-    <w:lsdException w:name="Intense Quote" w:semiHidden="0" w:uiPriority="30" w:unhideWhenUsed="0"/>
-    <w:lsdException w:name="Medium List 2 Accent 1" w:semiHidden="0" w:uiPriority="66" w:unhideWhenUsed="0"/>
-    <w:lsdException w:name="Medium Grid 1 Accent 1" w:semiHidden="0" w:uiPriority="67" w:unhideWhenUsed="0"/>
-    <w:lsdException w:name="Medium Grid 2 Accent 1" w:semiHidden="0" w:uiPriority="68" w:unhideWhenUsed="0"/>
-    <w:lsdException w:name="Medium Grid 3 Accent 1" w:semiHidden="0" w:uiPriority="69" w:unhideWhenUsed="0"/>
-    <w:lsdException w:name="Dark List Accent 1" w:semiHidden="0" w:uiPriority="70" w:unhideWhenUsed="0"/>
-    <w:lsdException w:name="Colorful Shading Accent 1" w:semiHidden="0" w:uiPriority="71" w:unhideWhenUsed="0"/>
-    <w:lsdException w:name="Colorful List Accent 1" w:semiHidden="0" w:uiPriority="72" w:unhideWhenUsed="0"/>
-    <w:lsdException w:name="Colorful Grid Accent 1" w:semiHidden="0" w:uiPriority="73" w:unhideWhenUsed="0"/>
-    <w:lsdException w:name="Light Shading Accent 2" w:semiHidden="0" w:uiPriority="60" w:unhideWhenUsed="0"/>
-    <w:lsdException w:name="Light List Accent 2" w:semiHidden="0" w:uiPriority="61" w:unhideWhenUsed="0"/>
-    <w:lsdException w:name="Light Grid Accent 2" w:semiHidden="0" w:uiPriority="62" w:unhideWhenUsed="0"/>
-    <w:lsdException w:name="Medium Shading 1 Accent 2" w:semiHidden="0" w:uiPriority="63" w:unhideWhenUsed="0"/>
-    <w:lsdException w:name="Medium Shading 2 Accent 2" w:semiHidden="0" w:uiPriority="64" w:unhideWhenUsed="0"/>
-    <w:lsdException w:name="Medium List 1 Accent 2" w:semiHidden="0" w:uiPriority="65" w:unhideWhenUsed="0"/>
-    <w:lsdException w:name="Medium List 2 Accent 2" w:semiHidden="0" w:uiPriority="66" w:unhideWhenUsed="0"/>
-    <w:lsdException w:name="Medium Grid 1 Accent 2" w:semiHidden="0" w:uiPriority="67" w:unhideWhenUsed="0"/>
-    <w:lsdException w:name="Medium Grid 2 Accent 2" w:semiHidden="0" w:uiPriority="68" w:unhideWhenUsed="0"/>
-    <w:lsdException w:name="Medium Grid 3 Accent 2" w:semiHidden="0" w:uiPriority="69" w:unhideWhenUsed="0"/>
-    <w:lsdException w:name="Dark List Accent 2" w:semiHidden="0" w:uiPriority="70" w:unhideWhenUsed="0"/>
-    <w:lsdException w:name="Colorful Shading Accent 2" w:semiHidden="0" w:uiPriority="71" w:unhideWhenUsed="0"/>
-    <w:lsdException w:name="Colorful List Accent 2" w:semiHidden="0" w:uiPriority="72" w:unhideWhenUsed="0"/>
-    <w:lsdException w:name="Colorful Grid Accent 2" w:semiHidden="0" w:uiPriority="73" w:unhideWhenUsed="0"/>
-    <w:lsdException w:name="Light Shading Accent 3" w:semiHidden="0" w:uiPriority="60" w:unhideWhenUsed="0"/>
-    <w:lsdException w:name="Light List Accent 3" w:semiHidden="0" w:uiPriority="61" w:unhideWhenUsed="0"/>
-    <w:lsdException w:name="Light Grid Accent 3" w:semiHidden="0" w:uiPriority="62" w:unhideWhenUsed="0"/>
-    <w:lsdException w:name="Medium Shading 1 Accent 3" w:semiHidden="0" w:uiPriority="63" w:unhideWhenUsed="0"/>
-    <w:lsdException w:name="Medium Shading 2 Accent 3" w:semiHidden="0" w:uiPriority="64" w:unhideWhenUsed="0"/>
-    <w:lsdException w:name="Medium List 1 Accent 3" w:semiHidden="0" w:uiPriority="65" w:unhideWhenUsed="0"/>
-    <w:lsdException w:name="Medium List 2 Accent 3" w:semiHidden="0" w:uiPriority="66" w:unhideWhenUsed="0"/>
-    <w:lsdException w:name="Medium Grid 1 Accent 3" w:semiHidden="0" w:uiPriority="67" w:unhideWhenUsed="0"/>
-    <w:lsdException w:name="Medium Grid 2 Accent 3" w:semiHidden="0" w:uiPriority="68" w:unhideWhenUsed="0"/>
-    <w:lsdException w:name="Medium Grid 3 Accent 3" w:semiHidden="0" w:uiPriority="69" w:unhideWhenUsed="0"/>
-    <w:lsdException w:name="Dark List Accent 3" w:semiHidden="0" w:uiPriority="70" w:unhideWhenUsed="0"/>
-    <w:lsdException w:name="Colorful Shading Accent 3" w:semiHidden="0" w:uiPriority="71" w:unhideWhenUsed="0"/>
-    <w:lsdException w:name="Colorful List Accent 3" w:semiHidden="0" w:uiPriority="72" w:unhideWhenUsed="0"/>
-    <w:lsdException w:name="Colorful Grid Accent 3" w:semiHidden="0" w:uiPriority="73" w:unhideWhenUsed="0"/>
-    <w:lsdException w:name="Light Shading Accent 4" w:semiHidden="0" w:uiPriority="60" w:unhideWhenUsed="0"/>
-    <w:lsdException w:name="Light List Accent 4" w:semiHidden="0" w:uiPriority="61" w:unhideWhenUsed="0"/>
-    <w:lsdException w:name="Light Grid Accent 4" w:semiHidden="0" w:uiPriority="62" w:unhideWhenUsed="0"/>
-    <w:lsdException w:name="Medium Shading 1 Accent 4" w:semiHidden="0" w:uiPriority="63" w:unhideWhenUsed="0"/>
-    <w:lsdException w:name="Medium Shading 2 Accent 4" w:semiHidden="0" w:uiPriority="64" w:unhideWhenUsed="0"/>
-    <w:lsdException w:name="Medium List 1 Accent 4" w:semiHidden="0" w:uiPriority="65" w:unhideWhenUsed="0"/>
-    <w:lsdException w:name="Medium List 2 Accent 4" w:semiHidden="0" w:uiPriority="66" w:unhideWhenUsed="0"/>
-    <w:lsdException w:name="Medium Grid 1 Accent 4" w:semiHidden="0" w:uiPriority="67" w:unhideWhenUsed="0"/>
-    <w:lsdException w:name="Medium Grid 2 Accent 4" w:semiHidden="0" w:uiPriority="68" w:unhideWhenUsed="0"/>
-    <w:lsdException w:name="Medium Grid 3 Accent 4" w:semiHidden="0" w:uiPriority="69" w:unhideWhenUsed="0"/>
-    <w:lsdException w:name="Dark List Accent 4" w:semiHidden="0" w:uiPriority="70" w:unhideWhenUsed="0"/>
-    <w:lsdException w:name="Colorful Shading Accent 4" w:semiHidden="0" w:uiPriority="71" w:unhideWhenUsed="0"/>
-    <w:lsdException w:name="Colorful List Accent 4" w:semiHidden="0" w:uiPriority="72" w:unhideWhenUsed="0"/>
-    <w:lsdException w:name="Colorful Grid Accent 4" w:semiHidden="0" w:uiPriority="73" w:unhideWhenUsed="0"/>
-    <w:lsdException w:name="Light Shading Accent 5" w:semiHidden="0" w:uiPriority="60" w:unhideWhenUsed="0"/>
-    <w:lsdException w:name="Light List Accent 5" w:semiHidden="0" w:uiPriority="61" w:unhideWhenUsed="0"/>
-    <w:lsdException w:name="Light Grid Accent 5" w:semiHidden="0" w:uiPriority="62" w:unhideWhenUsed="0"/>
-    <w:lsdException w:name="Medium Shading 1 Accent 5" w:semiHidden="0" w:uiPriority="63" w:unhideWhenUsed="0"/>
-    <w:lsdException w:name="Medium Shading 2 Accent 5" w:semiHidden="0" w:uiPriority="64" w:unhideWhenUsed="0"/>
-    <w:lsdException w:name="Medium List 1 Accent 5" w:semiHidden="0" w:uiPriority="65" w:unhideWhenUsed="0"/>
-    <w:lsdException w:name="Medium List 2 Accent 5" w:semiHidden="0" w:uiPriority="66" w:unhideWhenUsed="0"/>
-    <w:lsdException w:name="Medium Grid 1 Accent 5" w:semiHidden="0" w:uiPriority="67" w:unhideWhenUsed="0"/>
-    <w:lsdException w:name="Medium Grid 2 Accent 5" w:semiHidden="0" w:uiPriority="68" w:unhideWhenUsed="0"/>
-    <w:lsdException w:name="Medium Grid 3 Accent 5" w:semiHidden="0" w:uiPriority="69" w:unhideWhenUsed="0"/>
-    <w:lsdException w:name="Dark List Accent 5" w:semiHidden="0" w:uiPriority="70" w:unhideWhenUsed="0"/>
-    <w:lsdException w:name="Colorful Shading Accent 5" w:semiHidden="0" w:uiPriority="71" w:unhideWhenUsed="0"/>
-    <w:lsdException w:name="Colorful List Accent 5" w:semiHidden="0" w:uiPriority="72" w:unhideWhenUsed="0"/>
-    <w:lsdException w:name="Colorful Grid Accent 5" w:semiHidden="0" w:uiPriority="73" w:unhideWhenUsed="0"/>
-    <w:lsdException w:name="Light Shading Accent 6" w:semiHidden="0" w:uiPriority="60" w:unhideWhenUsed="0"/>
-    <w:lsdException w:name="Light List Accent 6" w:semiHidden="0" w:uiPriority="61" w:unhideWhenUsed="0"/>
-    <w:lsdException w:name="Light Grid Accent 6" w:semiHidden="0" w:uiPriority="62" w:unhideWhenUsed="0"/>
-    <w:lsdException w:name="Medium Shading 1 Accent 6" w:semiHidden="0" w:uiPriority="63" w:unhideWhenUsed="0"/>
-    <w:lsdException w:name="Medium Shading 2 Accent 6" w:semiHidden="0" w:uiPriority="64" w:unhideWhenUsed="0"/>
-    <w:lsdException w:name="Medium List 1 Accent 6" w:semiHidden="0" w:uiPriority="65" w:unhideWhenUsed="0"/>
-    <w:lsdException w:name="Medium List 2 Accent 6" w:semiHidden="0" w:uiPriority="66" w:unhideWhenUsed="0"/>
-    <w:lsdException w:name="Medium Grid 1 Accent 6" w:semiHidden="0" w:uiPriority="67" w:unhideWhenUsed="0"/>
-    <w:lsdException w:name="Medium Grid 2 Accent 6" w:semiHidden="0" w:uiPriority="68" w:unhideWhenUsed="0"/>
-    <w:lsdException w:name="Medium Grid 3 Accent 6" w:semiHidden="0" w:uiPriority="69" w:unhideWhenUsed="0"/>
-    <w:lsdException w:name="Dark List Accent 6" w:semiHidden="0" w:uiPriority="70" w:unhideWhenUsed="0"/>
-    <w:lsdException w:name="Colorful Shading Accent 6" w:semiHidden="0" w:uiPriority="71" w:unhideWhenUsed="0"/>
-    <w:lsdException w:name="Colorful List Accent 6" w:semiHidden="0" w:uiPriority="72" w:unhideWhenUsed="0"/>
-    <w:lsdException w:name="Colorful Grid Accent 6" w:semiHidden="0" w:uiPriority="73" w:unhideWhenUsed="0"/>
-    <w:lsdException w:name="Subtle Emphasis" w:semiHidden="0" w:uiPriority="19" w:unhideWhenUsed="0"/>
-    <w:lsdException w:name="Intense Emphasis" w:semiHidden="0" w:uiPriority="21" w:unhideWhenUsed="0"/>
-    <w:lsdException w:name="Subtle Reference" w:semiHidden="0" w:uiPriority="31" w:unhideWhenUsed="0"/>
-    <w:lsdException w:name="Intense Reference" w:semiHidden="0" w:uiPriority="32" w:unhideWhenUsed="0"/>
-    <w:lsdException w:name="Book Title" w:semiHidden="0" w:uiPriority="33" w:unhideWhenUsed="0"/>
-    <w:lsdException w:name="Bibliography" w:uiPriority="37"/>
-    <w:lsdException w:name="TOC Heading" w:uiPriority="39" w:qFormat="1"/>
-  </w:latentStyles>
-  <w:style w:type="paragraph" w:default="1" w:styleId="Standaard">
-    <w:name w:val="Normal"/>
-    <w:qFormat/>
-    <w:rsid w:val="00007634"/>
-    <w:pPr>
-      <w:spacing w:after="0" w:line="276" w:lineRule="auto"/>
-    </w:pPr>
-  </w:style>
-  <w:style w:type="paragraph" w:styleId="Kop1">
-    <w:name w:val="heading 1"/>
-    <w:basedOn w:val="Standaard"/>
-    <w:next w:val="Standaard"/>
-    <w:link w:val="Kop1Char"/>
-    <w:uiPriority w:val="9"/>
-    <w:qFormat/>
-    <w:rsid w:val="0054245A"/>
-    <w:pPr>
-      <w:keepNext/>
-      <w:keepLines/>
-      <w:jc w:val="center"/>
-      <w:outlineLvl w:val="0"/>
-    </w:pPr>
-    <w:rPr>
-      <w:rFonts w:eastAsiaTheme="majorEastAsia" w:cstheme="majorBidi"/>
-      <w:color w:val="000000" w:themeColor="text1"/>
-      <w:sz w:val="48"/>
-      <w:szCs w:val="32"/>
-    </w:rPr>
-  </w:style>
-  <w:style w:type="paragraph" w:styleId="Kop2">
-    <w:name w:val="heading 2"/>
-    <w:basedOn w:val="Standaard"/>
-    <w:next w:val="Standaard"/>
-    <w:link w:val="Kop2Char"/>
-    <w:uiPriority w:val="9"/>
-    <w:unhideWhenUsed/>
-    <w:qFormat/>
-    <w:rsid w:val="0054245A"/>
-    <w:pPr>
-      <w:keepNext/>
-      <w:keepLines/>
-      <w:jc w:val="center"/>
-      <w:outlineLvl w:val="1"/>
-    </w:pPr>
-    <w:rPr>
-      <w:rFonts w:eastAsiaTheme="majorEastAsia" w:cstheme="majorBidi"/>
-      <w:color w:val="000000" w:themeColor="text1"/>
-      <w:sz w:val="40"/>
-      <w:szCs w:val="26"/>
-    </w:rPr>
-  </w:style>
-  <w:style w:type="paragraph" w:styleId="Kop3">
-    <w:name w:val="heading 3"/>
-    <w:basedOn w:val="Standaard"/>
-    <w:next w:val="Standaard"/>
-    <w:link w:val="Kop3Char"/>
-    <w:uiPriority w:val="9"/>
-    <w:unhideWhenUsed/>
-    <w:qFormat/>
-    <w:rsid w:val="00007634"/>
-    <w:pPr>
-      <w:keepNext/>
-      <w:keepLines/>
-      <w:outlineLvl w:val="2"/>
-    </w:pPr>
-    <w:rPr>
-      <w:rFonts w:eastAsiaTheme="majorEastAsia" w:cstheme="majorBidi"/>
-      <w:b/>
-      <w:color w:val="000000" w:themeColor="text1"/>
-      <w:szCs w:val="24"/>
-    </w:rPr>
-  </w:style>
-  <w:style w:type="paragraph" w:styleId="Kop4">
-    <w:name w:val="heading 4"/>
-    <w:basedOn w:val="Standaard"/>
-    <w:next w:val="Standaard"/>
-    <w:link w:val="Kop4Char"/>
-    <w:uiPriority w:val="9"/>
-    <w:semiHidden/>
-    <w:unhideWhenUsed/>
-    <w:qFormat/>
-    <w:rsid w:val="00007634"/>
-    <w:pPr>
-      <w:keepNext/>
-      <w:keepLines/>
-      <w:outlineLvl w:val="3"/>
-    </w:pPr>
-    <w:rPr>
-      <w:rFonts w:eastAsiaTheme="majorEastAsia" w:cstheme="majorBidi"/>
-      <w:i/>
-      <w:iCs/>
-      <w:color w:val="000000" w:themeColor="text1"/>
-    </w:rPr>
-  </w:style>
-  <w:style w:type="character" w:default="1" w:styleId="Standaardalinea-lettertype">
-    <w:name w:val="Default Paragraph Font"/>
-    <w:uiPriority w:val="1"/>
-    <w:semiHidden/>
-    <w:unhideWhenUsed/>
-  </w:style>
-  <w:style w:type="table" w:default="1" w:styleId="Standaardtabel">
-    <w:name w:val="Normal Table"/>
-    <w:uiPriority w:val="99"/>
-    <w:semiHidden/>
-    <w:unhideWhenUsed/>
-    <w:tblPr>
-      <w:tblInd w:w="0" w:type="dxa"/>
-      <w:tblCellMar>
-        <w:top w:w="0" w:type="dxa"/>
-        <w:left w:w="108" w:type="dxa"/>
-        <w:bottom w:w="0" w:type="dxa"/>
-        <w:right w:w="108" w:type="dxa"/>
-      </w:tblCellMar>
-    </w:tblPr>
-  </w:style>
-  <w:style w:type="numbering" w:default="1" w:styleId="Geenlijst">
-    <w:name w:val="No List"/>
-    <w:uiPriority w:val="99"/>
-    <w:semiHidden/>
-    <w:unhideWhenUsed/>
-  </w:style>
-  <w:style w:type="paragraph" w:styleId="Koptekst">
-    <w:name w:val="header"/>
-    <w:basedOn w:val="Standaard"/>
-    <w:link w:val="KoptekstChar"/>
-    <w:uiPriority w:val="99"/>
-    <w:unhideWhenUsed/>
-    <w:rsid w:val="0001646D"/>
-    <w:pPr>
-      <w:tabs>
-        <w:tab w:val="center" w:pos="4536"/>
-        <w:tab w:val="right" w:pos="9072"/>
-      </w:tabs>
-      <w:spacing w:line="240" w:lineRule="auto"/>
-    </w:pPr>
-  </w:style>
-  <w:style w:type="character" w:customStyle="1" w:styleId="KoptekstChar">
-    <w:name w:val="Koptekst Char"/>
-    <w:basedOn w:val="Standaardalinea-lettertype"/>
-    <w:link w:val="Koptekst"/>
-    <w:uiPriority w:val="99"/>
-    <w:rsid w:val="0001646D"/>
-  </w:style>
-  <w:style w:type="paragraph" w:styleId="Voettekst">
-    <w:name w:val="footer"/>
-    <w:basedOn w:val="Standaard"/>
-    <w:link w:val="VoettekstChar"/>
-    <w:uiPriority w:val="99"/>
-    <w:unhideWhenUsed/>
-    <w:rsid w:val="0001646D"/>
-    <w:pPr>
-      <w:tabs>
-        <w:tab w:val="center" w:pos="4536"/>
-        <w:tab w:val="right" w:pos="9072"/>
-      </w:tabs>
-      <w:spacing w:line="240" w:lineRule="auto"/>
-    </w:pPr>
-  </w:style>
-  <w:style w:type="character" w:customStyle="1" w:styleId="VoettekstChar">
-    <w:name w:val="Voettekst Char"/>
-    <w:basedOn w:val="Standaardalinea-lettertype"/>
-    <w:link w:val="Voettekst"/>
-    <w:uiPriority w:val="99"/>
-    <w:rsid w:val="0001646D"/>
-  </w:style>
-  <w:style w:type="character" w:customStyle="1" w:styleId="Kop1Char">
-    <w:name w:val="Kop 1 Char"/>
-    <w:basedOn w:val="Standaardalinea-lettertype"/>
-    <w:link w:val="Kop1"/>
-    <w:uiPriority w:val="9"/>
-    <w:rsid w:val="0054245A"/>
-    <w:rPr>
-      <w:rFonts w:eastAsiaTheme="majorEastAsia" w:cstheme="majorBidi"/>
-      <w:color w:val="000000" w:themeColor="text1"/>
-      <w:sz w:val="48"/>
-      <w:szCs w:val="32"/>
-    </w:rPr>
-  </w:style>
-  <w:style w:type="character" w:customStyle="1" w:styleId="Kop2Char">
-    <w:name w:val="Kop 2 Char"/>
-    <w:basedOn w:val="Standaardalinea-lettertype"/>
-    <w:link w:val="Kop2"/>
-    <w:uiPriority w:val="9"/>
-    <w:rsid w:val="0054245A"/>
-    <w:rPr>
-      <w:rFonts w:eastAsiaTheme="majorEastAsia" w:cstheme="majorBidi"/>
-      <w:color w:val="000000" w:themeColor="text1"/>
-      <w:sz w:val="40"/>
-      <w:szCs w:val="26"/>
-    </w:rPr>
-  </w:style>
-  <w:style w:type="character" w:customStyle="1" w:styleId="Kop3Char">
-    <w:name w:val="Kop 3 Char"/>
-    <w:basedOn w:val="Standaardalinea-lettertype"/>
-    <w:link w:val="Kop3"/>
-    <w:uiPriority w:val="9"/>
-    <w:rsid w:val="00007634"/>
-    <w:rPr>
-      <w:rFonts w:eastAsiaTheme="majorEastAsia" w:cstheme="majorBidi"/>
-      <w:b/>
-      <w:color w:val="000000" w:themeColor="text1"/>
-      <w:szCs w:val="24"/>
-    </w:rPr>
-  </w:style>
-  <w:style w:type="character" w:customStyle="1" w:styleId="Kop4Char">
-    <w:name w:val="Kop 4 Char"/>
-    <w:basedOn w:val="Standaardalinea-lettertype"/>
-    <w:link w:val="Kop4"/>
-    <w:uiPriority w:val="9"/>
-    <w:semiHidden/>
-    <w:rsid w:val="00007634"/>
-    <w:rPr>
-      <w:rFonts w:eastAsiaTheme="majorEastAsia" w:cstheme="majorBidi"/>
-      <w:i/>
-      <w:iCs/>
-      <w:color w:val="000000" w:themeColor="text1"/>
-    </w:rPr>
-  </w:style>
-  <w:style w:type="paragraph" w:styleId="Ballontekst">
-    <w:name w:val="Balloon Text"/>
-    <w:basedOn w:val="Standaard"/>
-    <w:link w:val="BallontekstChar"/>
-    <w:uiPriority w:val="99"/>
-    <w:semiHidden/>
-    <w:unhideWhenUsed/>
-    <w:rsid w:val="00FB7C34"/>
-    <w:pPr>
-      <w:spacing w:line="240" w:lineRule="auto"/>
-    </w:pPr>
-    <w:rPr>
-      <w:rFonts w:ascii="Tahoma" w:hAnsi="Tahoma" w:cs="Tahoma"/>
-      <w:sz w:val="16"/>
-      <w:szCs w:val="16"/>
-    </w:rPr>
-  </w:style>
-  <w:style w:type="character" w:customStyle="1" w:styleId="BallontekstChar">
-    <w:name w:val="Ballontekst Char"/>
-    <w:basedOn w:val="Standaardalinea-lettertype"/>
-    <w:link w:val="Ballontekst"/>
-    <w:uiPriority w:val="99"/>
-    <w:semiHidden/>
-    <w:rsid w:val="00FB7C34"/>
-    <w:rPr>
-      <w:rFonts w:ascii="Tahoma" w:hAnsi="Tahoma" w:cs="Tahoma"/>
-      <w:sz w:val="16"/>
-      <w:szCs w:val="16"/>
-    </w:rPr>
-  </w:style>
-  <w:style w:type="table" w:styleId="Tabelraster">
-    <w:name w:val="Table Grid"/>
-    <w:basedOn w:val="Standaardtabel"/>
-    <w:uiPriority w:val="39"/>
-    <w:rsid w:val="00FC17A1"/>
-    <w:pPr>
-      <w:spacing w:after="0" w:line="240" w:lineRule="auto"/>
-    </w:pPr>
-    <w:tblPr>
-      <w:tblBorders>
-        <w:top w:val="single" w:sz="4" w:space="0" w:color="auto"/>
-        <w:left w:val="single" w:sz="4" w:space="0" w:color="auto"/>
-        <w:bottom w:val="single" w:sz="4" w:space="0" w:color="auto"/>
-        <w:right w:val="single" w:sz="4" w:space="0" w:color="auto"/>
-        <w:insideH w:val="single" w:sz="4" w:space="0" w:color="auto"/>
-        <w:insideV w:val="single" w:sz="4" w:space="0" w:color="auto"/>
-      </w:tblBorders>
-    </w:tblPr>
-  </w:style>
-  <w:style w:type="paragraph" w:styleId="Geenafstand">
-    <w:name w:val="No Spacing"/>
-    <w:uiPriority w:val="1"/>
-    <w:rsid w:val="001F4602"/>
-    <w:pPr>
-      <w:spacing w:after="0" w:line="240" w:lineRule="auto"/>
-    </w:pPr>
-  </w:style>
-  <w:style w:type="paragraph" w:styleId="Lijstalinea">
-    <w:name w:val="List Paragraph"/>
-    <w:basedOn w:val="Standaard"/>
-    <w:uiPriority w:val="34"/>
-    <w:rsid w:val="000E5A80"/>
-    <w:pPr>
-      <w:ind w:left="720"/>
-      <w:contextualSpacing/>
-    </w:pPr>
-  </w:style>
-  <w:style w:type="character" w:styleId="Verwijzingopmerking">
-    <w:name w:val="annotation reference"/>
-    <w:basedOn w:val="Standaardalinea-lettertype"/>
-    <w:uiPriority w:val="99"/>
-    <w:semiHidden/>
-    <w:unhideWhenUsed/>
-    <w:rsid w:val="004B373D"/>
-    <w:rPr>
-      <w:sz w:val="16"/>
-      <w:szCs w:val="16"/>
-    </w:rPr>
-  </w:style>
-  <w:style w:type="paragraph" w:styleId="Tekstopmerking">
-    <w:name w:val="annotation text"/>
-    <w:basedOn w:val="Standaard"/>
-    <w:link w:val="TekstopmerkingChar"/>
-    <w:uiPriority w:val="99"/>
-    <w:semiHidden/>
-    <w:unhideWhenUsed/>
-    <w:rsid w:val="004B373D"/>
-    <w:pPr>
-      <w:spacing w:line="240" w:lineRule="auto"/>
-    </w:pPr>
-    <w:rPr>
-      <w:sz w:val="20"/>
-      <w:szCs w:val="20"/>
-    </w:rPr>
-  </w:style>
-  <w:style w:type="character" w:customStyle="1" w:styleId="TekstopmerkingChar">
-    <w:name w:val="Tekst opmerking Char"/>
-    <w:basedOn w:val="Standaardalinea-lettertype"/>
-    <w:link w:val="Tekstopmerking"/>
-    <w:uiPriority w:val="99"/>
-    <w:semiHidden/>
-    <w:rsid w:val="004B373D"/>
-    <w:rPr>
-      <w:sz w:val="20"/>
-      <w:szCs w:val="20"/>
-    </w:rPr>
-  </w:style>
-  <w:style w:type="paragraph" w:styleId="Onderwerpvanopmerking">
-    <w:name w:val="annotation subject"/>
-    <w:basedOn w:val="Tekstopmerking"/>
-    <w:next w:val="Tekstopmerking"/>
-    <w:link w:val="OnderwerpvanopmerkingChar"/>
-    <w:uiPriority w:val="99"/>
-    <w:semiHidden/>
-    <w:unhideWhenUsed/>
-    <w:rsid w:val="004B373D"/>
-    <w:rPr>
-      <w:b/>
-      <w:bCs/>
-    </w:rPr>
-  </w:style>
-  <w:style w:type="character" w:customStyle="1" w:styleId="OnderwerpvanopmerkingChar">
-    <w:name w:val="Onderwerp van opmerking Char"/>
-    <w:basedOn w:val="TekstopmerkingChar"/>
-    <w:link w:val="Onderwerpvanopmerking"/>
-    <w:uiPriority w:val="99"/>
-    <w:semiHidden/>
-    <w:rsid w:val="004B373D"/>
-    <w:rPr>
-      <w:b/>
-      <w:bCs/>
-      <w:sz w:val="20"/>
-      <w:szCs w:val="20"/>
-    </w:rPr>
-  </w:style>
-</w:styles>
-</file>
-
-<file path=word/glossary/document.xml><?xml version="1.0" encoding="utf-8"?>
-<w:glossaryDocument xmlns:wpc="http://schemas.microsoft.com/office/word/2010/wordprocessingCanvas" xmlns:mc="http://schemas.openxmlformats.org/markup-compatibility/2006" xmlns:o="urn:schemas-microsoft-com:office:office" xmlns:r="http://schemas.openxmlformats.org/officeDocument/2006/relationships" xmlns:m="http://schemas.openxmlformats.org/officeDocument/2006/math" xmlns:v="urn:schemas-microsoft-com:vml" xmlns:wp14="http://schemas.microsoft.com/office/word/2010/wordprocessingDrawing" xmlns:wp="http://schemas.openxmlformats.org/drawingml/2006/wordprocessingDrawing" xmlns:w10="urn:schemas-microsoft-com:office:word" xmlns:w="http://schemas.openxmlformats.org/wordprocessingml/2006/main" xmlns:w14="http://schemas.microsoft.com/office/word/2010/wordml" xmlns:wpg="http://schemas.microsoft.com/office/word/2010/wordprocessingGroup" xmlns:wpi="http://schemas.microsoft.com/office/word/2010/wordprocessingInk" xmlns:wne="http://schemas.microsoft.com/office/word/2006/wordml" xmlns:wps="http://schemas.microsoft.com/office/word/2010/wordprocessingShape" mc:Ignorable="w14 wp14"/>
-</file>
-
-<file path=word/glossary/fontTable.xml><?xml version="1.0" encoding="utf-8"?>
-<w:fonts xmlns:mc="http://schemas.openxmlformats.org/markup-compatibility/2006" xmlns:r="http://schemas.openxmlformats.org/officeDocument/2006/relationships" xmlns:w="http://schemas.openxmlformats.org/wordprocessingml/2006/main" xmlns:w14="http://schemas.microsoft.com/office/word/2010/wordml" mc:Ignorable="w14">
-  <w:font w:name="Times New Roman">
-    <w:panose1 w:val="02020603050405020304"/>
-    <w:charset w:val="00"/>
-    <w:family w:val="roman"/>
-    <w:pitch w:val="variable"/>
-    <w:sig w:usb0="E0002EFF" w:usb1="C000785B" w:usb2="00000009" w:usb3="00000000" w:csb0="000001FF" w:csb1="00000000"/>
-  </w:font>
-  <w:font w:name="Symbol">
-    <w:panose1 w:val="05050102010706020507"/>
-    <w:charset w:val="02"/>
-    <w:family w:val="roman"/>
-    <w:pitch w:val="variable"/>
-    <w:sig w:usb0="00000000" w:usb1="10000000" w:usb2="00000000" w:usb3="00000000" w:csb0="80000000" w:csb1="00000000"/>
-  </w:font>
-  <w:font w:name="Courier New">
-    <w:panose1 w:val="02070309020205020404"/>
-    <w:charset w:val="00"/>
-    <w:family w:val="modern"/>
-    <w:pitch w:val="fixed"/>
-    <w:sig w:usb0="E0002EFF" w:usb1="C0007843" w:usb2="00000009" w:usb3="00000000" w:csb0="000001FF" w:csb1="00000000"/>
-  </w:font>
-  <w:font w:name="Wingdings">
-    <w:panose1 w:val="05000000000000000000"/>
-    <w:charset w:val="02"/>
-    <w:family w:val="auto"/>
-    <w:pitch w:val="variable"/>
-    <w:sig w:usb0="00000000" w:usb1="10000000" w:usb2="00000000" w:usb3="00000000" w:csb0="80000000" w:csb1="00000000"/>
-  </w:font>
-  <w:font w:name="Calibri">
-    <w:panose1 w:val="020F0502020204030204"/>
-    <w:charset w:val="00"/>
-    <w:family w:val="swiss"/>
-    <w:pitch w:val="variable"/>
-    <w:sig w:usb0="E4002EFF" w:usb1="C000247B" w:usb2="00000009" w:usb3="00000000" w:csb0="000001FF" w:csb1="00000000"/>
-  </w:font>
-  <w:font w:name="Tahoma">
-    <w:panose1 w:val="020B0604030504040204"/>
-    <w:charset w:val="00"/>
-    <w:family w:val="swiss"/>
-    <w:pitch w:val="variable"/>
-    <w:sig w:usb0="E1002EFF" w:usb1="C000605B" w:usb2="00000029" w:usb3="00000000" w:csb0="000101FF" w:csb1="00000000"/>
-  </w:font>
-  <w:font w:name="Calibri Light">
-    <w:panose1 w:val="020F0302020204030204"/>
-    <w:charset w:val="00"/>
-    <w:family w:val="swiss"/>
-    <w:pitch w:val="variable"/>
-    <w:sig w:usb0="E4002EFF" w:usb1="C000247B" w:usb2="00000009" w:usb3="00000000" w:csb0="000001FF" w:csb1="00000000"/>
-  </w:font>
-  <w:font w:name="Cambria">
-    <w:panose1 w:val="02040503050406030204"/>
-    <w:charset w:val="00"/>
-    <w:family w:val="roman"/>
-    <w:pitch w:val="variable"/>
-    <w:sig w:usb0="E00006FF" w:usb1="420024FF" w:usb2="02000000" w:usb3="00000000" w:csb0="0000019F" w:csb1="00000000"/>
-  </w:font>
-</w:fonts>
-</file>
-
-<file path=word/glossary/settings.xml><?xml version="1.0" encoding="utf-8"?>
-<w:settings xmlns:mc="http://schemas.openxmlformats.org/markup-compatibility/2006" xmlns:o="urn:schemas-microsoft-com:office:office" xmlns:r="http://schemas.openxmlformats.org/officeDocument/2006/relationships" xmlns:m="http://schemas.openxmlformats.org/officeDocument/2006/math" xmlns:v="urn:schemas-microsoft-com:vml" xmlns:w10="urn:schemas-microsoft-com:office:word" xmlns:w="http://schemas.openxmlformats.org/wordprocessingml/2006/main" xmlns:w14="http://schemas.microsoft.com/office/word/2010/wordml" xmlns:sl="http://schemas.openxmlformats.org/schemaLibrary/2006/main" mc:Ignorable="w14">
-  <w:defaultTabStop w:val="708"/>
-  <w:hyphenationZone w:val="425"/>
-  <w:characterSpacingControl w:val="doNotCompress"/>
-  <w:compat>
-    <w:useFELayout/>
-    <w:compatSetting w:name="compatibilityMode" w:uri="http://schemas.microsoft.com/office/word" w:val="12"/>
-  </w:compat>
-  <w:rsids>
-    <w:rsidRoot w:val="00AA2CFA"/>
-    <w:rsid w:val="00AA2CFA"/>
-  </w:rsids>
-  <m:mathPr>
-    <m:mathFont m:val="Cambria Math"/>
-    <m:brkBin m:val="before"/>
-    <m:brkBinSub m:val="--"/>
-    <m:smallFrac m:val="0"/>
-    <m:dispDef/>
-    <m:lMargin m:val="0"/>
-    <m:rMargin m:val="0"/>
-    <m:defJc m:val="centerGroup"/>
-    <m:wrapIndent m:val="1440"/>
-    <m:intLim m:val="subSup"/>
-    <m:naryLim m:val="undOvr"/>
-  </m:mathPr>
-  <w:themeFontLang w:val="nl-NL"/>
-  <w:clrSchemeMapping w:bg1="light1" w:t1="dark1" w:bg2="light2" w:t2="dark2" w:accent1="accent1" w:accent2="accent2" w:accent3="accent3" w:accent4="accent4" w:accent5="accent5" w:accent6="accent6" w:hyperlink="hyperlink" w:followedHyperlink="followedHyperlink"/>
-  <w:decimalSymbol w:val=","/>
-  <w:listSeparator w:val=";"/>
-  <w14:docId w14:val="46582C61"/>
-</w:settings>
-</file>
-
-<file path=word/glossary/styles.xml><?xml version="1.0" encoding="utf-8"?>
-<w:styles xmlns:mc="http://schemas.openxmlformats.org/markup-compatibility/2006" xmlns:r="http://schemas.openxmlformats.org/officeDocument/2006/relationships" xmlns:w="http://schemas.openxmlformats.org/wordprocessingml/2006/main" xmlns:w14="http://schemas.microsoft.com/office/word/2010/wordml" mc:Ignorable="w14">
-  <w:docDefaults>
-    <w:rPrDefault>
-      <w:rPr>
-        <w:rFonts w:asciiTheme="minorHAnsi" w:eastAsiaTheme="minorEastAsia" w:hAnsiTheme="minorHAnsi" w:cstheme="minorBidi"/>
-        <w:sz w:val="22"/>
-        <w:szCs w:val="22"/>
-        <w:lang w:val="nl-NL" w:eastAsia="nl-NL" w:bidi="ar-SA"/>
-      </w:rPr>
-    </w:rPrDefault>
-    <w:pPrDefault>
-      <w:pPr>
-        <w:spacing w:after="200" w:line="276" w:lineRule="auto"/>
-      </w:pPr>
-    </w:pPrDefault>
-  </w:docDefaults>
-  <w:latentStyles w:defLockedState="0" w:defUIPriority="99" w:defSemiHidden="1" w:defUnhideWhenUsed="1" w:defQFormat="0" w:count="267">
-    <w:lsdException w:name="Normal" w:semiHidden="0" w:uiPriority="0" w:unhideWhenUsed="0" w:qFormat="1"/>
-    <w:lsdException w:name="heading 1" w:semiHidden="0" w:uiPriority="9" w:unhideWhenUsed="0" w:qFormat="1"/>
-    <w:lsdException w:name="heading 2" w:uiPriority="9" w:qFormat="1"/>
-    <w:lsdException w:name="heading 3" w:uiPriority="9" w:qFormat="1"/>
-    <w:lsdException w:name="heading 4" w:uiPriority="9" w:qFormat="1"/>
-    <w:lsdException w:name="heading 5" w:uiPriority="9" w:qFormat="1"/>
-    <w:lsdException w:name="heading 6" w:uiPriority="9" w:qFormat="1"/>
-    <w:lsdException w:name="heading 7" w:uiPriority="9" w:qFormat="1"/>
-    <w:lsdException w:name="heading 8" w:uiPriority="9" w:qFormat="1"/>
-    <w:lsdException w:name="heading 9" w:uiPriority="9" w:qFormat="1"/>
-    <w:lsdException w:name="toc 1" w:uiPriority="39"/>
-    <w:lsdException w:name="toc 2" w:uiPriority="39"/>
-    <w:lsdException w:name="toc 3" w:uiPriority="39"/>
-    <w:lsdException w:name="toc 4" w:uiPriority="39"/>
-    <w:lsdException w:name="toc 5" w:uiPriority="39"/>
-    <w:lsdException w:name="toc 6" w:uiPriority="39"/>
-    <w:lsdException w:name="toc 7" w:uiPriority="39"/>
-    <w:lsdException w:name="toc 8" w:uiPriority="39"/>
-    <w:lsdException w:name="toc 9" w:uiPriority="39"/>
-    <w:lsdException w:name="caption" w:uiPriority="35" w:qFormat="1"/>
-    <w:lsdException w:name="Title" w:semiHidden="0" w:uiPriority="10" w:unhideWhenUsed="0" w:qFormat="1"/>
-    <w:lsdException w:name="Default Paragraph Font" w:uiPriority="1"/>
-    <w:lsdException w:name="Subtitle" w:semiHidden="0" w:uiPriority="11" w:unhideWhenUsed="0" w:qFormat="1"/>
-    <w:lsdException w:name="Strong" w:semiHidden="0" w:uiPriority="22" w:unhideWhenUsed="0" w:qFormat="1"/>
-    <w:lsdException w:name="Emphasis" w:semiHidden="0" w:uiPriority="20" w:unhideWhenUsed="0" w:qFormat="1"/>
-    <w:lsdException w:name="Table Grid" w:semiHidden="0" w:uiPriority="59" w:unhideWhenUsed="0"/>
-    <w:lsdException w:name="Placeholder Text" w:unhideWhenUsed="0"/>
-    <w:lsdException w:name="No Spacing" w:semiHidden="0" w:uiPriority="1" w:unhideWhenUsed="0" w:qFormat="1"/>
-    <w:lsdException w:name="Light Shading" w:semiHidden="0" w:uiPriority="60" w:unhideWhenUsed="0"/>
-    <w:lsdException w:name="Light List" w:semiHidden="0" w:uiPriority="61" w:unhideWhenUsed="0"/>
-    <w:lsdException w:name="Light Grid" w:semiHidden="0" w:uiPriority="62" w:unhideWhenUsed="0"/>
-    <w:lsdException w:name="Medium Shading 1" w:semiHidden="0" w:uiPriority="63" w:unhideWhenUsed="0"/>
-    <w:lsdException w:name="Medium Shading 2" w:semiHidden="0" w:uiPriority="64" w:unhideWhenUsed="0"/>
-    <w:lsdException w:name="Medium List 1" w:semiHidden="0" w:uiPriority="65" w:unhideWhenUsed="0"/>
-    <w:lsdException w:name="Medium List 2" w:semiHidden="0" w:uiPriority="66" w:unhideWhenUsed="0"/>
-    <w:lsdException w:name="Medium Grid 1" w:semiHidden="0" w:uiPriority="67" w:unhideWhenUsed="0"/>
-    <w:lsdException w:name="Medium Grid 2" w:semiHidden="0" w:uiPriority="68" w:unhideWhenUsed="0"/>
-    <w:lsdException w:name="Medium Grid 3" w:semiHidden="0" w:uiPriority="69" w:unhideWhenUsed="0"/>
-    <w:lsdException w:name="Dark List" w:semiHidden="0" w:uiPriority="70" w:unhideWhenUsed="0"/>
-    <w:lsdException w:name="Colorful Shading" w:semiHidden="0" w:uiPriority="71" w:unhideWhenUsed="0"/>
-    <w:lsdException w:name="Colorful List" w:semiHidden="0" w:uiPriority="72" w:unhideWhenUsed="0"/>
-    <w:lsdException w:name="Colorful Grid" w:semiHidden="0" w:uiPriority="73" w:unhideWhenUsed="0"/>
-    <w:lsdException w:name="Light Shading Accent 1" w:semiHidden="0" w:uiPriority="60" w:unhideWhenUsed="0"/>
-    <w:lsdException w:name="Light List Accent 1" w:semiHidden="0" w:uiPriority="61" w:unhideWhenUsed="0"/>
-    <w:lsdException w:name="Light Grid Accent 1" w:semiHidden="0" w:uiPriority="62" w:unhideWhenUsed="0"/>
-    <w:lsdException w:name="Medium Shading 1 Accent 1" w:semiHidden="0" w:uiPriority="63" w:unhideWhenUsed="0"/>
-    <w:lsdException w:name="Medium Shading 2 Accent 1" w:semiHidden="0" w:uiPriority="64" w:unhideWhenUsed="0"/>
-    <w:lsdException w:name="Medium List 1 Accent 1" w:semiHidden="0" w:uiPriority="65" w:unhideWhenUsed="0"/>
-    <w:lsdException w:name="Revision" w:unhideWhenUsed="0"/>
-    <w:lsdException w:name="List Paragraph" w:semiHidden="0" w:uiPriority="34" w:unhideWhenUsed="0" w:qFormat="1"/>
-    <w:lsdException w:name="Quote" w:semiHidden="0" w:uiPriority="29" w:unhideWhenUsed="0" w:qFormat="1"/>
-    <w:lsdException w:name="Intense Quote" w:semiHidden="0" w:uiPriority="30" w:unhideWhenUsed="0" w:qFormat="1"/>
-    <w:lsdException w:name="Medium List 2 Accent 1" w:semiHidden="0" w:uiPriority="66" w:unhideWhenUsed="0"/>
-    <w:lsdException w:name="Medium Grid 1 Accent 1" w:semiHidden="0" w:uiPriority="67" w:unhideWhenUsed="0"/>
-    <w:lsdException w:name="Medium Grid 2 Accent 1" w:semiHidden="0" w:uiPriority="68" w:unhideWhenUsed="0"/>
-    <w:lsdException w:name="Medium Grid 3 Accent 1" w:semiHidden="0" w:uiPriority="69" w:unhideWhenUsed="0"/>
-    <w:lsdException w:name="Dark List Accent 1" w:semiHidden="0" w:uiPriority="70" w:unhideWhenUsed="0"/>
-    <w:lsdException w:name="Colorful Shading Accent 1" w:semiHidden="0" w:uiPriority="71" w:unhideWhenUsed="0"/>
-    <w:lsdException w:name="Colorful List Accent 1" w:semiHidden="0" w:uiPriority="72" w:unhideWhenUsed="0"/>
-    <w:lsdException w:name="Colorful Grid Accent 1" w:semiHidden="0" w:uiPriority="73" w:unhideWhenUsed="0"/>
-    <w:lsdException w:name="Light Shading Accent 2" w:semiHidden="0" w:uiPriority="60" w:unhideWhenUsed="0"/>
-    <w:lsdException w:name="Light List Accent 2" w:semiHidden="0" w:uiPriority="61" w:unhideWhenUsed="0"/>
-    <w:lsdException w:name="Light Grid Accent 2" w:semiHidden="0" w:uiPriority="62" w:unhideWhenUsed="0"/>
-    <w:lsdException w:name="Medium Shading 1 Accent 2" w:semiHidden="0" w:uiPriority="63" w:unhideWhenUsed="0"/>
-    <w:lsdException w:name="Medium Shading 2 Accent 2" w:semiHidden="0" w:uiPriority="64" w:unhideWhenUsed="0"/>
-    <w:lsdException w:name="Medium List 1 Accent 2" w:semiHidden="0" w:uiPriority="65" w:unhideWhenUsed="0"/>
-    <w:lsdException w:name="Medium List 2 Accent 2" w:semiHidden="0" w:uiPriority="66" w:unhideWhenUsed="0"/>
-    <w:lsdException w:name="Medium Grid 1 Accent 2" w:semiHidden="0" w:uiPriority="67" w:unhideWhenUsed="0"/>
-    <w:lsdException w:name="Medium Grid 2 Accent 2" w:semiHidden="0" w:uiPriority="68" w:unhideWhenUsed="0"/>
-    <w:lsdException w:name="Medium Grid 3 Accent 2" w:semiHidden="0" w:uiPriority="69" w:unhideWhenUsed="0"/>
-    <w:lsdException w:name="Dark List Accent 2" w:semiHidden="0" w:uiPriority="70" w:unhideWhenUsed="0"/>
-    <w:lsdException w:name="Colorful Shading Accent 2" w:semiHidden="0" w:uiPriority="71" w:unhideWhenUsed="0"/>
-    <w:lsdException w:name="Colorful List Accent 2" w:semiHidden="0" w:uiPriority="72" w:unhideWhenUsed="0"/>
-    <w:lsdException w:name="Colorful Grid Accent 2" w:semiHidden="0" w:uiPriority="73" w:unhideWhenUsed="0"/>
-    <w:lsdException w:name="Light Shading Accent 3" w:semiHidden="0" w:uiPriority="60" w:unhideWhenUsed="0"/>
-    <w:lsdException w:name="Light List Accent 3" w:semiHidden="0" w:uiPriority="61" w:unhideWhenUsed="0"/>
-    <w:lsdException w:name="Light Grid Accent 3" w:semiHidden="0" w:uiPriority="62" w:unhideWhenUsed="0"/>
-    <w:lsdException w:name="Medium Shading 1 Accent 3" w:semiHidden="0" w:uiPriority="63" w:unhideWhenUsed="0"/>
-    <w:lsdException w:name="Medium Shading 2 Accent 3" w:semiHidden="0" w:uiPriority="64" w:unhideWhenUsed="0"/>
-    <w:lsdException w:name="Medium List 1 Accent 3" w:semiHidden="0" w:uiPriority="65" w:unhideWhenUsed="0"/>
-    <w:lsdException w:name="Medium List 2 Accent 3" w:semiHidden="0" w:uiPriority="66" w:unhideWhenUsed="0"/>
-    <w:lsdException w:name="Medium Grid 1 Accent 3" w:semiHidden="0" w:uiPriority="67" w:unhideWhenUsed="0"/>
-    <w:lsdException w:name="Medium Grid 2 Accent 3" w:semiHidden="0" w:uiPriority="68" w:unhideWhenUsed="0"/>
-    <w:lsdException w:name="Medium Grid 3 Accent 3" w:semiHidden="0" w:uiPriority="69" w:unhideWhenUsed="0"/>
-    <w:lsdException w:name="Dark List Accent 3" w:semiHidden="0" w:uiPriority="70" w:unhideWhenUsed="0"/>
-    <w:lsdException w:name="Colorful Shading Accent 3" w:semiHidden="0" w:uiPriority="71" w:unhideWhenUsed="0"/>
-    <w:lsdException w:name="Colorful List Accent 3" w:semiHidden="0" w:uiPriority="72" w:unhideWhenUsed="0"/>
-    <w:lsdException w:name="Colorful Grid Accent 3" w:semiHidden="0" w:uiPriority="73" w:unhideWhenUsed="0"/>
-    <w:lsdException w:name="Light Shading Accent 4" w:semiHidden="0" w:uiPriority="60" w:unhideWhenUsed="0"/>
-    <w:lsdException w:name="Light List Accent 4" w:semiHidden="0" w:uiPriority="61" w:unhideWhenUsed="0"/>
-    <w:lsdException w:name="Light Grid Accent 4" w:semiHidden="0" w:uiPriority="62" w:unhideWhenUsed="0"/>
-    <w:lsdException w:name="Medium Shading 1 Accent 4" w:semiHidden="0" w:uiPriority="63" w:unhideWhenUsed="0"/>
-    <w:lsdException w:name="Medium Shading 2 Accent 4" w:semiHidden="0" w:uiPriority="64" w:unhideWhenUsed="0"/>
-    <w:lsdException w:name="Medium List 1 Accent 4" w:semiHidden="0" w:uiPriority="65" w:unhideWhenUsed="0"/>
-    <w:lsdException w:name="Medium List 2 Accent 4" w:semiHidden="0" w:uiPriority="66" w:unhideWhenUsed="0"/>
-    <w:lsdException w:name="Medium Grid 1 Accent 4" w:semiHidden="0" w:uiPriority="67" w:unhideWhenUsed="0"/>
-    <w:lsdException w:name="Medium Grid 2 Accent 4" w:semiHidden="0" w:uiPriority="68" w:unhideWhenUsed="0"/>
-    <w:lsdException w:name="Medium Grid 3 Accent 4" w:semiHidden="0" w:uiPriority="69" w:unhideWhenUsed="0"/>
-    <w:lsdException w:name="Dark List Accent 4" w:semiHidden="0" w:uiPriority="70" w:unhideWhenUsed="0"/>
-    <w:lsdException w:name="Colorful Shading Accent 4" w:semiHidden="0" w:uiPriority="71" w:unhideWhenUsed="0"/>
-    <w:lsdException w:name="Colorful List Accent 4" w:semiHidden="0" w:uiPriority="72" w:unhideWhenUsed="0"/>
-    <w:lsdException w:name="Colorful Grid Accent 4" w:semiHidden="0" w:uiPriority="73" w:unhideWhenUsed="0"/>
-    <w:lsdException w:name="Light Shading Accent 5" w:semiHidden="0" w:uiPriority="60" w:unhideWhenUsed="0"/>
-    <w:lsdException w:name="Light List Accent 5" w:semiHidden="0" w:uiPriority="61" w:unhideWhenUsed="0"/>
-    <w:lsdException w:name="Light Grid Accent 5" w:semiHidden="0" w:uiPriority="62" w:unhideWhenUsed="0"/>
-    <w:lsdException w:name="Medium Shading 1 Accent 5" w:semiHidden="0" w:uiPriority="63" w:unhideWhenUsed="0"/>
-    <w:lsdException w:name="Medium Shading 2 Accent 5" w:semiHidden="0" w:uiPriority="64" w:unhideWhenUsed="0"/>
-    <w:lsdException w:name="Medium List 1 Accent 5" w:semiHidden="0" w:uiPriority="65" w:unhideWhenUsed="0"/>
-    <w:lsdException w:name="Medium List 2 Accent 5" w:semiHidden="0" w:uiPriority="66" w:unhideWhenUsed="0"/>
-    <w:lsdException w:name="Medium Grid 1 Accent 5" w:semiHidden="0" w:uiPriority="67" w:unhideWhenUsed="0"/>
-    <w:lsdException w:name="Medium Grid 2 Accent 5" w:semiHidden="0" w:uiPriority="68" w:unhideWhenUsed="0"/>
-    <w:lsdException w:name="Medium Grid 3 Accent 5" w:semiHidden="0" w:uiPriority="69" w:unhideWhenUsed="0"/>
-    <w:lsdException w:name="Dark List Accent 5" w:semiHidden="0" w:uiPriority="70" w:unhideWhenUsed="0"/>
-    <w:lsdException w:name="Colorful Shading Accent 5" w:semiHidden="0" w:uiPriority="71" w:unhideWhenUsed="0"/>
-    <w:lsdException w:name="Colorful List Accent 5" w:semiHidden="0" w:uiPriority="72" w:unhideWhenUsed="0"/>
-    <w:lsdException w:name="Colorful Grid Accent 5" w:semiHidden="0" w:uiPriority="73" w:unhideWhenUsed="0"/>
-    <w:lsdException w:name="Light Shading Accent 6" w:semiHidden="0" w:uiPriority="60" w:unhideWhenUsed="0"/>
-    <w:lsdException w:name="Light List Accent 6" w:semiHidden="0" w:uiPriority="61" w:unhideWhenUsed="0"/>
-    <w:lsdException w:name="Light Grid Accent 6" w:semiHidden="0" w:uiPriority="62" w:unhideWhenUsed="0"/>
-    <w:lsdException w:name="Medium Shading 1 Accent 6" w:semiHidden="0" w:uiPriority="63" w:unhideWhenUsed="0"/>
-    <w:lsdException w:name="Medium Shading 2 Accent 6" w:semiHidden="0" w:uiPriority="64" w:unhideWhenUsed="0"/>
-    <w:lsdException w:name="Medium List 1 Accent 6" w:semiHidden="0" w:uiPriority="65" w:unhideWhenUsed="0"/>
-    <w:lsdException w:name="Medium List 2 Accent 6" w:semiHidden="0" w:uiPriority="66" w:unhideWhenUsed="0"/>
-    <w:lsdException w:name="Medium Grid 1 Accent 6" w:semiHidden="0" w:uiPriority="67" w:unhideWhenUsed="0"/>
-    <w:lsdException w:name="Medium Grid 2 Accent 6" w:semiHidden="0" w:uiPriority="68" w:unhideWhenUsed="0"/>
-    <w:lsdException w:name="Medium Grid 3 Accent 6" w:semiHidden="0" w:uiPriority="69" w:unhideWhenUsed="0"/>
-    <w:lsdException w:name="Dark List Accent 6" w:semiHidden="0" w:uiPriority="70" w:unhideWhenUsed="0"/>
-    <w:lsdException w:name="Colorful Shading Accent 6" w:semiHidden="0" w:uiPriority="71" w:unhideWhenUsed="0"/>
-    <w:lsdException w:name="Colorful List Accent 6" w:semiHidden="0" w:uiPriority="72" w:unhideWhenUsed="0"/>
-    <w:lsdException w:name="Colorful Grid Accent 6" w:semiHidden="0" w:uiPriority="73" w:unhideWhenUsed="0"/>
-    <w:lsdException w:name="Subtle Emphasis" w:semiHidden="0" w:uiPriority="19" w:unhideWhenUsed="0" w:qFormat="1"/>
-    <w:lsdException w:name="Intense Emphasis" w:semiHidden="0" w:uiPriority="21" w:unhideWhenUsed="0" w:qFormat="1"/>
-    <w:lsdException w:name="Subtle Reference" w:semiHidden="0" w:uiPriority="31" w:unhideWhenUsed="0" w:qFormat="1"/>
-    <w:lsdException w:name="Intense Reference" w:semiHidden="0" w:uiPriority="32" w:unhideWhenUsed="0" w:qFormat="1"/>
-    <w:lsdException w:name="Book Title" w:semiHidden="0" w:uiPriority="33" w:unhideWhenUsed="0" w:qFormat="1"/>
-    <w:lsdException w:name="Bibliography" w:uiPriority="37"/>
-    <w:lsdException w:name="TOC Heading" w:uiPriority="39" w:qFormat="1"/>
-  </w:latentStyles>
-  <w:style w:type="paragraph" w:default="1" w:styleId="Standaard">
-    <w:name w:val="Normal"/>
-    <w:qFormat/>
-  </w:style>
-  <w:style w:type="character" w:default="1" w:styleId="Standaardalinea-lettertype">
-    <w:name w:val="Default Paragraph Font"/>
-    <w:uiPriority w:val="1"/>
-    <w:semiHidden/>
-    <w:unhideWhenUsed/>
-  </w:style>
-  <w:style w:type="table" w:default="1" w:styleId="Standaardtabel">
-    <w:name w:val="Normal Table"/>
-    <w:uiPriority w:val="99"/>
-    <w:semiHidden/>
-    <w:unhideWhenUsed/>
-    <w:tblPr>
-      <w:tblInd w:w="0" w:type="dxa"/>
-      <w:tblCellMar>
-        <w:top w:w="0" w:type="dxa"/>
-        <w:left w:w="108" w:type="dxa"/>
-        <w:bottom w:w="0" w:type="dxa"/>
-        <w:right w:w="108" w:type="dxa"/>
-      </w:tblCellMar>
-    </w:tblPr>
-  </w:style>
-  <w:style w:type="numbering" w:default="1" w:styleId="Geenlijst">
-    <w:name w:val="No List"/>
-    <w:uiPriority w:val="99"/>
-    <w:semiHidden/>
-    <w:unhideWhenUsed/>
-  </w:style>
-</w:styles>
-</file>
-
-<file path=word/glossary/stylesWithEffects.xml><?xml version="1.0" encoding="utf-8"?>
-<w:styles xmlns:wpc="http://schemas.microsoft.com/office/word/2010/wordprocessingCanvas" xmlns:mc="http://schemas.openxmlformats.org/markup-compatibility/2006" xmlns:o="urn:schemas-microsoft-com:office:office" xmlns:r="http://schemas.openxmlformats.org/officeDocument/2006/relationships" xmlns:m="http://schemas.openxmlformats.org/officeDocument/2006/math" xmlns:v="urn:schemas-microsoft-com:vml" xmlns:wp14="http://schemas.microsoft.com/office/word/2010/wordprocessingDrawing" xmlns:wp="http://schemas.openxmlformats.org/drawingml/2006/wordprocessingDrawing" xmlns:w10="urn:schemas-microsoft-com:office:word" xmlns:w="http://schemas.openxmlformats.org/wordprocessingml/2006/main" xmlns:w14="http://schemas.microsoft.com/office/word/2010/wordml" xmlns:wpg="http://schemas.microsoft.com/office/word/2010/wordprocessingGroup" xmlns:wpi="http://schemas.microsoft.com/office/word/2010/wordprocessingInk" xmlns:wne="http://schemas.microsoft.com/office/word/2006/wordml" xmlns:wps="http://schemas.microsoft.com/office/word/2010/wordprocessingShape" mc:Ignorable="w14 wp14">
-  <w:docDefaults>
-    <w:rPrDefault>
-      <w:rPr>
-        <w:rFonts w:asciiTheme="minorHAnsi" w:eastAsiaTheme="minorEastAsia" w:hAnsiTheme="minorHAnsi" w:cstheme="minorBidi"/>
-        <w:sz w:val="22"/>
-        <w:szCs w:val="22"/>
-        <w:lang w:val="nl-NL" w:eastAsia="nl-NL" w:bidi="ar-SA"/>
-      </w:rPr>
-    </w:rPrDefault>
-    <w:pPrDefault>
-      <w:pPr>
-        <w:spacing w:after="200" w:line="276" w:lineRule="auto"/>
-      </w:pPr>
-    </w:pPrDefault>
-  </w:docDefaults>
-  <w:latentStyles w:defLockedState="0" w:defUIPriority="99" w:defSemiHidden="1" w:defUnhideWhenUsed="1" w:defQFormat="0" w:count="267">
-    <w:lsdException w:name="Normal" w:semiHidden="0" w:uiPriority="0" w:unhideWhenUsed="0" w:qFormat="1"/>
-    <w:lsdException w:name="heading 1" w:semiHidden="0" w:uiPriority="9" w:unhideWhenUsed="0" w:qFormat="1"/>
-    <w:lsdException w:name="heading 2" w:uiPriority="9" w:qFormat="1"/>
-    <w:lsdException w:name="heading 3" w:uiPriority="9" w:qFormat="1"/>
-    <w:lsdException w:name="heading 4" w:uiPriority="9" w:qFormat="1"/>
-    <w:lsdException w:name="heading 5" w:uiPriority="9" w:qFormat="1"/>
-    <w:lsdException w:name="heading 6" w:uiPriority="9" w:qFormat="1"/>
-    <w:lsdException w:name="heading 7" w:uiPriority="9" w:qFormat="1"/>
-    <w:lsdException w:name="heading 8" w:uiPriority="9" w:qFormat="1"/>
-    <w:lsdException w:name="heading 9" w:uiPriority="9" w:qFormat="1"/>
-    <w:lsdException w:name="toc 1" w:uiPriority="39"/>
-    <w:lsdException w:name="toc 2" w:uiPriority="39"/>
-    <w:lsdException w:name="toc 3" w:uiPriority="39"/>
-    <w:lsdException w:name="toc 4" w:uiPriority="39"/>
-    <w:lsdException w:name="toc 5" w:uiPriority="39"/>
-    <w:lsdException w:name="toc 6" w:uiPriority="39"/>
-    <w:lsdException w:name="toc 7" w:uiPriority="39"/>
-    <w:lsdException w:name="toc 8" w:uiPriority="39"/>
-    <w:lsdException w:name="toc 9" w:uiPriority="39"/>
-    <w:lsdException w:name="caption" w:uiPriority="35" w:qFormat="1"/>
-    <w:lsdException w:name="Title" w:semiHidden="0" w:uiPriority="10" w:unhideWhenUsed="0" w:qFormat="1"/>
-    <w:lsdException w:name="Default Paragraph Font" w:uiPriority="1"/>
-    <w:lsdException w:name="Subtitle" w:semiHidden="0" w:uiPriority="11" w:unhideWhenUsed="0" w:qFormat="1"/>
-    <w:lsdException w:name="Strong" w:semiHidden="0" w:uiPriority="22" w:unhideWhenUsed="0" w:qFormat="1"/>
-    <w:lsdException w:name="Emphasis" w:semiHidden="0" w:uiPriority="20" w:unhideWhenUsed="0" w:qFormat="1"/>
-    <w:lsdException w:name="Table Grid" w:semiHidden="0" w:uiPriority="59" w:unhideWhenUsed="0"/>
-    <w:lsdException w:name="Placeholder Text" w:unhideWhenUsed="0"/>
-    <w:lsdException w:name="No Spacing" w:semiHidden="0" w:uiPriority="1" w:unhideWhenUsed="0" w:qFormat="1"/>
-    <w:lsdException w:name="Light Shading" w:semiHidden="0" w:uiPriority="60" w:unhideWhenUsed="0"/>
-    <w:lsdException w:name="Light List" w:semiHidden="0" w:uiPriority="61" w:unhideWhenUsed="0"/>
-    <w:lsdException w:name="Light Grid" w:semiHidden="0" w:uiPriority="62" w:unhideWhenUsed="0"/>
-    <w:lsdException w:name="Medium Shading 1" w:semiHidden="0" w:uiPriority="63" w:unhideWhenUsed="0"/>
-    <w:lsdException w:name="Medium Shading 2" w:semiHidden="0" w:uiPriority="64" w:unhideWhenUsed="0"/>
-    <w:lsdException w:name="Medium List 1" w:semiHidden="0" w:uiPriority="65" w:unhideWhenUsed="0"/>
-    <w:lsdException w:name="Medium List 2" w:semiHidden="0" w:uiPriority="66" w:unhideWhenUsed="0"/>
-    <w:lsdException w:name="Medium Grid 1" w:semiHidden="0" w:uiPriority="67" w:unhideWhenUsed="0"/>
-    <w:lsdException w:name="Medium Grid 2" w:semiHidden="0" w:uiPriority="68" w:unhideWhenUsed="0"/>
-    <w:lsdException w:name="Medium Grid 3" w:semiHidden="0" w:uiPriority="69" w:unhideWhenUsed="0"/>
-    <w:lsdException w:name="Dark List" w:semiHidden="0" w:uiPriority="70" w:unhideWhenUsed="0"/>
-    <w:lsdException w:name="Colorful Shading" w:semiHidden="0" w:uiPriority="71" w:unhideWhenUsed="0"/>
-    <w:lsdException w:name="Colorful List" w:semiHidden="0" w:uiPriority="72" w:unhideWhenUsed="0"/>
-    <w:lsdException w:name="Colorful Grid" w:semiHidden="0" w:uiPriority="73" w:unhideWhenUsed="0"/>
-    <w:lsdException w:name="Light Shading Accent 1" w:semiHidden="0" w:uiPriority="60" w:unhideWhenUsed="0"/>
-    <w:lsdException w:name="Light List Accent 1" w:semiHidden="0" w:uiPriority="61" w:unhideWhenUsed="0"/>
-    <w:lsdException w:name="Light Grid Accent 1" w:semiHidden="0" w:uiPriority="62" w:unhideWhenUsed="0"/>
-    <w:lsdException w:name="Medium Shading 1 Accent 1" w:semiHidden="0" w:uiPriority="63" w:unhideWhenUsed="0"/>
-    <w:lsdException w:name="Medium Shading 2 Accent 1" w:semiHidden="0" w:uiPriority="64" w:unhideWhenUsed="0"/>
-    <w:lsdException w:name="Medium List 1 Accent 1" w:semiHidden="0" w:uiPriority="65" w:unhideWhenUsed="0"/>
-    <w:lsdException w:name="Revision" w:unhideWhenUsed="0"/>
-    <w:lsdException w:name="List Paragraph" w:semiHidden="0" w:uiPriority="34" w:unhideWhenUsed="0" w:qFormat="1"/>
-    <w:lsdException w:name="Quote" w:semiHidden="0" w:uiPriority="29" w:unhideWhenUsed="0" w:qFormat="1"/>
-    <w:lsdException w:name="Intense Quote" w:semiHidden="0" w:uiPriority="30" w:unhideWhenUsed="0" w:qFormat="1"/>
-    <w:lsdException w:name="Medium List 2 Accent 1" w:semiHidden="0" w:uiPriority="66" w:unhideWhenUsed="0"/>
-    <w:lsdException w:name="Medium Grid 1 Accent 1" w:semiHidden="0" w:uiPriority="67" w:unhideWhenUsed="0"/>
-    <w:lsdException w:name="Medium Grid 2 Accent 1" w:semiHidden="0" w:uiPriority="68" w:unhideWhenUsed="0"/>
-    <w:lsdException w:name="Medium Grid 3 Accent 1" w:semiHidden="0" w:uiPriority="69" w:unhideWhenUsed="0"/>
-    <w:lsdException w:name="Dark List Accent 1" w:semiHidden="0" w:uiPriority="70" w:unhideWhenUsed="0"/>
-    <w:lsdException w:name="Colorful Shading Accent 1" w:semiHidden="0" w:uiPriority="71" w:unhideWhenUsed="0"/>
-    <w:lsdException w:name="Colorful List Accent 1" w:semiHidden="0" w:uiPriority="72" w:unhideWhenUsed="0"/>
-    <w:lsdException w:name="Colorful Grid Accent 1" w:semiHidden="0" w:uiPriority="73" w:unhideWhenUsed="0"/>
-    <w:lsdException w:name="Light Shading Accent 2" w:semiHidden="0" w:uiPriority="60" w:unhideWhenUsed="0"/>
-    <w:lsdException w:name="Light List Accent 2" w:semiHidden="0" w:uiPriority="61" w:unhideWhenUsed="0"/>
-    <w:lsdException w:name="Light Grid Accent 2" w:semiHidden="0" w:uiPriority="62" w:unhideWhenUsed="0"/>
-    <w:lsdException w:name="Medium Shading 1 Accent 2" w:semiHidden="0" w:uiPriority="63" w:unhideWhenUsed="0"/>
-    <w:lsdException w:name="Medium Shading 2 Accent 2" w:semiHidden="0" w:uiPriority="64" w:unhideWhenUsed="0"/>
-    <w:lsdException w:name="Medium List 1 Accent 2" w:semiHidden="0" w:uiPriority="65" w:unhideWhenUsed="0"/>
-    <w:lsdException w:name="Medium List 2 Accent 2" w:semiHidden="0" w:uiPriority="66" w:unhideWhenUsed="0"/>
-    <w:lsdException w:name="Medium Grid 1 Accent 2" w:semiHidden="0" w:uiPriority="67" w:unhideWhenUsed="0"/>
-    <w:lsdException w:name="Medium Grid 2 Accent 2" w:semiHidden="0" w:uiPriority="68" w:unhideWhenUsed="0"/>
-    <w:lsdException w:name="Medium Grid 3 Accent 2" w:semiHidden="0" w:uiPriority="69" w:unhideWhenUsed="0"/>
-    <w:lsdException w:name="Dark List Accent 2" w:semiHidden="0" w:uiPriority="70" w:unhideWhenUsed="0"/>
-    <w:lsdException w:name="Colorful Shading Accent 2" w:semiHidden="0" w:uiPriority="71" w:unhideWhenUsed="0"/>
-    <w:lsdException w:name="Colorful List Accent 2" w:semiHidden="0" w:uiPriority="72" w:unhideWhenUsed="0"/>
-    <w:lsdException w:name="Colorful Grid Accent 2" w:semiHidden="0" w:uiPriority="73" w:unhideWhenUsed="0"/>
-    <w:lsdException w:name="Light Shading Accent 3" w:semiHidden="0" w:uiPriority="60" w:unhideWhenUsed="0"/>
-    <w:lsdException w:name="Light List Accent 3" w:semiHidden="0" w:uiPriority="61" w:unhideWhenUsed="0"/>
-    <w:lsdException w:name="Light Grid Accent 3" w:semiHidden="0" w:uiPriority="62" w:unhideWhenUsed="0"/>
-    <w:lsdException w:name="Medium Shading 1 Accent 3" w:semiHidden="0" w:uiPriority="63" w:unhideWhenUsed="0"/>
-    <w:lsdException w:name="Medium Shading 2 Accent 3" w:semiHidden="0" w:uiPriority="64" w:unhideWhenUsed="0"/>
-    <w:lsdException w:name="Medium List 1 Accent 3" w:semiHidden="0" w:uiPriority="65" w:unhideWhenUsed="0"/>
-    <w:lsdException w:name="Medium List 2 Accent 3" w:semiHidden="0" w:uiPriority="66" w:unhideWhenUsed="0"/>
-    <w:lsdException w:name="Medium Grid 1 Accent 3" w:semiHidden="0" w:uiPriority="67" w:unhideWhenUsed="0"/>
-    <w:lsdException w:name="Medium Grid 2 Accent 3" w:semiHidden="0" w:uiPriority="68" w:unhideWhenUsed="0"/>
-    <w:lsdException w:name="Medium Grid 3 Accent 3" w:semiHidden="0" w:uiPriority="69" w:unhideWhenUsed="0"/>
-    <w:lsdException w:name="Dark List Accent 3" w:semiHidden="0" w:uiPriority="70" w:unhideWhenUsed="0"/>
-    <w:lsdException w:name="Colorful Shading Accent 3" w:semiHidden="0" w:uiPriority="71" w:unhideWhenUsed="0"/>
-    <w:lsdException w:name="Colorful List Accent 3" w:semiHidden="0" w:uiPriority="72" w:unhideWhenUsed="0"/>
-    <w:lsdException w:name="Colorful Grid Accent 3" w:semiHidden="0" w:uiPriority="73" w:unhideWhenUsed="0"/>
-    <w:lsdException w:name="Light Shading Accent 4" w:semiHidden="0" w:uiPriority="60" w:unhideWhenUsed="0"/>
-    <w:lsdException w:name="Light List Accent 4" w:semiHidden="0" w:uiPriority="61" w:unhideWhenUsed="0"/>
-    <w:lsdException w:name="Light Grid Accent 4" w:semiHidden="0" w:uiPriority="62" w:unhideWhenUsed="0"/>
-    <w:lsdException w:name="Medium Shading 1 Accent 4" w:semiHidden="0" w:uiPriority="63" w:unhideWhenUsed="0"/>
-    <w:lsdException w:name="Medium Shading 2 Accent 4" w:semiHidden="0" w:uiPriority="64" w:unhideWhenUsed="0"/>
-    <w:lsdException w:name="Medium List 1 Accent 4" w:semiHidden="0" w:uiPriority="65" w:unhideWhenUsed="0"/>
-    <w:lsdException w:name="Medium List 2 Accent 4" w:semiHidden="0" w:uiPriority="66" w:unhideWhenUsed="0"/>
-    <w:lsdException w:name="Medium Grid 1 Accent 4" w:semiHidden="0" w:uiPriority="67" w:unhideWhenUsed="0"/>
-    <w:lsdException w:name="Medium Grid 2 Accent 4" w:semiHidden="0" w:uiPriority="68" w:unhideWhenUsed="0"/>
-    <w:lsdException w:name="Medium Grid 3 Accent 4" w:semiHidden="0" w:uiPriority="69" w:unhideWhenUsed="0"/>
-    <w:lsdException w:name="Dark List Accent 4" w:semiHidden="0" w:uiPriority="70" w:unhideWhenUsed="0"/>
-    <w:lsdException w:name="Colorful Shading Accent 4" w:semiHidden="0" w:uiPriority="71" w:unhideWhenUsed="0"/>
-    <w:lsdException w:name="Colorful List Accent 4" w:semiHidden="0" w:uiPriority="72" w:unhideWhenUsed="0"/>
-    <w:lsdException w:name="Colorful Grid Accent 4" w:semiHidden="0" w:uiPriority="73" w:unhideWhenUsed="0"/>
-    <w:lsdException w:name="Light Shading Accent 5" w:semiHidden="0" w:uiPriority="60" w:unhideWhenUsed="0"/>
-    <w:lsdException w:name="Light List Accent 5" w:semiHidden="0" w:uiPriority="61" w:unhideWhenUsed="0"/>
-    <w:lsdException w:name="Light Grid Accent 5" w:semiHidden="0" w:uiPriority="62" w:unhideWhenUsed="0"/>
-    <w:lsdException w:name="Medium Shading 1 Accent 5" w:semiHidden="0" w:uiPriority="63" w:unhideWhenUsed="0"/>
-    <w:lsdException w:name="Medium Shading 2 Accent 5" w:semiHidden="0" w:uiPriority="64" w:unhideWhenUsed="0"/>
-    <w:lsdException w:name="Medium List 1 Accent 5" w:semiHidden="0" w:uiPriority="65" w:unhideWhenUsed="0"/>
-    <w:lsdException w:name="Medium List 2 Accent 5" w:semiHidden="0" w:uiPriority="66" w:unhideWhenUsed="0"/>
-    <w:lsdException w:name="Medium Grid 1 Accent 5" w:semiHidden="0" w:uiPriority="67" w:unhideWhenUsed="0"/>
-    <w:lsdException w:name="Medium Grid 2 Accent 5" w:semiHidden="0" w:uiPriority="68" w:unhideWhenUsed="0"/>
-    <w:lsdException w:name="Medium Grid 3 Accent 5" w:semiHidden="0" w:uiPriority="69" w:unhideWhenUsed="0"/>
-    <w:lsdException w:name="Dark List Accent 5" w:semiHidden="0" w:uiPriority="70" w:unhideWhenUsed="0"/>
-    <w:lsdException w:name="Colorful Shading Accent 5" w:semiHidden="0" w:uiPriority="71" w:unhideWhenUsed="0"/>
-    <w:lsdException w:name="Colorful List Accent 5" w:semiHidden="0" w:uiPriority="72" w:unhideWhenUsed="0"/>
-    <w:lsdException w:name="Colorful Grid Accent 5" w:semiHidden="0" w:uiPriority="73" w:unhideWhenUsed="0"/>
-    <w:lsdException w:name="Light Shading Accent 6" w:semiHidden="0" w:uiPriority="60" w:unhideWhenUsed="0"/>
-    <w:lsdException w:name="Light List Accent 6" w:semiHidden="0" w:uiPriority="61" w:unhideWhenUsed="0"/>
-    <w:lsdException w:name="Light Grid Accent 6" w:semiHidden="0" w:uiPriority="62" w:unhideWhenUsed="0"/>
-    <w:lsdException w:name="Medium Shading 1 Accent 6" w:semiHidden="0" w:uiPriority="63" w:unhideWhenUsed="0"/>
-    <w:lsdException w:name="Medium Shading 2 Accent 6" w:semiHidden="0" w:uiPriority="64" w:unhideWhenUsed="0"/>
-    <w:lsdException w:name="Medium List 1 Accent 6" w:semiHidden="0" w:uiPriority="65" w:unhideWhenUsed="0"/>
-    <w:lsdException w:name="Medium List 2 Accent 6" w:semiHidden="0" w:uiPriority="66" w:unhideWhenUsed="0"/>
-    <w:lsdException w:name="Medium Grid 1 Accent 6" w:semiHidden="0" w:uiPriority="67" w:unhideWhenUsed="0"/>
-    <w:lsdException w:name="Medium Grid 2 Accent 6" w:semiHidden="0" w:uiPriority="68" w:unhideWhenUsed="0"/>
-    <w:lsdException w:name="Medium Grid 3 Accent 6" w:semiHidden="0" w:uiPriority="69" w:unhideWhenUsed="0"/>
-    <w:lsdException w:name="Dark List Accent 6" w:semiHidden="0" w:uiPriority="70" w:unhideWhenUsed="0"/>
-    <w:lsdException w:name="Colorful Shading Accent 6" w:semiHidden="0" w:uiPriority="71" w:unhideWhenUsed="0"/>
-    <w:lsdException w:name="Colorful List Accent 6" w:semiHidden="0" w:uiPriority="72" w:unhideWhenUsed="0"/>
-    <w:lsdException w:name="Colorful Grid Accent 6" w:semiHidden="0" w:uiPriority="73" w:unhideWhenUsed="0"/>
-    <w:lsdException w:name="Subtle Emphasis" w:semiHidden="0" w:uiPriority="19" w:unhideWhenUsed="0" w:qFormat="1"/>
-    <w:lsdException w:name="Intense Emphasis" w:semiHidden="0" w:uiPriority="21" w:unhideWhenUsed="0" w:qFormat="1"/>
-    <w:lsdException w:name="Subtle Reference" w:semiHidden="0" w:uiPriority="31" w:unhideWhenUsed="0" w:qFormat="1"/>
-    <w:lsdException w:name="Intense Reference" w:semiHidden="0" w:uiPriority="32" w:unhideWhenUsed="0" w:qFormat="1"/>
-    <w:lsdException w:name="Book Title" w:semiHidden="0" w:uiPriority="33" w:unhideWhenUsed="0" w:qFormat="1"/>
-    <w:lsdException w:name="Bibliography" w:uiPriority="37"/>
-    <w:lsdException w:name="TOC Heading" w:uiPriority="39" w:qFormat="1"/>
-  </w:latentStyles>
-  <w:style w:type="paragraph" w:default="1" w:styleId="Standaard">
-    <w:name w:val="Normal"/>
-    <w:qFormat/>
-  </w:style>
-  <w:style w:type="character" w:default="1" w:styleId="Standaardalinea-lettertype">
-    <w:name w:val="Default Paragraph Font"/>
-    <w:uiPriority w:val="1"/>
-    <w:semiHidden/>
-    <w:unhideWhenUsed/>
-  </w:style>
-  <w:style w:type="table" w:default="1" w:styleId="Standaardtabel">
-    <w:name w:val="Normal Table"/>
-    <w:uiPriority w:val="99"/>
-    <w:semiHidden/>
-    <w:unhideWhenUsed/>
-    <w:tblPr>
-      <w:tblInd w:w="0" w:type="dxa"/>
-      <w:tblCellMar>
-        <w:top w:w="0" w:type="dxa"/>
-        <w:left w:w="108" w:type="dxa"/>
-        <w:bottom w:w="0" w:type="dxa"/>
-        <w:right w:w="108" w:type="dxa"/>
-      </w:tblCellMar>
-    </w:tblPr>
-  </w:style>
-  <w:style w:type="numbering" w:default="1" w:styleId="Geenlijst">
-    <w:name w:val="No List"/>
-    <w:uiPriority w:val="99"/>
-    <w:semiHidden/>
-    <w:unhideWhenUsed/>
-  </w:style>
-</w:styles>
-</file>
-
-<file path=word/glossary/webSettings.xml><?xml version="1.0" encoding="utf-8"?>
-<w:webSettings xmlns:mc="http://schemas.openxmlformats.org/markup-compatibility/2006" xmlns:r="http://schemas.openxmlformats.org/officeDocument/2006/relationships" xmlns:w="http://schemas.openxmlformats.org/wordprocessingml/2006/main" xmlns:w14="http://schemas.microsoft.com/office/word/2010/wordml" mc:Ignorable="w14"/>
 </file>
 
 <file path=word/theme/theme1.xml><?xml version="1.0" encoding="utf-8"?>
@@ -3496,27 +2915,13 @@
   <a:extraClrSchemeLst/>
   <a:extLst>
     <a:ext uri="{05A4C25C-085E-4340-85A3-A5531E510DB2}">
-      <thm15:themeFamily xmlns:thm15="http://schemas.microsoft.com/office/thememl/2012/main" xmlns="" name="Office Theme" id="{62F939B6-93AF-4DB8-9C6B-D6C7DFDC589F}" vid="{4A3C46E8-61CC-4603-A589-7422A47A8E4A}"/>
+      <thm15:themeFamily xmlns:thm15="http://schemas.microsoft.com/office/thememl/2012/main" name="Office Theme" id="{62F939B6-93AF-4DB8-9C6B-D6C7DFDC589F}" vid="{4A3C46E8-61CC-4603-A589-7422A47A8E4A}"/>
     </a:ext>
   </a:extLst>
 </a:theme>
 </file>
 
 <file path=customXml/item1.xml><?xml version="1.0" encoding="utf-8"?>
-<p:properties xmlns:p="http://schemas.microsoft.com/office/2006/metadata/properties" xmlns:xsi="http://www.w3.org/2001/XMLSchema-instance" xmlns:pc="http://schemas.microsoft.com/office/infopath/2007/PartnerControls">
-  <documentManagement>
-    <jeb5123c558143d5ab1e1526e87a8da0 xmlns="b7e4e9fd-5e36-4299-889f-f6136aff670e">
-      <Terms xmlns="http://schemas.microsoft.com/office/infopath/2007/PartnerControls"/>
-    </jeb5123c558143d5ab1e1526e87a8da0>
-    <TaxCatchAll xmlns="fbafb59e-d651-4668-8e65-f7f85ceca18b"/>
-    <Cohort xmlns="b7e4e9fd-5e36-4299-889f-f6136aff670e"/>
-    <_ip_UnifiedCompliancePolicyUIAction xmlns="http://schemas.microsoft.com/sharepoint/v3" xsi:nil="true"/>
-    <_ip_UnifiedCompliancePolicyProperties xmlns="http://schemas.microsoft.com/sharepoint/v3" xsi:nil="true"/>
-  </documentManagement>
-</p:properties>
-</file>
-
-<file path=customXml/item2.xml><?xml version="1.0" encoding="utf-8"?>
 <?mso-contentType ?>
 <FormTemplates xmlns="http://schemas.microsoft.com/sharepoint/v3/contenttype/forms">
   <Display>DocumentLibraryForm</Display>
@@ -3525,7 +2930,7 @@
 </FormTemplates>
 </file>
 
-<file path=customXml/item3.xml><?xml version="1.0" encoding="utf-8"?>
+<file path=customXml/item2.xml><?xml version="1.0" encoding="utf-8"?>
 <ct:contentTypeSchema xmlns:ct="http://schemas.microsoft.com/office/2006/metadata/contentType" xmlns:ma="http://schemas.microsoft.com/office/2006/metadata/properties/metaAttributes" ct:_="" ma:_="" ma:contentTypeName="Document" ma:contentTypeID="0x0101000C5151218AB56640BDBA68249A073511" ma:contentTypeVersion="23" ma:contentTypeDescription="Een nieuw document maken." ma:contentTypeScope="" ma:versionID="a1da3f48426d5c2cead333d31125cb2a">
   <xsd:schema xmlns:xsd="http://www.w3.org/2001/XMLSchema" xmlns:xs="http://www.w3.org/2001/XMLSchema" xmlns:p="http://schemas.microsoft.com/office/2006/metadata/properties" xmlns:ns1="http://schemas.microsoft.com/sharepoint/v3" xmlns:ns2="b7e4e9fd-5e36-4299-889f-f6136aff670e" xmlns:ns3="fbafb59e-d651-4668-8e65-f7f85ceca18b" targetNamespace="http://schemas.microsoft.com/office/2006/metadata/properties" ma:root="true" ma:fieldsID="1529523bac735da72c0db022ce5932da" ns1:_="" ns2:_="" ns3:_="">
     <xsd:import namespace="http://schemas.microsoft.com/sharepoint/v3"/>
@@ -3800,29 +3205,25 @@
 </ct:contentTypeSchema>
 </file>
 
-<file path=customXml/item4.xml><?xml version="1.0" encoding="utf-8"?>
+<file path=customXml/item3.xml><?xml version="1.0" encoding="utf-8"?>
 <b:Sources xmlns:b="http://schemas.openxmlformats.org/officeDocument/2006/bibliography" xmlns="http://schemas.openxmlformats.org/officeDocument/2006/bibliography" SelectedStyle="\APASixthEditionOfficeOnline.xsl" StyleName="APA" Version="6"/>
 </file>
 
-<file path=customXml/itemProps1.xml><?xml version="1.0" encoding="utf-8"?>
-<ds:datastoreItem xmlns:ds="http://schemas.openxmlformats.org/officeDocument/2006/customXml" ds:itemID="{3BB706AB-C26C-4CBB-A714-B9A45C18FB62}">
-  <ds:schemaRefs>
-    <ds:schemaRef ds:uri="http://schemas.microsoft.com/sharepoint/v3"/>
-    <ds:schemaRef ds:uri="fbafb59e-d651-4668-8e65-f7f85ceca18b"/>
-    <ds:schemaRef ds:uri="http://purl.org/dc/elements/1.1/"/>
-    <ds:schemaRef ds:uri="http://schemas.openxmlformats.org/package/2006/metadata/core-properties"/>
-    <ds:schemaRef ds:uri="http://purl.org/dc/terms/"/>
-    <ds:schemaRef ds:uri="http://schemas.microsoft.com/office/infopath/2007/PartnerControls"/>
-    <ds:schemaRef ds:uri="http://schemas.microsoft.com/office/2006/metadata/properties"/>
-    <ds:schemaRef ds:uri="http://schemas.microsoft.com/office/2006/documentManagement/types"/>
-    <ds:schemaRef ds:uri="b7e4e9fd-5e36-4299-889f-f6136aff670e"/>
-    <ds:schemaRef ds:uri="http://www.w3.org/XML/1998/namespace"/>
-    <ds:schemaRef ds:uri="http://purl.org/dc/dcmitype/"/>
-  </ds:schemaRefs>
-</ds:datastoreItem>
+<file path=customXml/item4.xml><?xml version="1.0" encoding="utf-8"?>
+<p:properties xmlns:p="http://schemas.microsoft.com/office/2006/metadata/properties" xmlns:xsi="http://www.w3.org/2001/XMLSchema-instance" xmlns:pc="http://schemas.microsoft.com/office/infopath/2007/PartnerControls">
+  <documentManagement>
+    <jeb5123c558143d5ab1e1526e87a8da0 xmlns="b7e4e9fd-5e36-4299-889f-f6136aff670e">
+      <Terms xmlns="http://schemas.microsoft.com/office/infopath/2007/PartnerControls"/>
+    </jeb5123c558143d5ab1e1526e87a8da0>
+    <TaxCatchAll xmlns="fbafb59e-d651-4668-8e65-f7f85ceca18b"/>
+    <Cohort xmlns="b7e4e9fd-5e36-4299-889f-f6136aff670e"/>
+    <_ip_UnifiedCompliancePolicyUIAction xmlns="http://schemas.microsoft.com/sharepoint/v3" xsi:nil="true"/>
+    <_ip_UnifiedCompliancePolicyProperties xmlns="http://schemas.microsoft.com/sharepoint/v3" xsi:nil="true"/>
+  </documentManagement>
+</p:properties>
 </file>
 
-<file path=customXml/itemProps2.xml><?xml version="1.0" encoding="utf-8"?>
+<file path=customXml/itemProps1.xml><?xml version="1.0" encoding="utf-8"?>
 <ds:datastoreItem xmlns:ds="http://schemas.openxmlformats.org/officeDocument/2006/customXml" ds:itemID="{6F40DA26-5783-4527-A625-C0CE43C65D5C}">
   <ds:schemaRefs>
     <ds:schemaRef ds:uri="http://schemas.microsoft.com/sharepoint/v3/contenttype/forms"/>
@@ -3830,7 +3231,7 @@
 </ds:datastoreItem>
 </file>
 
-<file path=customXml/itemProps3.xml><?xml version="1.0" encoding="utf-8"?>
+<file path=customXml/itemProps2.xml><?xml version="1.0" encoding="utf-8"?>
 <ds:datastoreItem xmlns:ds="http://schemas.openxmlformats.org/officeDocument/2006/customXml" ds:itemID="{21EEBF5C-41B1-492E-9383-0AA68F5677B2}">
   <ds:schemaRefs>
     <ds:schemaRef ds:uri="http://schemas.microsoft.com/office/2006/metadata/contentType"/>
@@ -3850,10 +3251,22 @@
 </ds:datastoreItem>
 </file>
 
-<file path=customXml/itemProps4.xml><?xml version="1.0" encoding="utf-8"?>
+<file path=customXml/itemProps3.xml><?xml version="1.0" encoding="utf-8"?>
 <ds:datastoreItem xmlns:ds="http://schemas.openxmlformats.org/officeDocument/2006/customXml" ds:itemID="{B6BEDF99-9A2F-432B-9F2D-F5C1DB8AC10C}">
   <ds:schemaRefs>
     <ds:schemaRef ds:uri="http://schemas.openxmlformats.org/officeDocument/2006/bibliography"/>
   </ds:schemaRefs>
 </ds:datastoreItem>
+</file>
+
+<file path=customXml/itemProps4.xml><?xml version="1.0" encoding="utf-8"?>
+<ds:datastoreItem xmlns:ds="http://schemas.openxmlformats.org/officeDocument/2006/customXml" ds:itemID="{3BB706AB-C26C-4CBB-A714-B9A45C18FB62}">
+  <ds:schemaRefs>
+    <ds:schemaRef ds:uri="http://schemas.microsoft.com/office/2006/metadata/properties"/>
+    <ds:schemaRef ds:uri="http://schemas.microsoft.com/office/infopath/2007/PartnerControls"/>
+    <ds:schemaRef ds:uri="b7e4e9fd-5e36-4299-889f-f6136aff670e"/>
+    <ds:schemaRef ds:uri="fbafb59e-d651-4668-8e65-f7f85ceca18b"/>
+    <ds:schemaRef ds:uri="http://schemas.microsoft.com/sharepoint/v3"/>
+  </ds:schemaRefs>
+</ds:datastoreItem>
 </file>
</xml_diff>